<commit_message>
planteamiento del problema investigacion anteproyecto
</commit_message>
<xml_diff>
--- a/8 Taller de investigacion 1/Anteproyecto.docx
+++ b/8 Taller de investigacion 1/Anteproyecto.docx
@@ -3284,6 +3284,12 @@
     <w:p>
       <w:pPr>
         <w:spacing w:line="360" w:lineRule="auto"/>
+        <w:jc w:val="both"/>
+        <w:rPr>
+          <w:rFonts w:ascii="Arial" w:hAnsi="Arial" w:cs="Arial"/>
+          <w:sz w:val="24"/>
+          <w:szCs w:val="24"/>
+        </w:rPr>
       </w:pPr>
     </w:p>
     <w:p>
@@ -3344,6 +3350,318 @@
       <w:pPr>
         <w:jc w:val="both"/>
       </w:pPr>
+    </w:p>
+    <w:p>
+      <w:pPr>
+        <w:spacing w:line="360" w:lineRule="auto"/>
+        <w:jc w:val="both"/>
+        <w:rPr>
+          <w:rFonts w:ascii="Arial" w:hAnsi="Arial" w:cs="Arial"/>
+          <w:sz w:val="24"/>
+          <w:szCs w:val="24"/>
+        </w:rPr>
+      </w:pPr>
+      <w:r>
+        <w:rPr>
+          <w:rFonts w:ascii="Arial" w:hAnsi="Arial" w:cs="Arial"/>
+          <w:sz w:val="24"/>
+          <w:szCs w:val="24"/>
+        </w:rPr>
+        <w:t>En esta parte debemos limitar lo que viene siendo la problemática inicial, ya que tenemos que especificar de manera m</w:t>
+      </w:r>
+      <w:r>
+        <w:rPr>
+          <w:rFonts w:ascii="Arial" w:hAnsi="Arial" w:cs="Arial"/>
+          <w:sz w:val="24"/>
+          <w:szCs w:val="24"/>
+        </w:rPr>
+        <w:t>u</w:t>
+      </w:r>
+      <w:r>
+        <w:rPr>
+          <w:rFonts w:ascii="Arial" w:hAnsi="Arial" w:cs="Arial"/>
+          <w:sz w:val="24"/>
+          <w:szCs w:val="24"/>
+        </w:rPr>
+        <w:t xml:space="preserve">y </w:t>
+      </w:r>
+      <w:r>
+        <w:rPr>
+          <w:rFonts w:ascii="Arial" w:hAnsi="Arial" w:cs="Arial"/>
+          <w:sz w:val="24"/>
+          <w:szCs w:val="24"/>
+        </w:rPr>
+        <w:t>específica</w:t>
+      </w:r>
+      <w:r>
+        <w:rPr>
+          <w:rFonts w:ascii="Arial" w:hAnsi="Arial" w:cs="Arial"/>
+          <w:sz w:val="24"/>
+          <w:szCs w:val="24"/>
+        </w:rPr>
+        <w:t xml:space="preserve"> cual será nuestra área a abordar, en este caso hay que decir que nuestro problema inicial fue </w:t>
+      </w:r>
+      <w:r>
+        <w:rPr>
+          <w:rFonts w:ascii="Arial" w:hAnsi="Arial" w:cs="Arial"/>
+          <w:sz w:val="24"/>
+          <w:szCs w:val="24"/>
+        </w:rPr>
+        <w:t xml:space="preserve">sobre la falta de microchips y componentes electrónicos en la actualidad, esto debido a </w:t>
+      </w:r>
+      <w:r>
+        <w:rPr>
+          <w:rFonts w:ascii="Arial" w:hAnsi="Arial" w:cs="Arial"/>
+          <w:sz w:val="24"/>
+          <w:szCs w:val="24"/>
+        </w:rPr>
+        <w:t>múltiples</w:t>
+      </w:r>
+      <w:r>
+        <w:rPr>
+          <w:rFonts w:ascii="Arial" w:hAnsi="Arial" w:cs="Arial"/>
+          <w:sz w:val="24"/>
+          <w:szCs w:val="24"/>
+        </w:rPr>
+        <w:t xml:space="preserve"> causas externas en la sociedad, una de ellas fue el que durante los primeros meses de la pandemia </w:t>
+      </w:r>
+      <w:proofErr w:type="spellStart"/>
+      <w:r>
+        <w:rPr>
+          <w:rFonts w:ascii="Arial" w:hAnsi="Arial" w:cs="Arial"/>
+          <w:sz w:val="24"/>
+          <w:szCs w:val="24"/>
+        </w:rPr>
+        <w:t>C</w:t>
+      </w:r>
+      <w:r>
+        <w:rPr>
+          <w:rFonts w:ascii="Arial" w:hAnsi="Arial" w:cs="Arial"/>
+          <w:sz w:val="24"/>
+          <w:szCs w:val="24"/>
+        </w:rPr>
+        <w:t>ovid</w:t>
+      </w:r>
+      <w:proofErr w:type="spellEnd"/>
+      <w:r>
+        <w:rPr>
+          <w:rFonts w:ascii="Arial" w:hAnsi="Arial" w:cs="Arial"/>
+          <w:sz w:val="24"/>
+          <w:szCs w:val="24"/>
+        </w:rPr>
+        <w:t xml:space="preserve"> 19 las </w:t>
+      </w:r>
+      <w:r>
+        <w:rPr>
+          <w:rFonts w:ascii="Arial" w:hAnsi="Arial" w:cs="Arial"/>
+          <w:sz w:val="24"/>
+          <w:szCs w:val="24"/>
+        </w:rPr>
+        <w:t>fábricas</w:t>
+      </w:r>
+      <w:r>
+        <w:rPr>
+          <w:rFonts w:ascii="Arial" w:hAnsi="Arial" w:cs="Arial"/>
+          <w:sz w:val="24"/>
+          <w:szCs w:val="24"/>
+        </w:rPr>
+        <w:t xml:space="preserve"> de las macroempresas multinacionales tuvieron que verse obligadas a parar su alta producción debido a los altos contagios que estaban presentando y viendo que era una seria amenaza para la sociedad en general, a su vez que como la pandemia estuvo resguardando a prácticamente toda las personas en sus casas, trabajando y estudiando a través de casa, esto teniendo clases online, pues hizo que las personas </w:t>
+      </w:r>
+      <w:r>
+        <w:rPr>
+          <w:rFonts w:ascii="Arial" w:hAnsi="Arial" w:cs="Arial"/>
+          <w:sz w:val="24"/>
+          <w:szCs w:val="24"/>
+        </w:rPr>
+        <w:t>tuvieran</w:t>
+      </w:r>
+      <w:r>
+        <w:rPr>
+          <w:rFonts w:ascii="Arial" w:hAnsi="Arial" w:cs="Arial"/>
+          <w:sz w:val="24"/>
+          <w:szCs w:val="24"/>
+        </w:rPr>
+        <w:t xml:space="preserve"> que verse forzadas a comprar nuevos equipos electrónicos de manera masiva en el mundo.</w:t>
+      </w:r>
+    </w:p>
+    <w:p>
+      <w:pPr>
+        <w:spacing w:line="360" w:lineRule="auto"/>
+        <w:jc w:val="both"/>
+        <w:rPr>
+          <w:rFonts w:ascii="Arial" w:hAnsi="Arial" w:cs="Arial"/>
+          <w:sz w:val="24"/>
+          <w:szCs w:val="24"/>
+        </w:rPr>
+      </w:pPr>
+      <w:r>
+        <w:rPr>
+          <w:rFonts w:ascii="Arial" w:hAnsi="Arial" w:cs="Arial"/>
+          <w:sz w:val="24"/>
+          <w:szCs w:val="24"/>
+        </w:rPr>
+        <w:t xml:space="preserve">Como se puede ver, la pandemia jugo un papel fundamental en la escasez de los equipos electrónicos en la actualidad, haciendo que estos suban de precio de manera exagerada, o simplemente las </w:t>
+      </w:r>
+      <w:r>
+        <w:rPr>
+          <w:rFonts w:ascii="Arial" w:hAnsi="Arial" w:cs="Arial"/>
+          <w:sz w:val="24"/>
+          <w:szCs w:val="24"/>
+        </w:rPr>
+        <w:t>tiendas</w:t>
+      </w:r>
+      <w:r>
+        <w:rPr>
+          <w:rFonts w:ascii="Arial" w:hAnsi="Arial" w:cs="Arial"/>
+          <w:sz w:val="24"/>
+          <w:szCs w:val="24"/>
+        </w:rPr>
+        <w:t xml:space="preserve"> </w:t>
+      </w:r>
+      <w:r>
+        <w:rPr>
+          <w:rFonts w:ascii="Arial" w:hAnsi="Arial" w:cs="Arial"/>
+          <w:sz w:val="24"/>
+          <w:szCs w:val="24"/>
+        </w:rPr>
+        <w:t>vacías</w:t>
+      </w:r>
+      <w:r>
+        <w:rPr>
+          <w:rFonts w:ascii="Arial" w:hAnsi="Arial" w:cs="Arial"/>
+          <w:sz w:val="24"/>
+          <w:szCs w:val="24"/>
+        </w:rPr>
+        <w:t xml:space="preserve"> y sin stock, esto paso con todo, desde computadoras, y videojuegos, hasta para la empresa automotriz. Todo en lo dependemos de microchips </w:t>
+      </w:r>
+      <w:r>
+        <w:rPr>
+          <w:rFonts w:ascii="Arial" w:hAnsi="Arial" w:cs="Arial"/>
+          <w:sz w:val="24"/>
+          <w:szCs w:val="24"/>
+        </w:rPr>
+        <w:t>está</w:t>
+      </w:r>
+      <w:r>
+        <w:rPr>
+          <w:rFonts w:ascii="Arial" w:hAnsi="Arial" w:cs="Arial"/>
+          <w:sz w:val="24"/>
+          <w:szCs w:val="24"/>
+        </w:rPr>
+        <w:t xml:space="preserve"> teniendo un alto impacto en la vida cotidiana, ya que la mayor solución a este problema es la de construir nuevas </w:t>
+      </w:r>
+      <w:r>
+        <w:rPr>
+          <w:rFonts w:ascii="Arial" w:hAnsi="Arial" w:cs="Arial"/>
+          <w:sz w:val="24"/>
+          <w:szCs w:val="24"/>
+        </w:rPr>
+        <w:t>fábricas</w:t>
+      </w:r>
+      <w:r>
+        <w:rPr>
+          <w:rFonts w:ascii="Arial" w:hAnsi="Arial" w:cs="Arial"/>
+          <w:sz w:val="24"/>
+          <w:szCs w:val="24"/>
+        </w:rPr>
+        <w:t xml:space="preserve"> y acelerar el proceso de fabricación con el fin de dar abasto a todas las personas que quieren adquirir  un producto o servicio, pero la fabricación de empresa que se dedica a la creación de microchips  es demasiado </w:t>
+      </w:r>
+      <w:r>
+        <w:rPr>
+          <w:rFonts w:ascii="Arial" w:hAnsi="Arial" w:cs="Arial"/>
+          <w:sz w:val="24"/>
+          <w:szCs w:val="24"/>
+        </w:rPr>
+        <w:t>compleja</w:t>
+      </w:r>
+      <w:r>
+        <w:rPr>
+          <w:rFonts w:ascii="Arial" w:hAnsi="Arial" w:cs="Arial"/>
+          <w:sz w:val="24"/>
+          <w:szCs w:val="24"/>
+        </w:rPr>
+        <w:t xml:space="preserve"> y tardada y muy cara, de forma que es muy inviable esta opción , pero </w:t>
+      </w:r>
+      <w:r>
+        <w:rPr>
+          <w:rFonts w:ascii="Arial" w:hAnsi="Arial" w:cs="Arial"/>
+          <w:sz w:val="24"/>
+          <w:szCs w:val="24"/>
+        </w:rPr>
+        <w:t>podemos</w:t>
+      </w:r>
+      <w:r>
+        <w:rPr>
+          <w:rFonts w:ascii="Arial" w:hAnsi="Arial" w:cs="Arial"/>
+          <w:sz w:val="24"/>
+          <w:szCs w:val="24"/>
+        </w:rPr>
+        <w:t xml:space="preserve"> esperar a que se creen </w:t>
+      </w:r>
+      <w:r>
+        <w:rPr>
+          <w:rFonts w:ascii="Arial" w:hAnsi="Arial" w:cs="Arial"/>
+          <w:sz w:val="24"/>
+          <w:szCs w:val="24"/>
+        </w:rPr>
+        <w:t>más</w:t>
+      </w:r>
+      <w:r>
+        <w:rPr>
+          <w:rFonts w:ascii="Arial" w:hAnsi="Arial" w:cs="Arial"/>
+          <w:sz w:val="24"/>
+          <w:szCs w:val="24"/>
+        </w:rPr>
+        <w:t xml:space="preserve"> </w:t>
+      </w:r>
+      <w:r>
+        <w:rPr>
+          <w:rFonts w:ascii="Arial" w:hAnsi="Arial" w:cs="Arial"/>
+          <w:sz w:val="24"/>
+          <w:szCs w:val="24"/>
+        </w:rPr>
+        <w:t>fábricas</w:t>
+      </w:r>
+      <w:r>
+        <w:rPr>
+          <w:rFonts w:ascii="Arial" w:hAnsi="Arial" w:cs="Arial"/>
+          <w:sz w:val="24"/>
+          <w:szCs w:val="24"/>
+        </w:rPr>
+        <w:t xml:space="preserve"> y </w:t>
+      </w:r>
+      <w:r>
+        <w:rPr>
+          <w:rFonts w:ascii="Arial" w:hAnsi="Arial" w:cs="Arial"/>
+          <w:sz w:val="24"/>
+          <w:szCs w:val="24"/>
+        </w:rPr>
+        <w:t>así</w:t>
+      </w:r>
+      <w:r>
+        <w:rPr>
+          <w:rFonts w:ascii="Arial" w:hAnsi="Arial" w:cs="Arial"/>
+          <w:sz w:val="24"/>
+          <w:szCs w:val="24"/>
+        </w:rPr>
+        <w:t xml:space="preserve"> mejorar </w:t>
+      </w:r>
+      <w:r>
+        <w:rPr>
+          <w:rFonts w:ascii="Arial" w:hAnsi="Arial" w:cs="Arial"/>
+          <w:sz w:val="24"/>
+          <w:szCs w:val="24"/>
+        </w:rPr>
+        <w:t>la</w:t>
+      </w:r>
+      <w:r>
+        <w:rPr>
+          <w:rFonts w:ascii="Arial" w:hAnsi="Arial" w:cs="Arial"/>
+          <w:sz w:val="24"/>
+          <w:szCs w:val="24"/>
+        </w:rPr>
+        <w:t xml:space="preserve"> situación de desabasto global de microchips y componente electrónicos. Mientras tanto el ritmo de fabricación será el mismo y habrá falta de stock en las tiendas</w:t>
+      </w:r>
     </w:p>
     <w:p>
       <w:r>
@@ -3616,27 +3934,7 @@
           <w:szCs w:val="24"/>
           <w:lang w:val="es-ES"/>
         </w:rPr>
-        <w:t xml:space="preserve"> grande ya que tal vez no vemos los problemas </w:t>
-      </w:r>
-      <w:proofErr w:type="gramStart"/>
-      <w:r>
-        <w:rPr>
-          <w:rFonts w:ascii="Arial" w:hAnsi="Arial" w:cs="Arial"/>
-          <w:sz w:val="24"/>
-          <w:szCs w:val="24"/>
-          <w:lang w:val="es-ES"/>
-        </w:rPr>
-        <w:t>ahora</w:t>
-      </w:r>
-      <w:proofErr w:type="gramEnd"/>
-      <w:r>
-        <w:rPr>
-          <w:rFonts w:ascii="Arial" w:hAnsi="Arial" w:cs="Arial"/>
-          <w:sz w:val="24"/>
-          <w:szCs w:val="24"/>
-          <w:lang w:val="es-ES"/>
-        </w:rPr>
-        <w:t xml:space="preserve"> pero nos podría afectar a niveles </w:t>
+        <w:t xml:space="preserve"> grande ya que tal vez no vemos los problemas ahora pero nos podría afectar a niveles </w:t>
       </w:r>
       <w:proofErr w:type="spellStart"/>
       <w:r>
@@ -4995,39 +5293,7 @@
           <w:sz w:val="24"/>
           <w:szCs w:val="24"/>
         </w:rPr>
-        <w:t xml:space="preserve">Cuando el virus puso entre la espada y la pared a las economías del mundo, fue cuando empezó el efecto domino. Millones de empresas mandaron a teletrabajar a los suyos de manera inmediata y esto disparo la demanda de equipos informáticos. Por si fuera poco, de la nada ya se había formado un cuello de botella que nadie sabe </w:t>
-      </w:r>
-      <w:r>
-        <w:rPr>
-          <w:rFonts w:ascii="Arial" w:hAnsi="Arial" w:cs="Arial"/>
-          <w:sz w:val="24"/>
-          <w:szCs w:val="24"/>
-        </w:rPr>
-        <w:t>cómo</w:t>
-      </w:r>
-      <w:r>
-        <w:rPr>
-          <w:rFonts w:ascii="Arial" w:hAnsi="Arial" w:cs="Arial"/>
-          <w:sz w:val="24"/>
-          <w:szCs w:val="24"/>
-        </w:rPr>
-        <w:t xml:space="preserve"> solucionar o </w:t>
-      </w:r>
-      <w:r>
-        <w:rPr>
-          <w:rFonts w:ascii="Arial" w:hAnsi="Arial" w:cs="Arial"/>
-          <w:sz w:val="24"/>
-          <w:szCs w:val="24"/>
-        </w:rPr>
-        <w:t>cómo</w:t>
-      </w:r>
-      <w:r>
-        <w:rPr>
-          <w:rFonts w:ascii="Arial" w:hAnsi="Arial" w:cs="Arial"/>
-          <w:sz w:val="24"/>
-          <w:szCs w:val="24"/>
-        </w:rPr>
-        <w:t xml:space="preserve"> se va a solucionar, del que pocos, ni las empresas con más finanza están pudiendo escapar. </w:t>
+        <w:t xml:space="preserve">Cuando el virus puso entre la espada y la pared a las economías del mundo, fue cuando empezó el efecto domino. Millones de empresas mandaron a teletrabajar a los suyos de manera inmediata y esto disparo la demanda de equipos informáticos. Por si fuera poco, de la nada ya se había formado un cuello de botella que nadie sabe cómo solucionar o cómo se va a solucionar, del que pocos, ni las empresas con más finanza están pudiendo escapar. </w:t>
       </w:r>
     </w:p>
     <w:p>
@@ -5093,55 +5359,7 @@
           <w:sz w:val="24"/>
           <w:szCs w:val="24"/>
         </w:rPr>
-        <w:t xml:space="preserve">Fue como una alerta mundial ya que Samsung no es solo una marca líder de smartphone, sino que es uno de los mayores fabricantes de semiconductores del mundo. Es la punta de lanza del Corea de Sur, conocida como una de las naciones que más semiconductores fabrica cada año, al día de hoy este país con 40 millones de habitantes es capaz de producir el mismo </w:t>
-      </w:r>
-      <w:r>
-        <w:rPr>
-          <w:rFonts w:ascii="Arial" w:hAnsi="Arial" w:cs="Arial"/>
-          <w:sz w:val="24"/>
-          <w:szCs w:val="24"/>
-        </w:rPr>
-        <w:t>número</w:t>
-      </w:r>
-      <w:r>
-        <w:rPr>
-          <w:rFonts w:ascii="Arial" w:hAnsi="Arial" w:cs="Arial"/>
-          <w:sz w:val="24"/>
-          <w:szCs w:val="24"/>
-        </w:rPr>
-        <w:t xml:space="preserve"> de microchips anuales que USA y EU juntas. No solo eso porque el único país que supera a Corea del Sur es Taiwán que cuenta con 23 millones de habitantes, cuya independencia </w:t>
-      </w:r>
-      <w:r>
-        <w:rPr>
-          <w:rFonts w:ascii="Arial" w:hAnsi="Arial" w:cs="Arial"/>
-          <w:sz w:val="24"/>
-          <w:szCs w:val="24"/>
-        </w:rPr>
-        <w:t>está</w:t>
-      </w:r>
-      <w:r>
-        <w:rPr>
-          <w:rFonts w:ascii="Arial" w:hAnsi="Arial" w:cs="Arial"/>
-          <w:sz w:val="24"/>
-          <w:szCs w:val="24"/>
-        </w:rPr>
-        <w:t xml:space="preserve"> bajo el radar de china. Entre los dos países suman el 43% de la capacidad mundial de la producción, si se le suma el 15% que maneja China y el otro 15% de Japón se puede deducir que </w:t>
-      </w:r>
-      <w:r>
-        <w:rPr>
-          <w:rFonts w:ascii="Arial" w:hAnsi="Arial" w:cs="Arial"/>
-          <w:sz w:val="24"/>
-          <w:szCs w:val="24"/>
-        </w:rPr>
-        <w:t>más</w:t>
-      </w:r>
-      <w:r>
-        <w:rPr>
-          <w:rFonts w:ascii="Arial" w:hAnsi="Arial" w:cs="Arial"/>
-          <w:sz w:val="24"/>
-          <w:szCs w:val="24"/>
-        </w:rPr>
-        <w:t xml:space="preserve"> de 7 de cada 10 microchips salen de Asia. A esto se puede llegar a comprender que la relación entre USA y Taiwán es una clave para la competencia tecnológica con China, y a su vez, se genera conflictos geopolíticos en el mar de China Meridional desde que el primer ministro Xi Jinping de China, aseguro su puesto de por vida, estuvo tomando medidas agresivas de nacionalismo y se pudo ver como China quiere juntarse con Taiwán. Ya que los el gobierno chino consideran a Taiwán una provincia separatista que algún día volverá a ser parte de China y además cabe mencionar que ahora Taiwán es esencial para las ambiciones de China el ser líder tecnológico mundialmente. Sus consecuencias se vieron a cabo de una actividad naval estadounidense en el Mar de China Meridional, debido a que USA se comprometió con Taiwán de salvaguardar su independencia.</w:t>
+        <w:t>Fue como una alerta mundial ya que Samsung no es solo una marca líder de smartphone, sino que es uno de los mayores fabricantes de semiconductores del mundo. Es la punta de lanza del Corea de Sur, conocida como una de las naciones que más semiconductores fabrica cada año, al día de hoy este país con 40 millones de habitantes es capaz de producir el mismo número de microchips anuales que USA y EU juntas. No solo eso porque el único país que supera a Corea del Sur es Taiwán que cuenta con 23 millones de habitantes, cuya independencia está bajo el radar de china. Entre los dos países suman el 43% de la capacidad mundial de la producción, si se le suma el 15% que maneja China y el otro 15% de Japón se puede deducir que más de 7 de cada 10 microchips salen de Asia. A esto se puede llegar a comprender que la relación entre USA y Taiwán es una clave para la competencia tecnológica con China, y a su vez, se genera conflictos geopolíticos en el mar de China Meridional desde que el primer ministro Xi Jinping de China, aseguro su puesto de por vida, estuvo tomando medidas agresivas de nacionalismo y se pudo ver como China quiere juntarse con Taiwán. Ya que los el gobierno chino consideran a Taiwán una provincia separatista que algún día volverá a ser parte de China y además cabe mencionar que ahora Taiwán es esencial para las ambiciones de China el ser líder tecnológico mundialmente. Sus consecuencias se vieron a cabo de una actividad naval estadounidense en el Mar de China Meridional, debido a que USA se comprometió con Taiwán de salvaguardar su independencia.</w:t>
       </w:r>
     </w:p>
     <w:p>
@@ -5185,23 +5403,7 @@
           <w:szCs w:val="24"/>
         </w:rPr>
         <w:lastRenderedPageBreak/>
-        <w:t xml:space="preserve">el proceso de producción, pero la producción de los microchips de calidad de hoy en día es muy compleja como para aumentar la producción con solo comprar más maquinaria, con este problema y sumándole la tensión geopolítica de recursos entre USA y China, la denominada “guerra económica”. Hace años atrás USA no dudo en poner a Huawei y SMIC (productor de chips para autos y productos de China) en una lista de entidades sancionadas para 2019 y 2020, evitando que ambas empresas accedieran a la </w:t>
-      </w:r>
-      <w:r>
-        <w:rPr>
-          <w:rFonts w:ascii="Arial" w:hAnsi="Arial" w:cs="Arial"/>
-          <w:sz w:val="24"/>
-          <w:szCs w:val="24"/>
-        </w:rPr>
-        <w:t>tecnología</w:t>
-      </w:r>
-      <w:r>
-        <w:rPr>
-          <w:rFonts w:ascii="Arial" w:hAnsi="Arial" w:cs="Arial"/>
-          <w:sz w:val="24"/>
-          <w:szCs w:val="24"/>
-        </w:rPr>
-        <w:t xml:space="preserve"> de USA como Google y Android, a pesar de esto Huawei confió en SMIC y TSMC para lograr producir microchips en masa, como todo esto sucedió dentro de China y hay una escasez de materiales, el país empezó a gestionar una búsqueda de proveedores alternativos, lo que dio resultado a una competencia mundial por recursos que se necesitan para la fabricación de los microchips. </w:t>
+        <w:t xml:space="preserve">el proceso de producción, pero la producción de los microchips de calidad de hoy en día es muy compleja como para aumentar la producción con solo comprar más maquinaria, con este problema y sumándole la tensión geopolítica de recursos entre USA y China, la denominada “guerra económica”. Hace años atrás USA no dudo en poner a Huawei y SMIC (productor de chips para autos y productos de China) en una lista de entidades sancionadas para 2019 y 2020, evitando que ambas empresas accedieran a la tecnología de USA como Google y Android, a pesar de esto Huawei confió en SMIC y TSMC para lograr producir microchips en masa, como todo esto sucedió dentro de China y hay una escasez de materiales, el país empezó a gestionar una búsqueda de proveedores alternativos, lo que dio resultado a una competencia mundial por recursos que se necesitan para la fabricación de los microchips. </w:t>
       </w:r>
     </w:p>
     <w:p>
@@ -5239,23 +5441,7 @@
           <w:sz w:val="24"/>
           <w:szCs w:val="24"/>
         </w:rPr>
-        <w:t xml:space="preserve">Los países al darse cuenta de lo importante que es tener las </w:t>
-      </w:r>
-      <w:r>
-        <w:rPr>
-          <w:rFonts w:ascii="Arial" w:hAnsi="Arial" w:cs="Arial"/>
-          <w:sz w:val="24"/>
-          <w:szCs w:val="24"/>
-        </w:rPr>
-        <w:t>fábricas</w:t>
-      </w:r>
-      <w:r>
-        <w:rPr>
-          <w:rFonts w:ascii="Arial" w:hAnsi="Arial" w:cs="Arial"/>
-          <w:sz w:val="24"/>
-          <w:szCs w:val="24"/>
-        </w:rPr>
-        <w:t xml:space="preserve"> de estas piezas tecnológicas en su propio terreno, están haciendo lo posible para que suceda, por ejemplo, USA está dando dinero a TSMC, Samsung e Intel para que puedan construir y ampliar sus instalaciones de fabricación avanzadas en su país. </w:t>
+        <w:t xml:space="preserve">Los países al darse cuenta de lo importante que es tener las fábricas de estas piezas tecnológicas en su propio terreno, están haciendo lo posible para que suceda, por ejemplo, USA está dando dinero a TSMC, Samsung e Intel para que puedan construir y ampliar sus instalaciones de fabricación avanzadas en su país. </w:t>
       </w:r>
     </w:p>
     <w:p>

</xml_diff>

<commit_message>
ante proyecto y portafolio2 deyanira
</commit_message>
<xml_diff>
--- a/8 Taller de investigacion 1/Anteproyecto.docx
+++ b/8 Taller de investigacion 1/Anteproyecto.docx
@@ -559,10 +559,8 @@
               <w:tab w:val="right" w:leader="dot" w:pos="8832"/>
             </w:tabs>
             <w:rPr>
-              <w:rFonts w:ascii="Arial" w:eastAsiaTheme="minorEastAsia" w:hAnsi="Arial" w:cs="Arial"/>
+              <w:rFonts w:eastAsiaTheme="minorEastAsia"/>
               <w:noProof/>
-              <w:sz w:val="24"/>
-              <w:szCs w:val="24"/>
               <w:lang w:eastAsia="es-MX"/>
             </w:rPr>
           </w:pPr>
@@ -590,7 +588,7 @@
             </w:rPr>
             <w:fldChar w:fldCharType="separate"/>
           </w:r>
-          <w:hyperlink w:anchor="_Toc113955023" w:history="1">
+          <w:hyperlink w:anchor="_Toc115073424" w:history="1">
             <w:r>
               <w:rPr>
                 <w:rStyle w:val="Hipervnculo"/>
@@ -598,8 +596,6 @@
                 <w:b/>
                 <w:bCs/>
                 <w:noProof/>
-                <w:sz w:val="20"/>
-                <w:szCs w:val="20"/>
               </w:rPr>
               <w:t>Introducción</w:t>
             </w:r>
@@ -607,8 +603,6 @@
               <w:rPr>
                 <w:noProof/>
                 <w:webHidden/>
-                <w:sz w:val="20"/>
-                <w:szCs w:val="20"/>
               </w:rPr>
               <w:tab/>
             </w:r>
@@ -616,8 +610,6 @@
               <w:rPr>
                 <w:noProof/>
                 <w:webHidden/>
-                <w:sz w:val="20"/>
-                <w:szCs w:val="20"/>
               </w:rPr>
               <w:fldChar w:fldCharType="begin"/>
             </w:r>
@@ -625,25 +617,19 @@
               <w:rPr>
                 <w:noProof/>
                 <w:webHidden/>
-                <w:sz w:val="20"/>
-                <w:szCs w:val="20"/>
-              </w:rPr>
-              <w:instrText xml:space="preserve"> PAGEREF _Toc113955023 \h </w:instrText>
-            </w:r>
-            <w:r>
-              <w:rPr>
-                <w:noProof/>
-                <w:webHidden/>
-                <w:sz w:val="20"/>
-                <w:szCs w:val="20"/>
-              </w:rPr>
-            </w:r>
-            <w:r>
-              <w:rPr>
-                <w:noProof/>
-                <w:webHidden/>
-                <w:sz w:val="20"/>
-                <w:szCs w:val="20"/>
+              </w:rPr>
+              <w:instrText xml:space="preserve"> PAGEREF _Toc115073424 \h </w:instrText>
+            </w:r>
+            <w:r>
+              <w:rPr>
+                <w:noProof/>
+                <w:webHidden/>
+              </w:rPr>
+            </w:r>
+            <w:r>
+              <w:rPr>
+                <w:noProof/>
+                <w:webHidden/>
               </w:rPr>
               <w:fldChar w:fldCharType="separate"/>
             </w:r>
@@ -651,8 +637,6 @@
               <w:rPr>
                 <w:noProof/>
                 <w:webHidden/>
-                <w:sz w:val="20"/>
-                <w:szCs w:val="20"/>
               </w:rPr>
               <w:t>2</w:t>
             </w:r>
@@ -660,8 +644,6 @@
               <w:rPr>
                 <w:noProof/>
                 <w:webHidden/>
-                <w:sz w:val="20"/>
-                <w:szCs w:val="20"/>
               </w:rPr>
               <w:fldChar w:fldCharType="end"/>
             </w:r>
@@ -676,12 +658,10 @@
             <w:rPr>
               <w:rFonts w:eastAsiaTheme="minorEastAsia"/>
               <w:noProof/>
-              <w:sz w:val="20"/>
-              <w:szCs w:val="20"/>
               <w:lang w:eastAsia="es-MX"/>
             </w:rPr>
           </w:pPr>
-          <w:hyperlink w:anchor="_Toc113955024" w:history="1">
+          <w:hyperlink w:anchor="_Toc115073425" w:history="1">
             <w:r>
               <w:rPr>
                 <w:rStyle w:val="Hipervnculo"/>
@@ -689,8 +669,6 @@
                 <w:b/>
                 <w:bCs/>
                 <w:noProof/>
-                <w:sz w:val="20"/>
-                <w:szCs w:val="20"/>
               </w:rPr>
               <w:t>Planteamiento del problema</w:t>
             </w:r>
@@ -698,8 +676,6 @@
               <w:rPr>
                 <w:noProof/>
                 <w:webHidden/>
-                <w:sz w:val="20"/>
-                <w:szCs w:val="20"/>
               </w:rPr>
               <w:tab/>
             </w:r>
@@ -707,8 +683,6 @@
               <w:rPr>
                 <w:noProof/>
                 <w:webHidden/>
-                <w:sz w:val="20"/>
-                <w:szCs w:val="20"/>
               </w:rPr>
               <w:fldChar w:fldCharType="begin"/>
             </w:r>
@@ -716,25 +690,19 @@
               <w:rPr>
                 <w:noProof/>
                 <w:webHidden/>
-                <w:sz w:val="20"/>
-                <w:szCs w:val="20"/>
-              </w:rPr>
-              <w:instrText xml:space="preserve"> PAGEREF _Toc113955024 \h </w:instrText>
-            </w:r>
-            <w:r>
-              <w:rPr>
-                <w:noProof/>
-                <w:webHidden/>
-                <w:sz w:val="20"/>
-                <w:szCs w:val="20"/>
-              </w:rPr>
-            </w:r>
-            <w:r>
-              <w:rPr>
-                <w:noProof/>
-                <w:webHidden/>
-                <w:sz w:val="20"/>
-                <w:szCs w:val="20"/>
+              </w:rPr>
+              <w:instrText xml:space="preserve"> PAGEREF _Toc115073425 \h </w:instrText>
+            </w:r>
+            <w:r>
+              <w:rPr>
+                <w:noProof/>
+                <w:webHidden/>
+              </w:rPr>
+            </w:r>
+            <w:r>
+              <w:rPr>
+                <w:noProof/>
+                <w:webHidden/>
               </w:rPr>
               <w:fldChar w:fldCharType="separate"/>
             </w:r>
@@ -742,17 +710,13 @@
               <w:rPr>
                 <w:noProof/>
                 <w:webHidden/>
-                <w:sz w:val="20"/>
-                <w:szCs w:val="20"/>
-              </w:rPr>
-              <w:t>3</w:t>
-            </w:r>
-            <w:r>
-              <w:rPr>
-                <w:noProof/>
-                <w:webHidden/>
-                <w:sz w:val="20"/>
-                <w:szCs w:val="20"/>
+              </w:rPr>
+              <w:t>4</w:t>
+            </w:r>
+            <w:r>
+              <w:rPr>
+                <w:noProof/>
+                <w:webHidden/>
               </w:rPr>
               <w:fldChar w:fldCharType="end"/>
             </w:r>
@@ -767,12 +731,10 @@
             <w:rPr>
               <w:rFonts w:eastAsiaTheme="minorEastAsia"/>
               <w:noProof/>
-              <w:sz w:val="20"/>
-              <w:szCs w:val="20"/>
               <w:lang w:eastAsia="es-MX"/>
             </w:rPr>
           </w:pPr>
-          <w:hyperlink w:anchor="_Toc113955025" w:history="1">
+          <w:hyperlink w:anchor="_Toc115073426" w:history="1">
             <w:r>
               <w:rPr>
                 <w:rStyle w:val="Hipervnculo"/>
@@ -780,8 +742,6 @@
                 <w:b/>
                 <w:bCs/>
                 <w:noProof/>
-                <w:sz w:val="20"/>
-                <w:szCs w:val="20"/>
               </w:rPr>
               <w:t>Objetivos de la investigación</w:t>
             </w:r>
@@ -789,8 +749,6 @@
               <w:rPr>
                 <w:noProof/>
                 <w:webHidden/>
-                <w:sz w:val="20"/>
-                <w:szCs w:val="20"/>
               </w:rPr>
               <w:tab/>
             </w:r>
@@ -798,8 +756,6 @@
               <w:rPr>
                 <w:noProof/>
                 <w:webHidden/>
-                <w:sz w:val="20"/>
-                <w:szCs w:val="20"/>
               </w:rPr>
               <w:fldChar w:fldCharType="begin"/>
             </w:r>
@@ -807,25 +763,19 @@
               <w:rPr>
                 <w:noProof/>
                 <w:webHidden/>
-                <w:sz w:val="20"/>
-                <w:szCs w:val="20"/>
-              </w:rPr>
-              <w:instrText xml:space="preserve"> PAGEREF _Toc113955025 \h </w:instrText>
-            </w:r>
-            <w:r>
-              <w:rPr>
-                <w:noProof/>
-                <w:webHidden/>
-                <w:sz w:val="20"/>
-                <w:szCs w:val="20"/>
-              </w:rPr>
-            </w:r>
-            <w:r>
-              <w:rPr>
-                <w:noProof/>
-                <w:webHidden/>
-                <w:sz w:val="20"/>
-                <w:szCs w:val="20"/>
+              </w:rPr>
+              <w:instrText xml:space="preserve"> PAGEREF _Toc115073426 \h </w:instrText>
+            </w:r>
+            <w:r>
+              <w:rPr>
+                <w:noProof/>
+                <w:webHidden/>
+              </w:rPr>
+            </w:r>
+            <w:r>
+              <w:rPr>
+                <w:noProof/>
+                <w:webHidden/>
               </w:rPr>
               <w:fldChar w:fldCharType="separate"/>
             </w:r>
@@ -833,17 +783,13 @@
               <w:rPr>
                 <w:noProof/>
                 <w:webHidden/>
-                <w:sz w:val="20"/>
-                <w:szCs w:val="20"/>
-              </w:rPr>
-              <w:t>4</w:t>
-            </w:r>
-            <w:r>
-              <w:rPr>
-                <w:noProof/>
-                <w:webHidden/>
-                <w:sz w:val="20"/>
-                <w:szCs w:val="20"/>
+              </w:rPr>
+              <w:t>5</w:t>
+            </w:r>
+            <w:r>
+              <w:rPr>
+                <w:noProof/>
+                <w:webHidden/>
               </w:rPr>
               <w:fldChar w:fldCharType="end"/>
             </w:r>
@@ -858,12 +804,10 @@
             <w:rPr>
               <w:rFonts w:eastAsiaTheme="minorEastAsia"/>
               <w:noProof/>
-              <w:sz w:val="20"/>
-              <w:szCs w:val="20"/>
               <w:lang w:eastAsia="es-MX"/>
             </w:rPr>
           </w:pPr>
-          <w:hyperlink w:anchor="_Toc113955026" w:history="1">
+          <w:hyperlink w:anchor="_Toc115073427" w:history="1">
             <w:r>
               <w:rPr>
                 <w:rStyle w:val="Hipervnculo"/>
@@ -873,8 +817,6 @@
                 <w:i/>
                 <w:iCs/>
                 <w:noProof/>
-                <w:sz w:val="20"/>
-                <w:szCs w:val="20"/>
               </w:rPr>
               <w:t>Objetivo general</w:t>
             </w:r>
@@ -882,8 +824,6 @@
               <w:rPr>
                 <w:noProof/>
                 <w:webHidden/>
-                <w:sz w:val="20"/>
-                <w:szCs w:val="20"/>
               </w:rPr>
               <w:tab/>
             </w:r>
@@ -891,8 +831,6 @@
               <w:rPr>
                 <w:noProof/>
                 <w:webHidden/>
-                <w:sz w:val="20"/>
-                <w:szCs w:val="20"/>
               </w:rPr>
               <w:fldChar w:fldCharType="begin"/>
             </w:r>
@@ -900,25 +838,19 @@
               <w:rPr>
                 <w:noProof/>
                 <w:webHidden/>
-                <w:sz w:val="20"/>
-                <w:szCs w:val="20"/>
-              </w:rPr>
-              <w:instrText xml:space="preserve"> PAGEREF _Toc113955026 \h </w:instrText>
-            </w:r>
-            <w:r>
-              <w:rPr>
-                <w:noProof/>
-                <w:webHidden/>
-                <w:sz w:val="20"/>
-                <w:szCs w:val="20"/>
-              </w:rPr>
-            </w:r>
-            <w:r>
-              <w:rPr>
-                <w:noProof/>
-                <w:webHidden/>
-                <w:sz w:val="20"/>
-                <w:szCs w:val="20"/>
+              </w:rPr>
+              <w:instrText xml:space="preserve"> PAGEREF _Toc115073427 \h </w:instrText>
+            </w:r>
+            <w:r>
+              <w:rPr>
+                <w:noProof/>
+                <w:webHidden/>
+              </w:rPr>
+            </w:r>
+            <w:r>
+              <w:rPr>
+                <w:noProof/>
+                <w:webHidden/>
               </w:rPr>
               <w:fldChar w:fldCharType="separate"/>
             </w:r>
@@ -926,17 +858,13 @@
               <w:rPr>
                 <w:noProof/>
                 <w:webHidden/>
-                <w:sz w:val="20"/>
-                <w:szCs w:val="20"/>
-              </w:rPr>
-              <w:t>4</w:t>
-            </w:r>
-            <w:r>
-              <w:rPr>
-                <w:noProof/>
-                <w:webHidden/>
-                <w:sz w:val="20"/>
-                <w:szCs w:val="20"/>
+              </w:rPr>
+              <w:t>5</w:t>
+            </w:r>
+            <w:r>
+              <w:rPr>
+                <w:noProof/>
+                <w:webHidden/>
               </w:rPr>
               <w:fldChar w:fldCharType="end"/>
             </w:r>
@@ -951,12 +879,10 @@
             <w:rPr>
               <w:rFonts w:eastAsiaTheme="minorEastAsia"/>
               <w:noProof/>
-              <w:sz w:val="20"/>
-              <w:szCs w:val="20"/>
               <w:lang w:eastAsia="es-MX"/>
             </w:rPr>
           </w:pPr>
-          <w:hyperlink w:anchor="_Toc113955027" w:history="1">
+          <w:hyperlink w:anchor="_Toc115073428" w:history="1">
             <w:r>
               <w:rPr>
                 <w:rStyle w:val="Hipervnculo"/>
@@ -966,8 +892,6 @@
                 <w:i/>
                 <w:iCs/>
                 <w:noProof/>
-                <w:sz w:val="20"/>
-                <w:szCs w:val="20"/>
               </w:rPr>
               <w:t>Objetivos específicos</w:t>
             </w:r>
@@ -975,8 +899,6 @@
               <w:rPr>
                 <w:noProof/>
                 <w:webHidden/>
-                <w:sz w:val="20"/>
-                <w:szCs w:val="20"/>
               </w:rPr>
               <w:tab/>
             </w:r>
@@ -984,8 +906,6 @@
               <w:rPr>
                 <w:noProof/>
                 <w:webHidden/>
-                <w:sz w:val="20"/>
-                <w:szCs w:val="20"/>
               </w:rPr>
               <w:fldChar w:fldCharType="begin"/>
             </w:r>
@@ -993,25 +913,19 @@
               <w:rPr>
                 <w:noProof/>
                 <w:webHidden/>
-                <w:sz w:val="20"/>
-                <w:szCs w:val="20"/>
-              </w:rPr>
-              <w:instrText xml:space="preserve"> PAGEREF _Toc113955027 \h </w:instrText>
-            </w:r>
-            <w:r>
-              <w:rPr>
-                <w:noProof/>
-                <w:webHidden/>
-                <w:sz w:val="20"/>
-                <w:szCs w:val="20"/>
-              </w:rPr>
-            </w:r>
-            <w:r>
-              <w:rPr>
-                <w:noProof/>
-                <w:webHidden/>
-                <w:sz w:val="20"/>
-                <w:szCs w:val="20"/>
+              </w:rPr>
+              <w:instrText xml:space="preserve"> PAGEREF _Toc115073428 \h </w:instrText>
+            </w:r>
+            <w:r>
+              <w:rPr>
+                <w:noProof/>
+                <w:webHidden/>
+              </w:rPr>
+            </w:r>
+            <w:r>
+              <w:rPr>
+                <w:noProof/>
+                <w:webHidden/>
               </w:rPr>
               <w:fldChar w:fldCharType="separate"/>
             </w:r>
@@ -1019,17 +933,13 @@
               <w:rPr>
                 <w:noProof/>
                 <w:webHidden/>
-                <w:sz w:val="20"/>
-                <w:szCs w:val="20"/>
-              </w:rPr>
-              <w:t>6</w:t>
-            </w:r>
-            <w:r>
-              <w:rPr>
-                <w:noProof/>
-                <w:webHidden/>
-                <w:sz w:val="20"/>
-                <w:szCs w:val="20"/>
+              </w:rPr>
+              <w:t>7</w:t>
+            </w:r>
+            <w:r>
+              <w:rPr>
+                <w:noProof/>
+                <w:webHidden/>
               </w:rPr>
               <w:fldChar w:fldCharType="end"/>
             </w:r>
@@ -1044,12 +954,10 @@
             <w:rPr>
               <w:rFonts w:eastAsiaTheme="minorEastAsia"/>
               <w:noProof/>
-              <w:sz w:val="20"/>
-              <w:szCs w:val="20"/>
               <w:lang w:eastAsia="es-MX"/>
             </w:rPr>
           </w:pPr>
-          <w:hyperlink w:anchor="_Toc113955028" w:history="1">
+          <w:hyperlink w:anchor="_Toc115073429" w:history="1">
             <w:r>
               <w:rPr>
                 <w:rStyle w:val="Hipervnculo"/>
@@ -1057,8 +965,6 @@
                 <w:b/>
                 <w:bCs/>
                 <w:noProof/>
-                <w:sz w:val="20"/>
-                <w:szCs w:val="20"/>
               </w:rPr>
               <w:t>Marco Teórico</w:t>
             </w:r>
@@ -1066,8 +972,6 @@
               <w:rPr>
                 <w:noProof/>
                 <w:webHidden/>
-                <w:sz w:val="20"/>
-                <w:szCs w:val="20"/>
               </w:rPr>
               <w:tab/>
             </w:r>
@@ -1075,8 +979,6 @@
               <w:rPr>
                 <w:noProof/>
                 <w:webHidden/>
-                <w:sz w:val="20"/>
-                <w:szCs w:val="20"/>
               </w:rPr>
               <w:fldChar w:fldCharType="begin"/>
             </w:r>
@@ -1084,25 +986,19 @@
               <w:rPr>
                 <w:noProof/>
                 <w:webHidden/>
-                <w:sz w:val="20"/>
-                <w:szCs w:val="20"/>
-              </w:rPr>
-              <w:instrText xml:space="preserve"> PAGEREF _Toc113955028 \h </w:instrText>
-            </w:r>
-            <w:r>
-              <w:rPr>
-                <w:noProof/>
-                <w:webHidden/>
-                <w:sz w:val="20"/>
-                <w:szCs w:val="20"/>
-              </w:rPr>
-            </w:r>
-            <w:r>
-              <w:rPr>
-                <w:noProof/>
-                <w:webHidden/>
-                <w:sz w:val="20"/>
-                <w:szCs w:val="20"/>
+              </w:rPr>
+              <w:instrText xml:space="preserve"> PAGEREF _Toc115073429 \h </w:instrText>
+            </w:r>
+            <w:r>
+              <w:rPr>
+                <w:noProof/>
+                <w:webHidden/>
+              </w:rPr>
+            </w:r>
+            <w:r>
+              <w:rPr>
+                <w:noProof/>
+                <w:webHidden/>
               </w:rPr>
               <w:fldChar w:fldCharType="separate"/>
             </w:r>
@@ -1110,17 +1006,13 @@
               <w:rPr>
                 <w:noProof/>
                 <w:webHidden/>
-                <w:sz w:val="20"/>
-                <w:szCs w:val="20"/>
-              </w:rPr>
-              <w:t>7</w:t>
-            </w:r>
-            <w:r>
-              <w:rPr>
-                <w:noProof/>
-                <w:webHidden/>
-                <w:sz w:val="20"/>
-                <w:szCs w:val="20"/>
+              </w:rPr>
+              <w:t>8</w:t>
+            </w:r>
+            <w:r>
+              <w:rPr>
+                <w:noProof/>
+                <w:webHidden/>
               </w:rPr>
               <w:fldChar w:fldCharType="end"/>
             </w:r>
@@ -1135,12 +1027,10 @@
             <w:rPr>
               <w:rFonts w:eastAsiaTheme="minorEastAsia"/>
               <w:noProof/>
-              <w:sz w:val="20"/>
-              <w:szCs w:val="20"/>
               <w:lang w:eastAsia="es-MX"/>
             </w:rPr>
           </w:pPr>
-          <w:hyperlink w:anchor="_Toc113955029" w:history="1">
+          <w:hyperlink w:anchor="_Toc115073430" w:history="1">
             <w:r>
               <w:rPr>
                 <w:rStyle w:val="Hipervnculo"/>
@@ -1148,8 +1038,6 @@
                 <w:b/>
                 <w:bCs/>
                 <w:noProof/>
-                <w:sz w:val="20"/>
-                <w:szCs w:val="20"/>
               </w:rPr>
               <w:t>Identificación de las variables de la investigación</w:t>
             </w:r>
@@ -1157,8 +1045,6 @@
               <w:rPr>
                 <w:noProof/>
                 <w:webHidden/>
-                <w:sz w:val="20"/>
-                <w:szCs w:val="20"/>
               </w:rPr>
               <w:tab/>
             </w:r>
@@ -1166,8 +1052,6 @@
               <w:rPr>
                 <w:noProof/>
                 <w:webHidden/>
-                <w:sz w:val="20"/>
-                <w:szCs w:val="20"/>
               </w:rPr>
               <w:fldChar w:fldCharType="begin"/>
             </w:r>
@@ -1175,25 +1059,19 @@
               <w:rPr>
                 <w:noProof/>
                 <w:webHidden/>
-                <w:sz w:val="20"/>
-                <w:szCs w:val="20"/>
-              </w:rPr>
-              <w:instrText xml:space="preserve"> PAGEREF _Toc113955029 \h </w:instrText>
-            </w:r>
-            <w:r>
-              <w:rPr>
-                <w:noProof/>
-                <w:webHidden/>
-                <w:sz w:val="20"/>
-                <w:szCs w:val="20"/>
-              </w:rPr>
-            </w:r>
-            <w:r>
-              <w:rPr>
-                <w:noProof/>
-                <w:webHidden/>
-                <w:sz w:val="20"/>
-                <w:szCs w:val="20"/>
+              </w:rPr>
+              <w:instrText xml:space="preserve"> PAGEREF _Toc115073430 \h </w:instrText>
+            </w:r>
+            <w:r>
+              <w:rPr>
+                <w:noProof/>
+                <w:webHidden/>
+              </w:rPr>
+            </w:r>
+            <w:r>
+              <w:rPr>
+                <w:noProof/>
+                <w:webHidden/>
               </w:rPr>
               <w:fldChar w:fldCharType="separate"/>
             </w:r>
@@ -1201,17 +1079,13 @@
               <w:rPr>
                 <w:noProof/>
                 <w:webHidden/>
-                <w:sz w:val="20"/>
-                <w:szCs w:val="20"/>
-              </w:rPr>
-              <w:t>16</w:t>
-            </w:r>
-            <w:r>
-              <w:rPr>
-                <w:noProof/>
-                <w:webHidden/>
-                <w:sz w:val="20"/>
-                <w:szCs w:val="20"/>
+              </w:rPr>
+              <w:t>17</w:t>
+            </w:r>
+            <w:r>
+              <w:rPr>
+                <w:noProof/>
+                <w:webHidden/>
               </w:rPr>
               <w:fldChar w:fldCharType="end"/>
             </w:r>
@@ -1226,12 +1100,10 @@
             <w:rPr>
               <w:rFonts w:eastAsiaTheme="minorEastAsia"/>
               <w:noProof/>
-              <w:sz w:val="20"/>
-              <w:szCs w:val="20"/>
               <w:lang w:eastAsia="es-MX"/>
             </w:rPr>
           </w:pPr>
-          <w:hyperlink w:anchor="_Toc113955030" w:history="1">
+          <w:hyperlink w:anchor="_Toc115073431" w:history="1">
             <w:r>
               <w:rPr>
                 <w:rStyle w:val="Hipervnculo"/>
@@ -1239,8 +1111,6 @@
                 <w:b/>
                 <w:bCs/>
                 <w:noProof/>
-                <w:sz w:val="20"/>
-                <w:szCs w:val="20"/>
               </w:rPr>
               <w:t>Conceptualización de las variables</w:t>
             </w:r>
@@ -1248,8 +1118,6 @@
               <w:rPr>
                 <w:noProof/>
                 <w:webHidden/>
-                <w:sz w:val="20"/>
-                <w:szCs w:val="20"/>
               </w:rPr>
               <w:tab/>
             </w:r>
@@ -1257,8 +1125,6 @@
               <w:rPr>
                 <w:noProof/>
                 <w:webHidden/>
-                <w:sz w:val="20"/>
-                <w:szCs w:val="20"/>
               </w:rPr>
               <w:fldChar w:fldCharType="begin"/>
             </w:r>
@@ -1266,25 +1132,19 @@
               <w:rPr>
                 <w:noProof/>
                 <w:webHidden/>
-                <w:sz w:val="20"/>
-                <w:szCs w:val="20"/>
-              </w:rPr>
-              <w:instrText xml:space="preserve"> PAGEREF _Toc113955030 \h </w:instrText>
-            </w:r>
-            <w:r>
-              <w:rPr>
-                <w:noProof/>
-                <w:webHidden/>
-                <w:sz w:val="20"/>
-                <w:szCs w:val="20"/>
-              </w:rPr>
-            </w:r>
-            <w:r>
-              <w:rPr>
-                <w:noProof/>
-                <w:webHidden/>
-                <w:sz w:val="20"/>
-                <w:szCs w:val="20"/>
+              </w:rPr>
+              <w:instrText xml:space="preserve"> PAGEREF _Toc115073431 \h </w:instrText>
+            </w:r>
+            <w:r>
+              <w:rPr>
+                <w:noProof/>
+                <w:webHidden/>
+              </w:rPr>
+            </w:r>
+            <w:r>
+              <w:rPr>
+                <w:noProof/>
+                <w:webHidden/>
               </w:rPr>
               <w:fldChar w:fldCharType="separate"/>
             </w:r>
@@ -1292,17 +1152,13 @@
               <w:rPr>
                 <w:noProof/>
                 <w:webHidden/>
-                <w:sz w:val="20"/>
-                <w:szCs w:val="20"/>
-              </w:rPr>
-              <w:t>18</w:t>
-            </w:r>
-            <w:r>
-              <w:rPr>
-                <w:noProof/>
-                <w:webHidden/>
-                <w:sz w:val="20"/>
-                <w:szCs w:val="20"/>
+              </w:rPr>
+              <w:t>19</w:t>
+            </w:r>
+            <w:r>
+              <w:rPr>
+                <w:noProof/>
+                <w:webHidden/>
               </w:rPr>
               <w:fldChar w:fldCharType="end"/>
             </w:r>
@@ -1317,12 +1173,10 @@
             <w:rPr>
               <w:rFonts w:eastAsiaTheme="minorEastAsia"/>
               <w:noProof/>
-              <w:sz w:val="20"/>
-              <w:szCs w:val="20"/>
               <w:lang w:eastAsia="es-MX"/>
             </w:rPr>
           </w:pPr>
-          <w:hyperlink w:anchor="_Toc113955031" w:history="1">
+          <w:hyperlink w:anchor="_Toc115073432" w:history="1">
             <w:r>
               <w:rPr>
                 <w:rStyle w:val="Hipervnculo"/>
@@ -1330,8 +1184,6 @@
                 <w:b/>
                 <w:bCs/>
                 <w:noProof/>
-                <w:sz w:val="20"/>
-                <w:szCs w:val="20"/>
               </w:rPr>
               <w:t>Hipótesis de la investigación</w:t>
             </w:r>
@@ -1339,8 +1191,6 @@
               <w:rPr>
                 <w:noProof/>
                 <w:webHidden/>
-                <w:sz w:val="20"/>
-                <w:szCs w:val="20"/>
               </w:rPr>
               <w:tab/>
             </w:r>
@@ -1348,8 +1198,6 @@
               <w:rPr>
                 <w:noProof/>
                 <w:webHidden/>
-                <w:sz w:val="20"/>
-                <w:szCs w:val="20"/>
               </w:rPr>
               <w:fldChar w:fldCharType="begin"/>
             </w:r>
@@ -1357,25 +1205,19 @@
               <w:rPr>
                 <w:noProof/>
                 <w:webHidden/>
-                <w:sz w:val="20"/>
-                <w:szCs w:val="20"/>
-              </w:rPr>
-              <w:instrText xml:space="preserve"> PAGEREF _Toc113955031 \h </w:instrText>
-            </w:r>
-            <w:r>
-              <w:rPr>
-                <w:noProof/>
-                <w:webHidden/>
-                <w:sz w:val="20"/>
-                <w:szCs w:val="20"/>
-              </w:rPr>
-            </w:r>
-            <w:r>
-              <w:rPr>
-                <w:noProof/>
-                <w:webHidden/>
-                <w:sz w:val="20"/>
-                <w:szCs w:val="20"/>
+              </w:rPr>
+              <w:instrText xml:space="preserve"> PAGEREF _Toc115073432 \h </w:instrText>
+            </w:r>
+            <w:r>
+              <w:rPr>
+                <w:noProof/>
+                <w:webHidden/>
+              </w:rPr>
+            </w:r>
+            <w:r>
+              <w:rPr>
+                <w:noProof/>
+                <w:webHidden/>
               </w:rPr>
               <w:fldChar w:fldCharType="separate"/>
             </w:r>
@@ -1383,17 +1225,13 @@
               <w:rPr>
                 <w:noProof/>
                 <w:webHidden/>
-                <w:sz w:val="20"/>
-                <w:szCs w:val="20"/>
-              </w:rPr>
-              <w:t>19</w:t>
-            </w:r>
-            <w:r>
-              <w:rPr>
-                <w:noProof/>
-                <w:webHidden/>
-                <w:sz w:val="20"/>
-                <w:szCs w:val="20"/>
+              </w:rPr>
+              <w:t>20</w:t>
+            </w:r>
+            <w:r>
+              <w:rPr>
+                <w:noProof/>
+                <w:webHidden/>
               </w:rPr>
               <w:fldChar w:fldCharType="end"/>
             </w:r>
@@ -1408,12 +1246,10 @@
             <w:rPr>
               <w:rFonts w:eastAsiaTheme="minorEastAsia"/>
               <w:noProof/>
-              <w:sz w:val="20"/>
-              <w:szCs w:val="20"/>
               <w:lang w:eastAsia="es-MX"/>
             </w:rPr>
           </w:pPr>
-          <w:hyperlink w:anchor="_Toc113955032" w:history="1">
+          <w:hyperlink w:anchor="_Toc115073433" w:history="1">
             <w:r>
               <w:rPr>
                 <w:rStyle w:val="Hipervnculo"/>
@@ -1423,8 +1259,6 @@
                 <w:i/>
                 <w:iCs/>
                 <w:noProof/>
-                <w:sz w:val="20"/>
-                <w:szCs w:val="20"/>
               </w:rPr>
               <w:t>Hipótesis causal bivariado</w:t>
             </w:r>
@@ -1432,8 +1266,6 @@
               <w:rPr>
                 <w:noProof/>
                 <w:webHidden/>
-                <w:sz w:val="20"/>
-                <w:szCs w:val="20"/>
               </w:rPr>
               <w:tab/>
             </w:r>
@@ -1441,8 +1273,6 @@
               <w:rPr>
                 <w:noProof/>
                 <w:webHidden/>
-                <w:sz w:val="20"/>
-                <w:szCs w:val="20"/>
               </w:rPr>
               <w:fldChar w:fldCharType="begin"/>
             </w:r>
@@ -1450,25 +1280,19 @@
               <w:rPr>
                 <w:noProof/>
                 <w:webHidden/>
-                <w:sz w:val="20"/>
-                <w:szCs w:val="20"/>
-              </w:rPr>
-              <w:instrText xml:space="preserve"> PAGEREF _Toc113955032 \h </w:instrText>
-            </w:r>
-            <w:r>
-              <w:rPr>
-                <w:noProof/>
-                <w:webHidden/>
-                <w:sz w:val="20"/>
-                <w:szCs w:val="20"/>
-              </w:rPr>
-            </w:r>
-            <w:r>
-              <w:rPr>
-                <w:noProof/>
-                <w:webHidden/>
-                <w:sz w:val="20"/>
-                <w:szCs w:val="20"/>
+              </w:rPr>
+              <w:instrText xml:space="preserve"> PAGEREF _Toc115073433 \h </w:instrText>
+            </w:r>
+            <w:r>
+              <w:rPr>
+                <w:noProof/>
+                <w:webHidden/>
+              </w:rPr>
+            </w:r>
+            <w:r>
+              <w:rPr>
+                <w:noProof/>
+                <w:webHidden/>
               </w:rPr>
               <w:fldChar w:fldCharType="separate"/>
             </w:r>
@@ -1476,17 +1300,13 @@
               <w:rPr>
                 <w:noProof/>
                 <w:webHidden/>
-                <w:sz w:val="20"/>
-                <w:szCs w:val="20"/>
-              </w:rPr>
-              <w:t>19</w:t>
-            </w:r>
-            <w:r>
-              <w:rPr>
-                <w:noProof/>
-                <w:webHidden/>
-                <w:sz w:val="20"/>
-                <w:szCs w:val="20"/>
+              </w:rPr>
+              <w:t>20</w:t>
+            </w:r>
+            <w:r>
+              <w:rPr>
+                <w:noProof/>
+                <w:webHidden/>
               </w:rPr>
               <w:fldChar w:fldCharType="end"/>
             </w:r>
@@ -1501,12 +1321,10 @@
             <w:rPr>
               <w:rFonts w:eastAsiaTheme="minorEastAsia"/>
               <w:noProof/>
-              <w:sz w:val="20"/>
-              <w:szCs w:val="20"/>
               <w:lang w:eastAsia="es-MX"/>
             </w:rPr>
           </w:pPr>
-          <w:hyperlink w:anchor="_Toc113955033" w:history="1">
+          <w:hyperlink w:anchor="_Toc115073434" w:history="1">
             <w:r>
               <w:rPr>
                 <w:rStyle w:val="Hipervnculo"/>
@@ -1516,8 +1334,6 @@
                 <w:i/>
                 <w:iCs/>
                 <w:noProof/>
-                <w:sz w:val="20"/>
-                <w:szCs w:val="20"/>
               </w:rPr>
               <w:t>Hipótesis causal multivariado</w:t>
             </w:r>
@@ -1525,8 +1341,6 @@
               <w:rPr>
                 <w:noProof/>
                 <w:webHidden/>
-                <w:sz w:val="20"/>
-                <w:szCs w:val="20"/>
               </w:rPr>
               <w:tab/>
             </w:r>
@@ -1534,8 +1348,6 @@
               <w:rPr>
                 <w:noProof/>
                 <w:webHidden/>
-                <w:sz w:val="20"/>
-                <w:szCs w:val="20"/>
               </w:rPr>
               <w:fldChar w:fldCharType="begin"/>
             </w:r>
@@ -1543,25 +1355,19 @@
               <w:rPr>
                 <w:noProof/>
                 <w:webHidden/>
-                <w:sz w:val="20"/>
-                <w:szCs w:val="20"/>
-              </w:rPr>
-              <w:instrText xml:space="preserve"> PAGEREF _Toc113955033 \h </w:instrText>
-            </w:r>
-            <w:r>
-              <w:rPr>
-                <w:noProof/>
-                <w:webHidden/>
-                <w:sz w:val="20"/>
-                <w:szCs w:val="20"/>
-              </w:rPr>
-            </w:r>
-            <w:r>
-              <w:rPr>
-                <w:noProof/>
-                <w:webHidden/>
-                <w:sz w:val="20"/>
-                <w:szCs w:val="20"/>
+              </w:rPr>
+              <w:instrText xml:space="preserve"> PAGEREF _Toc115073434 \h </w:instrText>
+            </w:r>
+            <w:r>
+              <w:rPr>
+                <w:noProof/>
+                <w:webHidden/>
+              </w:rPr>
+            </w:r>
+            <w:r>
+              <w:rPr>
+                <w:noProof/>
+                <w:webHidden/>
               </w:rPr>
               <w:fldChar w:fldCharType="separate"/>
             </w:r>
@@ -1569,17 +1375,13 @@
               <w:rPr>
                 <w:noProof/>
                 <w:webHidden/>
-                <w:sz w:val="20"/>
-                <w:szCs w:val="20"/>
-              </w:rPr>
-              <w:t>19</w:t>
-            </w:r>
-            <w:r>
-              <w:rPr>
-                <w:noProof/>
-                <w:webHidden/>
-                <w:sz w:val="20"/>
-                <w:szCs w:val="20"/>
+              </w:rPr>
+              <w:t>20</w:t>
+            </w:r>
+            <w:r>
+              <w:rPr>
+                <w:noProof/>
+                <w:webHidden/>
               </w:rPr>
               <w:fldChar w:fldCharType="end"/>
             </w:r>
@@ -1594,12 +1396,10 @@
             <w:rPr>
               <w:rFonts w:eastAsiaTheme="minorEastAsia"/>
               <w:noProof/>
-              <w:sz w:val="20"/>
-              <w:szCs w:val="20"/>
               <w:lang w:eastAsia="es-MX"/>
             </w:rPr>
           </w:pPr>
-          <w:hyperlink w:anchor="_Toc113955034" w:history="1">
+          <w:hyperlink w:anchor="_Toc115073435" w:history="1">
             <w:r>
               <w:rPr>
                 <w:rStyle w:val="Hipervnculo"/>
@@ -1609,8 +1409,6 @@
                 <w:i/>
                 <w:iCs/>
                 <w:noProof/>
-                <w:sz w:val="20"/>
-                <w:szCs w:val="20"/>
               </w:rPr>
               <w:t>Hipótesis descriptiva</w:t>
             </w:r>
@@ -1618,8 +1416,6 @@
               <w:rPr>
                 <w:noProof/>
                 <w:webHidden/>
-                <w:sz w:val="20"/>
-                <w:szCs w:val="20"/>
               </w:rPr>
               <w:tab/>
             </w:r>
@@ -1627,8 +1423,6 @@
               <w:rPr>
                 <w:noProof/>
                 <w:webHidden/>
-                <w:sz w:val="20"/>
-                <w:szCs w:val="20"/>
               </w:rPr>
               <w:fldChar w:fldCharType="begin"/>
             </w:r>
@@ -1636,25 +1430,19 @@
               <w:rPr>
                 <w:noProof/>
                 <w:webHidden/>
-                <w:sz w:val="20"/>
-                <w:szCs w:val="20"/>
-              </w:rPr>
-              <w:instrText xml:space="preserve"> PAGEREF _Toc113955034 \h </w:instrText>
-            </w:r>
-            <w:r>
-              <w:rPr>
-                <w:noProof/>
-                <w:webHidden/>
-                <w:sz w:val="20"/>
-                <w:szCs w:val="20"/>
-              </w:rPr>
-            </w:r>
-            <w:r>
-              <w:rPr>
-                <w:noProof/>
-                <w:webHidden/>
-                <w:sz w:val="20"/>
-                <w:szCs w:val="20"/>
+              </w:rPr>
+              <w:instrText xml:space="preserve"> PAGEREF _Toc115073435 \h </w:instrText>
+            </w:r>
+            <w:r>
+              <w:rPr>
+                <w:noProof/>
+                <w:webHidden/>
+              </w:rPr>
+            </w:r>
+            <w:r>
+              <w:rPr>
+                <w:noProof/>
+                <w:webHidden/>
               </w:rPr>
               <w:fldChar w:fldCharType="separate"/>
             </w:r>
@@ -1662,17 +1450,13 @@
               <w:rPr>
                 <w:noProof/>
                 <w:webHidden/>
-                <w:sz w:val="20"/>
-                <w:szCs w:val="20"/>
-              </w:rPr>
-              <w:t>19</w:t>
-            </w:r>
-            <w:r>
-              <w:rPr>
-                <w:noProof/>
-                <w:webHidden/>
-                <w:sz w:val="20"/>
-                <w:szCs w:val="20"/>
+              </w:rPr>
+              <w:t>20</w:t>
+            </w:r>
+            <w:r>
+              <w:rPr>
+                <w:noProof/>
+                <w:webHidden/>
               </w:rPr>
               <w:fldChar w:fldCharType="end"/>
             </w:r>
@@ -1687,12 +1471,10 @@
             <w:rPr>
               <w:rFonts w:eastAsiaTheme="minorEastAsia"/>
               <w:noProof/>
-              <w:sz w:val="20"/>
-              <w:szCs w:val="20"/>
               <w:lang w:eastAsia="es-MX"/>
             </w:rPr>
           </w:pPr>
-          <w:hyperlink w:anchor="_Toc113955035" w:history="1">
+          <w:hyperlink w:anchor="_Toc115073436" w:history="1">
             <w:r>
               <w:rPr>
                 <w:rStyle w:val="Hipervnculo"/>
@@ -1702,8 +1484,6 @@
                 <w:i/>
                 <w:iCs/>
                 <w:noProof/>
-                <w:sz w:val="20"/>
-                <w:szCs w:val="20"/>
               </w:rPr>
               <w:t>Hipótesis de afirmación</w:t>
             </w:r>
@@ -1711,8 +1491,6 @@
               <w:rPr>
                 <w:noProof/>
                 <w:webHidden/>
-                <w:sz w:val="20"/>
-                <w:szCs w:val="20"/>
               </w:rPr>
               <w:tab/>
             </w:r>
@@ -1720,8 +1498,6 @@
               <w:rPr>
                 <w:noProof/>
                 <w:webHidden/>
-                <w:sz w:val="20"/>
-                <w:szCs w:val="20"/>
               </w:rPr>
               <w:fldChar w:fldCharType="begin"/>
             </w:r>
@@ -1729,25 +1505,19 @@
               <w:rPr>
                 <w:noProof/>
                 <w:webHidden/>
-                <w:sz w:val="20"/>
-                <w:szCs w:val="20"/>
-              </w:rPr>
-              <w:instrText xml:space="preserve"> PAGEREF _Toc113955035 \h </w:instrText>
-            </w:r>
-            <w:r>
-              <w:rPr>
-                <w:noProof/>
-                <w:webHidden/>
-                <w:sz w:val="20"/>
-                <w:szCs w:val="20"/>
-              </w:rPr>
-            </w:r>
-            <w:r>
-              <w:rPr>
-                <w:noProof/>
-                <w:webHidden/>
-                <w:sz w:val="20"/>
-                <w:szCs w:val="20"/>
+              </w:rPr>
+              <w:instrText xml:space="preserve"> PAGEREF _Toc115073436 \h </w:instrText>
+            </w:r>
+            <w:r>
+              <w:rPr>
+                <w:noProof/>
+                <w:webHidden/>
+              </w:rPr>
+            </w:r>
+            <w:r>
+              <w:rPr>
+                <w:noProof/>
+                <w:webHidden/>
               </w:rPr>
               <w:fldChar w:fldCharType="separate"/>
             </w:r>
@@ -1755,17 +1525,13 @@
               <w:rPr>
                 <w:noProof/>
                 <w:webHidden/>
-                <w:sz w:val="20"/>
-                <w:szCs w:val="20"/>
-              </w:rPr>
-              <w:t>19</w:t>
-            </w:r>
-            <w:r>
-              <w:rPr>
-                <w:noProof/>
-                <w:webHidden/>
-                <w:sz w:val="20"/>
-                <w:szCs w:val="20"/>
+              </w:rPr>
+              <w:t>20</w:t>
+            </w:r>
+            <w:r>
+              <w:rPr>
+                <w:noProof/>
+                <w:webHidden/>
               </w:rPr>
               <w:fldChar w:fldCharType="end"/>
             </w:r>
@@ -1780,12 +1546,10 @@
             <w:rPr>
               <w:rFonts w:eastAsiaTheme="minorEastAsia"/>
               <w:noProof/>
-              <w:sz w:val="20"/>
-              <w:szCs w:val="20"/>
               <w:lang w:eastAsia="es-MX"/>
             </w:rPr>
           </w:pPr>
-          <w:hyperlink w:anchor="_Toc113955036" w:history="1">
+          <w:hyperlink w:anchor="_Toc115073437" w:history="1">
             <w:r>
               <w:rPr>
                 <w:rStyle w:val="Hipervnculo"/>
@@ -1795,8 +1559,6 @@
                 <w:i/>
                 <w:iCs/>
                 <w:noProof/>
-                <w:sz w:val="20"/>
-                <w:szCs w:val="20"/>
               </w:rPr>
               <w:t>Hipótesis diferencia de grupos</w:t>
             </w:r>
@@ -1804,8 +1566,6 @@
               <w:rPr>
                 <w:noProof/>
                 <w:webHidden/>
-                <w:sz w:val="20"/>
-                <w:szCs w:val="20"/>
               </w:rPr>
               <w:tab/>
             </w:r>
@@ -1813,8 +1573,6 @@
               <w:rPr>
                 <w:noProof/>
                 <w:webHidden/>
-                <w:sz w:val="20"/>
-                <w:szCs w:val="20"/>
               </w:rPr>
               <w:fldChar w:fldCharType="begin"/>
             </w:r>
@@ -1822,25 +1580,19 @@
               <w:rPr>
                 <w:noProof/>
                 <w:webHidden/>
-                <w:sz w:val="20"/>
-                <w:szCs w:val="20"/>
-              </w:rPr>
-              <w:instrText xml:space="preserve"> PAGEREF _Toc113955036 \h </w:instrText>
-            </w:r>
-            <w:r>
-              <w:rPr>
-                <w:noProof/>
-                <w:webHidden/>
-                <w:sz w:val="20"/>
-                <w:szCs w:val="20"/>
-              </w:rPr>
-            </w:r>
-            <w:r>
-              <w:rPr>
-                <w:noProof/>
-                <w:webHidden/>
-                <w:sz w:val="20"/>
-                <w:szCs w:val="20"/>
+              </w:rPr>
+              <w:instrText xml:space="preserve"> PAGEREF _Toc115073437 \h </w:instrText>
+            </w:r>
+            <w:r>
+              <w:rPr>
+                <w:noProof/>
+                <w:webHidden/>
+              </w:rPr>
+            </w:r>
+            <w:r>
+              <w:rPr>
+                <w:noProof/>
+                <w:webHidden/>
               </w:rPr>
               <w:fldChar w:fldCharType="separate"/>
             </w:r>
@@ -1848,17 +1600,13 @@
               <w:rPr>
                 <w:noProof/>
                 <w:webHidden/>
-                <w:sz w:val="20"/>
-                <w:szCs w:val="20"/>
-              </w:rPr>
-              <w:t>19</w:t>
-            </w:r>
-            <w:r>
-              <w:rPr>
-                <w:noProof/>
-                <w:webHidden/>
-                <w:sz w:val="20"/>
-                <w:szCs w:val="20"/>
+              </w:rPr>
+              <w:t>20</w:t>
+            </w:r>
+            <w:r>
+              <w:rPr>
+                <w:noProof/>
+                <w:webHidden/>
               </w:rPr>
               <w:fldChar w:fldCharType="end"/>
             </w:r>
@@ -1873,12 +1621,10 @@
             <w:rPr>
               <w:rFonts w:eastAsiaTheme="minorEastAsia"/>
               <w:noProof/>
-              <w:sz w:val="20"/>
-              <w:szCs w:val="20"/>
               <w:lang w:eastAsia="es-MX"/>
             </w:rPr>
           </w:pPr>
-          <w:hyperlink w:anchor="_Toc113955037" w:history="1">
+          <w:hyperlink w:anchor="_Toc115073438" w:history="1">
             <w:r>
               <w:rPr>
                 <w:rStyle w:val="Hipervnculo"/>
@@ -1888,8 +1634,6 @@
                 <w:i/>
                 <w:iCs/>
                 <w:noProof/>
-                <w:sz w:val="20"/>
-                <w:szCs w:val="20"/>
               </w:rPr>
               <w:t>Hipótesis de correlación</w:t>
             </w:r>
@@ -1897,8 +1641,6 @@
               <w:rPr>
                 <w:noProof/>
                 <w:webHidden/>
-                <w:sz w:val="20"/>
-                <w:szCs w:val="20"/>
               </w:rPr>
               <w:tab/>
             </w:r>
@@ -1906,8 +1648,6 @@
               <w:rPr>
                 <w:noProof/>
                 <w:webHidden/>
-                <w:sz w:val="20"/>
-                <w:szCs w:val="20"/>
               </w:rPr>
               <w:fldChar w:fldCharType="begin"/>
             </w:r>
@@ -1915,25 +1655,19 @@
               <w:rPr>
                 <w:noProof/>
                 <w:webHidden/>
-                <w:sz w:val="20"/>
-                <w:szCs w:val="20"/>
-              </w:rPr>
-              <w:instrText xml:space="preserve"> PAGEREF _Toc113955037 \h </w:instrText>
-            </w:r>
-            <w:r>
-              <w:rPr>
-                <w:noProof/>
-                <w:webHidden/>
-                <w:sz w:val="20"/>
-                <w:szCs w:val="20"/>
-              </w:rPr>
-            </w:r>
-            <w:r>
-              <w:rPr>
-                <w:noProof/>
-                <w:webHidden/>
-                <w:sz w:val="20"/>
-                <w:szCs w:val="20"/>
+              </w:rPr>
+              <w:instrText xml:space="preserve"> PAGEREF _Toc115073438 \h </w:instrText>
+            </w:r>
+            <w:r>
+              <w:rPr>
+                <w:noProof/>
+                <w:webHidden/>
+              </w:rPr>
+            </w:r>
+            <w:r>
+              <w:rPr>
+                <w:noProof/>
+                <w:webHidden/>
               </w:rPr>
               <w:fldChar w:fldCharType="separate"/>
             </w:r>
@@ -1941,17 +1675,13 @@
               <w:rPr>
                 <w:noProof/>
                 <w:webHidden/>
-                <w:sz w:val="20"/>
-                <w:szCs w:val="20"/>
-              </w:rPr>
-              <w:t>19</w:t>
-            </w:r>
-            <w:r>
-              <w:rPr>
-                <w:noProof/>
-                <w:webHidden/>
-                <w:sz w:val="20"/>
-                <w:szCs w:val="20"/>
+              </w:rPr>
+              <w:t>20</w:t>
+            </w:r>
+            <w:r>
+              <w:rPr>
+                <w:noProof/>
+                <w:webHidden/>
               </w:rPr>
               <w:fldChar w:fldCharType="end"/>
             </w:r>
@@ -1966,12 +1696,10 @@
             <w:rPr>
               <w:rFonts w:eastAsiaTheme="minorEastAsia"/>
               <w:noProof/>
-              <w:sz w:val="20"/>
-              <w:szCs w:val="20"/>
               <w:lang w:eastAsia="es-MX"/>
             </w:rPr>
           </w:pPr>
-          <w:hyperlink w:anchor="_Toc113955038" w:history="1">
+          <w:hyperlink w:anchor="_Toc115073439" w:history="1">
             <w:r>
               <w:rPr>
                 <w:rStyle w:val="Hipervnculo"/>
@@ -1979,8 +1707,6 @@
                 <w:b/>
                 <w:bCs/>
                 <w:noProof/>
-                <w:sz w:val="20"/>
-                <w:szCs w:val="20"/>
               </w:rPr>
               <w:t>Justificación de la investigación</w:t>
             </w:r>
@@ -1988,8 +1714,6 @@
               <w:rPr>
                 <w:noProof/>
                 <w:webHidden/>
-                <w:sz w:val="20"/>
-                <w:szCs w:val="20"/>
               </w:rPr>
               <w:tab/>
             </w:r>
@@ -1997,8 +1721,6 @@
               <w:rPr>
                 <w:noProof/>
                 <w:webHidden/>
-                <w:sz w:val="20"/>
-                <w:szCs w:val="20"/>
               </w:rPr>
               <w:fldChar w:fldCharType="begin"/>
             </w:r>
@@ -2006,25 +1728,19 @@
               <w:rPr>
                 <w:noProof/>
                 <w:webHidden/>
-                <w:sz w:val="20"/>
-                <w:szCs w:val="20"/>
-              </w:rPr>
-              <w:instrText xml:space="preserve"> PAGEREF _Toc113955038 \h </w:instrText>
-            </w:r>
-            <w:r>
-              <w:rPr>
-                <w:noProof/>
-                <w:webHidden/>
-                <w:sz w:val="20"/>
-                <w:szCs w:val="20"/>
-              </w:rPr>
-            </w:r>
-            <w:r>
-              <w:rPr>
-                <w:noProof/>
-                <w:webHidden/>
-                <w:sz w:val="20"/>
-                <w:szCs w:val="20"/>
+              </w:rPr>
+              <w:instrText xml:space="preserve"> PAGEREF _Toc115073439 \h </w:instrText>
+            </w:r>
+            <w:r>
+              <w:rPr>
+                <w:noProof/>
+                <w:webHidden/>
+              </w:rPr>
+            </w:r>
+            <w:r>
+              <w:rPr>
+                <w:noProof/>
+                <w:webHidden/>
               </w:rPr>
               <w:fldChar w:fldCharType="separate"/>
             </w:r>
@@ -2032,17 +1748,13 @@
               <w:rPr>
                 <w:noProof/>
                 <w:webHidden/>
-                <w:sz w:val="20"/>
-                <w:szCs w:val="20"/>
-              </w:rPr>
-              <w:t>20</w:t>
-            </w:r>
-            <w:r>
-              <w:rPr>
-                <w:noProof/>
-                <w:webHidden/>
-                <w:sz w:val="20"/>
-                <w:szCs w:val="20"/>
+              </w:rPr>
+              <w:t>21</w:t>
+            </w:r>
+            <w:r>
+              <w:rPr>
+                <w:noProof/>
+                <w:webHidden/>
               </w:rPr>
               <w:fldChar w:fldCharType="end"/>
             </w:r>
@@ -2057,12 +1769,10 @@
             <w:rPr>
               <w:rFonts w:eastAsiaTheme="minorEastAsia"/>
               <w:noProof/>
-              <w:sz w:val="20"/>
-              <w:szCs w:val="20"/>
               <w:lang w:eastAsia="es-MX"/>
             </w:rPr>
           </w:pPr>
-          <w:hyperlink w:anchor="_Toc113955039" w:history="1">
+          <w:hyperlink w:anchor="_Toc115073440" w:history="1">
             <w:r>
               <w:rPr>
                 <w:rStyle w:val="Hipervnculo"/>
@@ -2070,8 +1780,6 @@
                 <w:b/>
                 <w:bCs/>
                 <w:noProof/>
-                <w:sz w:val="20"/>
-                <w:szCs w:val="20"/>
               </w:rPr>
               <w:t>Diseño de la investigación</w:t>
             </w:r>
@@ -2079,8 +1787,6 @@
               <w:rPr>
                 <w:noProof/>
                 <w:webHidden/>
-                <w:sz w:val="20"/>
-                <w:szCs w:val="20"/>
               </w:rPr>
               <w:tab/>
             </w:r>
@@ -2088,8 +1794,6 @@
               <w:rPr>
                 <w:noProof/>
                 <w:webHidden/>
-                <w:sz w:val="20"/>
-                <w:szCs w:val="20"/>
               </w:rPr>
               <w:fldChar w:fldCharType="begin"/>
             </w:r>
@@ -2097,25 +1801,19 @@
               <w:rPr>
                 <w:noProof/>
                 <w:webHidden/>
-                <w:sz w:val="20"/>
-                <w:szCs w:val="20"/>
-              </w:rPr>
-              <w:instrText xml:space="preserve"> PAGEREF _Toc113955039 \h </w:instrText>
-            </w:r>
-            <w:r>
-              <w:rPr>
-                <w:noProof/>
-                <w:webHidden/>
-                <w:sz w:val="20"/>
-                <w:szCs w:val="20"/>
-              </w:rPr>
-            </w:r>
-            <w:r>
-              <w:rPr>
-                <w:noProof/>
-                <w:webHidden/>
-                <w:sz w:val="20"/>
-                <w:szCs w:val="20"/>
+              </w:rPr>
+              <w:instrText xml:space="preserve"> PAGEREF _Toc115073440 \h </w:instrText>
+            </w:r>
+            <w:r>
+              <w:rPr>
+                <w:noProof/>
+                <w:webHidden/>
+              </w:rPr>
+            </w:r>
+            <w:r>
+              <w:rPr>
+                <w:noProof/>
+                <w:webHidden/>
               </w:rPr>
               <w:fldChar w:fldCharType="separate"/>
             </w:r>
@@ -2123,17 +1821,13 @@
               <w:rPr>
                 <w:noProof/>
                 <w:webHidden/>
-                <w:sz w:val="20"/>
-                <w:szCs w:val="20"/>
-              </w:rPr>
-              <w:t>21</w:t>
-            </w:r>
-            <w:r>
-              <w:rPr>
-                <w:noProof/>
-                <w:webHidden/>
-                <w:sz w:val="20"/>
-                <w:szCs w:val="20"/>
+              </w:rPr>
+              <w:t>22</w:t>
+            </w:r>
+            <w:r>
+              <w:rPr>
+                <w:noProof/>
+                <w:webHidden/>
               </w:rPr>
               <w:fldChar w:fldCharType="end"/>
             </w:r>
@@ -2148,12 +1842,10 @@
             <w:rPr>
               <w:rFonts w:eastAsiaTheme="minorEastAsia"/>
               <w:noProof/>
-              <w:sz w:val="20"/>
-              <w:szCs w:val="20"/>
               <w:lang w:eastAsia="es-MX"/>
             </w:rPr>
           </w:pPr>
-          <w:hyperlink w:anchor="_Toc113955040" w:history="1">
+          <w:hyperlink w:anchor="_Toc115073441" w:history="1">
             <w:r>
               <w:rPr>
                 <w:rStyle w:val="Hipervnculo"/>
@@ -2163,8 +1855,6 @@
                 <w:i/>
                 <w:iCs/>
                 <w:noProof/>
-                <w:sz w:val="20"/>
-                <w:szCs w:val="20"/>
               </w:rPr>
               <w:t>Estudio exploratorio</w:t>
             </w:r>
@@ -2172,8 +1862,6 @@
               <w:rPr>
                 <w:noProof/>
                 <w:webHidden/>
-                <w:sz w:val="20"/>
-                <w:szCs w:val="20"/>
               </w:rPr>
               <w:tab/>
             </w:r>
@@ -2181,8 +1869,6 @@
               <w:rPr>
                 <w:noProof/>
                 <w:webHidden/>
-                <w:sz w:val="20"/>
-                <w:szCs w:val="20"/>
               </w:rPr>
               <w:fldChar w:fldCharType="begin"/>
             </w:r>
@@ -2190,25 +1876,19 @@
               <w:rPr>
                 <w:noProof/>
                 <w:webHidden/>
-                <w:sz w:val="20"/>
-                <w:szCs w:val="20"/>
-              </w:rPr>
-              <w:instrText xml:space="preserve"> PAGEREF _Toc113955040 \h </w:instrText>
-            </w:r>
-            <w:r>
-              <w:rPr>
-                <w:noProof/>
-                <w:webHidden/>
-                <w:sz w:val="20"/>
-                <w:szCs w:val="20"/>
-              </w:rPr>
-            </w:r>
-            <w:r>
-              <w:rPr>
-                <w:noProof/>
-                <w:webHidden/>
-                <w:sz w:val="20"/>
-                <w:szCs w:val="20"/>
+              </w:rPr>
+              <w:instrText xml:space="preserve"> PAGEREF _Toc115073441 \h </w:instrText>
+            </w:r>
+            <w:r>
+              <w:rPr>
+                <w:noProof/>
+                <w:webHidden/>
+              </w:rPr>
+            </w:r>
+            <w:r>
+              <w:rPr>
+                <w:noProof/>
+                <w:webHidden/>
               </w:rPr>
               <w:fldChar w:fldCharType="separate"/>
             </w:r>
@@ -2216,17 +1896,13 @@
               <w:rPr>
                 <w:noProof/>
                 <w:webHidden/>
-                <w:sz w:val="20"/>
-                <w:szCs w:val="20"/>
-              </w:rPr>
-              <w:t>21</w:t>
-            </w:r>
-            <w:r>
-              <w:rPr>
-                <w:noProof/>
-                <w:webHidden/>
-                <w:sz w:val="20"/>
-                <w:szCs w:val="20"/>
+              </w:rPr>
+              <w:t>22</w:t>
+            </w:r>
+            <w:r>
+              <w:rPr>
+                <w:noProof/>
+                <w:webHidden/>
               </w:rPr>
               <w:fldChar w:fldCharType="end"/>
             </w:r>
@@ -2241,12 +1917,10 @@
             <w:rPr>
               <w:rFonts w:eastAsiaTheme="minorEastAsia"/>
               <w:noProof/>
-              <w:sz w:val="20"/>
-              <w:szCs w:val="20"/>
               <w:lang w:eastAsia="es-MX"/>
             </w:rPr>
           </w:pPr>
-          <w:hyperlink w:anchor="_Toc113955041" w:history="1">
+          <w:hyperlink w:anchor="_Toc115073442" w:history="1">
             <w:r>
               <w:rPr>
                 <w:rStyle w:val="Hipervnculo"/>
@@ -2256,8 +1930,6 @@
                 <w:i/>
                 <w:iCs/>
                 <w:noProof/>
-                <w:sz w:val="20"/>
-                <w:szCs w:val="20"/>
               </w:rPr>
               <w:t>Estudio descriptivo</w:t>
             </w:r>
@@ -2265,8 +1937,6 @@
               <w:rPr>
                 <w:noProof/>
                 <w:webHidden/>
-                <w:sz w:val="20"/>
-                <w:szCs w:val="20"/>
               </w:rPr>
               <w:tab/>
             </w:r>
@@ -2274,8 +1944,6 @@
               <w:rPr>
                 <w:noProof/>
                 <w:webHidden/>
-                <w:sz w:val="20"/>
-                <w:szCs w:val="20"/>
               </w:rPr>
               <w:fldChar w:fldCharType="begin"/>
             </w:r>
@@ -2283,25 +1951,19 @@
               <w:rPr>
                 <w:noProof/>
                 <w:webHidden/>
-                <w:sz w:val="20"/>
-                <w:szCs w:val="20"/>
-              </w:rPr>
-              <w:instrText xml:space="preserve"> PAGEREF _Toc113955041 \h </w:instrText>
-            </w:r>
-            <w:r>
-              <w:rPr>
-                <w:noProof/>
-                <w:webHidden/>
-                <w:sz w:val="20"/>
-                <w:szCs w:val="20"/>
-              </w:rPr>
-            </w:r>
-            <w:r>
-              <w:rPr>
-                <w:noProof/>
-                <w:webHidden/>
-                <w:sz w:val="20"/>
-                <w:szCs w:val="20"/>
+              </w:rPr>
+              <w:instrText xml:space="preserve"> PAGEREF _Toc115073442 \h </w:instrText>
+            </w:r>
+            <w:r>
+              <w:rPr>
+                <w:noProof/>
+                <w:webHidden/>
+              </w:rPr>
+            </w:r>
+            <w:r>
+              <w:rPr>
+                <w:noProof/>
+                <w:webHidden/>
               </w:rPr>
               <w:fldChar w:fldCharType="separate"/>
             </w:r>
@@ -2309,17 +1971,13 @@
               <w:rPr>
                 <w:noProof/>
                 <w:webHidden/>
-                <w:sz w:val="20"/>
-                <w:szCs w:val="20"/>
-              </w:rPr>
-              <w:t>21</w:t>
-            </w:r>
-            <w:r>
-              <w:rPr>
-                <w:noProof/>
-                <w:webHidden/>
-                <w:sz w:val="20"/>
-                <w:szCs w:val="20"/>
+              </w:rPr>
+              <w:t>22</w:t>
+            </w:r>
+            <w:r>
+              <w:rPr>
+                <w:noProof/>
+                <w:webHidden/>
               </w:rPr>
               <w:fldChar w:fldCharType="end"/>
             </w:r>
@@ -2334,12 +1992,10 @@
             <w:rPr>
               <w:rFonts w:eastAsiaTheme="minorEastAsia"/>
               <w:noProof/>
-              <w:sz w:val="20"/>
-              <w:szCs w:val="20"/>
               <w:lang w:eastAsia="es-MX"/>
             </w:rPr>
           </w:pPr>
-          <w:hyperlink w:anchor="_Toc113955042" w:history="1">
+          <w:hyperlink w:anchor="_Toc115073443" w:history="1">
             <w:r>
               <w:rPr>
                 <w:rStyle w:val="Hipervnculo"/>
@@ -2349,8 +2005,6 @@
                 <w:i/>
                 <w:iCs/>
                 <w:noProof/>
-                <w:sz w:val="20"/>
-                <w:szCs w:val="20"/>
               </w:rPr>
               <w:t>Estudio de correlación</w:t>
             </w:r>
@@ -2358,8 +2012,6 @@
               <w:rPr>
                 <w:noProof/>
                 <w:webHidden/>
-                <w:sz w:val="20"/>
-                <w:szCs w:val="20"/>
               </w:rPr>
               <w:tab/>
             </w:r>
@@ -2367,8 +2019,6 @@
               <w:rPr>
                 <w:noProof/>
                 <w:webHidden/>
-                <w:sz w:val="20"/>
-                <w:szCs w:val="20"/>
               </w:rPr>
               <w:fldChar w:fldCharType="begin"/>
             </w:r>
@@ -2376,25 +2026,19 @@
               <w:rPr>
                 <w:noProof/>
                 <w:webHidden/>
-                <w:sz w:val="20"/>
-                <w:szCs w:val="20"/>
-              </w:rPr>
-              <w:instrText xml:space="preserve"> PAGEREF _Toc113955042 \h </w:instrText>
-            </w:r>
-            <w:r>
-              <w:rPr>
-                <w:noProof/>
-                <w:webHidden/>
-                <w:sz w:val="20"/>
-                <w:szCs w:val="20"/>
-              </w:rPr>
-            </w:r>
-            <w:r>
-              <w:rPr>
-                <w:noProof/>
-                <w:webHidden/>
-                <w:sz w:val="20"/>
-                <w:szCs w:val="20"/>
+              </w:rPr>
+              <w:instrText xml:space="preserve"> PAGEREF _Toc115073443 \h </w:instrText>
+            </w:r>
+            <w:r>
+              <w:rPr>
+                <w:noProof/>
+                <w:webHidden/>
+              </w:rPr>
+            </w:r>
+            <w:r>
+              <w:rPr>
+                <w:noProof/>
+                <w:webHidden/>
               </w:rPr>
               <w:fldChar w:fldCharType="separate"/>
             </w:r>
@@ -2402,17 +2046,13 @@
               <w:rPr>
                 <w:noProof/>
                 <w:webHidden/>
-                <w:sz w:val="20"/>
-                <w:szCs w:val="20"/>
-              </w:rPr>
-              <w:t>21</w:t>
-            </w:r>
-            <w:r>
-              <w:rPr>
-                <w:noProof/>
-                <w:webHidden/>
-                <w:sz w:val="20"/>
-                <w:szCs w:val="20"/>
+              </w:rPr>
+              <w:t>22</w:t>
+            </w:r>
+            <w:r>
+              <w:rPr>
+                <w:noProof/>
+                <w:webHidden/>
               </w:rPr>
               <w:fldChar w:fldCharType="end"/>
             </w:r>
@@ -2427,12 +2067,10 @@
             <w:rPr>
               <w:rFonts w:eastAsiaTheme="minorEastAsia"/>
               <w:noProof/>
-              <w:sz w:val="20"/>
-              <w:szCs w:val="20"/>
               <w:lang w:eastAsia="es-MX"/>
             </w:rPr>
           </w:pPr>
-          <w:hyperlink w:anchor="_Toc113955043" w:history="1">
+          <w:hyperlink w:anchor="_Toc115073444" w:history="1">
             <w:r>
               <w:rPr>
                 <w:rStyle w:val="Hipervnculo"/>
@@ -2442,8 +2080,6 @@
                 <w:i/>
                 <w:iCs/>
                 <w:noProof/>
-                <w:sz w:val="20"/>
-                <w:szCs w:val="20"/>
               </w:rPr>
               <w:t>Estudio Explicativo</w:t>
             </w:r>
@@ -2451,8 +2087,6 @@
               <w:rPr>
                 <w:noProof/>
                 <w:webHidden/>
-                <w:sz w:val="20"/>
-                <w:szCs w:val="20"/>
               </w:rPr>
               <w:tab/>
             </w:r>
@@ -2460,8 +2094,6 @@
               <w:rPr>
                 <w:noProof/>
                 <w:webHidden/>
-                <w:sz w:val="20"/>
-                <w:szCs w:val="20"/>
               </w:rPr>
               <w:fldChar w:fldCharType="begin"/>
             </w:r>
@@ -2469,25 +2101,19 @@
               <w:rPr>
                 <w:noProof/>
                 <w:webHidden/>
-                <w:sz w:val="20"/>
-                <w:szCs w:val="20"/>
-              </w:rPr>
-              <w:instrText xml:space="preserve"> PAGEREF _Toc113955043 \h </w:instrText>
-            </w:r>
-            <w:r>
-              <w:rPr>
-                <w:noProof/>
-                <w:webHidden/>
-                <w:sz w:val="20"/>
-                <w:szCs w:val="20"/>
-              </w:rPr>
-            </w:r>
-            <w:r>
-              <w:rPr>
-                <w:noProof/>
-                <w:webHidden/>
-                <w:sz w:val="20"/>
-                <w:szCs w:val="20"/>
+              </w:rPr>
+              <w:instrText xml:space="preserve"> PAGEREF _Toc115073444 \h </w:instrText>
+            </w:r>
+            <w:r>
+              <w:rPr>
+                <w:noProof/>
+                <w:webHidden/>
+              </w:rPr>
+            </w:r>
+            <w:r>
+              <w:rPr>
+                <w:noProof/>
+                <w:webHidden/>
               </w:rPr>
               <w:fldChar w:fldCharType="separate"/>
             </w:r>
@@ -2495,17 +2121,13 @@
               <w:rPr>
                 <w:noProof/>
                 <w:webHidden/>
-                <w:sz w:val="20"/>
-                <w:szCs w:val="20"/>
-              </w:rPr>
-              <w:t>21</w:t>
-            </w:r>
-            <w:r>
-              <w:rPr>
-                <w:noProof/>
-                <w:webHidden/>
-                <w:sz w:val="20"/>
-                <w:szCs w:val="20"/>
+              </w:rPr>
+              <w:t>22</w:t>
+            </w:r>
+            <w:r>
+              <w:rPr>
+                <w:noProof/>
+                <w:webHidden/>
               </w:rPr>
               <w:fldChar w:fldCharType="end"/>
             </w:r>
@@ -2520,12 +2142,10 @@
             <w:rPr>
               <w:rFonts w:eastAsiaTheme="minorEastAsia"/>
               <w:noProof/>
-              <w:sz w:val="20"/>
-              <w:szCs w:val="20"/>
               <w:lang w:eastAsia="es-MX"/>
             </w:rPr>
           </w:pPr>
-          <w:hyperlink w:anchor="_Toc113955044" w:history="1">
+          <w:hyperlink w:anchor="_Toc115073445" w:history="1">
             <w:r>
               <w:rPr>
                 <w:rStyle w:val="Hipervnculo"/>
@@ -2533,8 +2153,6 @@
                 <w:b/>
                 <w:bCs/>
                 <w:noProof/>
-                <w:sz w:val="20"/>
-                <w:szCs w:val="20"/>
               </w:rPr>
               <w:t>Identificación y descripción del universo o población de estudio</w:t>
             </w:r>
@@ -2542,8 +2160,6 @@
               <w:rPr>
                 <w:noProof/>
                 <w:webHidden/>
-                <w:sz w:val="20"/>
-                <w:szCs w:val="20"/>
               </w:rPr>
               <w:tab/>
             </w:r>
@@ -2551,8 +2167,6 @@
               <w:rPr>
                 <w:noProof/>
                 <w:webHidden/>
-                <w:sz w:val="20"/>
-                <w:szCs w:val="20"/>
               </w:rPr>
               <w:fldChar w:fldCharType="begin"/>
             </w:r>
@@ -2560,25 +2174,19 @@
               <w:rPr>
                 <w:noProof/>
                 <w:webHidden/>
-                <w:sz w:val="20"/>
-                <w:szCs w:val="20"/>
-              </w:rPr>
-              <w:instrText xml:space="preserve"> PAGEREF _Toc113955044 \h </w:instrText>
-            </w:r>
-            <w:r>
-              <w:rPr>
-                <w:noProof/>
-                <w:webHidden/>
-                <w:sz w:val="20"/>
-                <w:szCs w:val="20"/>
-              </w:rPr>
-            </w:r>
-            <w:r>
-              <w:rPr>
-                <w:noProof/>
-                <w:webHidden/>
-                <w:sz w:val="20"/>
-                <w:szCs w:val="20"/>
+              </w:rPr>
+              <w:instrText xml:space="preserve"> PAGEREF _Toc115073445 \h </w:instrText>
+            </w:r>
+            <w:r>
+              <w:rPr>
+                <w:noProof/>
+                <w:webHidden/>
+              </w:rPr>
+            </w:r>
+            <w:r>
+              <w:rPr>
+                <w:noProof/>
+                <w:webHidden/>
               </w:rPr>
               <w:fldChar w:fldCharType="separate"/>
             </w:r>
@@ -2586,17 +2194,13 @@
               <w:rPr>
                 <w:noProof/>
                 <w:webHidden/>
-                <w:sz w:val="20"/>
-                <w:szCs w:val="20"/>
-              </w:rPr>
-              <w:t>22</w:t>
-            </w:r>
-            <w:r>
-              <w:rPr>
-                <w:noProof/>
-                <w:webHidden/>
-                <w:sz w:val="20"/>
-                <w:szCs w:val="20"/>
+              </w:rPr>
+              <w:t>23</w:t>
+            </w:r>
+            <w:r>
+              <w:rPr>
+                <w:noProof/>
+                <w:webHidden/>
               </w:rPr>
               <w:fldChar w:fldCharType="end"/>
             </w:r>
@@ -2611,12 +2215,10 @@
             <w:rPr>
               <w:rFonts w:eastAsiaTheme="minorEastAsia"/>
               <w:noProof/>
-              <w:sz w:val="20"/>
-              <w:szCs w:val="20"/>
               <w:lang w:eastAsia="es-MX"/>
             </w:rPr>
           </w:pPr>
-          <w:hyperlink w:anchor="_Toc113955045" w:history="1">
+          <w:hyperlink w:anchor="_Toc115073446" w:history="1">
             <w:r>
               <w:rPr>
                 <w:rStyle w:val="Hipervnculo"/>
@@ -2624,8 +2226,6 @@
                 <w:b/>
                 <w:bCs/>
                 <w:noProof/>
-                <w:sz w:val="20"/>
-                <w:szCs w:val="20"/>
               </w:rPr>
               <w:t>Técnica de extracción de muestreo al universo o población de estudio</w:t>
             </w:r>
@@ -2633,8 +2233,6 @@
               <w:rPr>
                 <w:noProof/>
                 <w:webHidden/>
-                <w:sz w:val="20"/>
-                <w:szCs w:val="20"/>
               </w:rPr>
               <w:tab/>
             </w:r>
@@ -2642,8 +2240,6 @@
               <w:rPr>
                 <w:noProof/>
                 <w:webHidden/>
-                <w:sz w:val="20"/>
-                <w:szCs w:val="20"/>
               </w:rPr>
               <w:fldChar w:fldCharType="begin"/>
             </w:r>
@@ -2651,25 +2247,19 @@
               <w:rPr>
                 <w:noProof/>
                 <w:webHidden/>
-                <w:sz w:val="20"/>
-                <w:szCs w:val="20"/>
-              </w:rPr>
-              <w:instrText xml:space="preserve"> PAGEREF _Toc113955045 \h </w:instrText>
-            </w:r>
-            <w:r>
-              <w:rPr>
-                <w:noProof/>
-                <w:webHidden/>
-                <w:sz w:val="20"/>
-                <w:szCs w:val="20"/>
-              </w:rPr>
-            </w:r>
-            <w:r>
-              <w:rPr>
-                <w:noProof/>
-                <w:webHidden/>
-                <w:sz w:val="20"/>
-                <w:szCs w:val="20"/>
+              </w:rPr>
+              <w:instrText xml:space="preserve"> PAGEREF _Toc115073446 \h </w:instrText>
+            </w:r>
+            <w:r>
+              <w:rPr>
+                <w:noProof/>
+                <w:webHidden/>
+              </w:rPr>
+            </w:r>
+            <w:r>
+              <w:rPr>
+                <w:noProof/>
+                <w:webHidden/>
               </w:rPr>
               <w:fldChar w:fldCharType="separate"/>
             </w:r>
@@ -2677,17 +2267,13 @@
               <w:rPr>
                 <w:noProof/>
                 <w:webHidden/>
-                <w:sz w:val="20"/>
-                <w:szCs w:val="20"/>
-              </w:rPr>
-              <w:t>23</w:t>
-            </w:r>
-            <w:r>
-              <w:rPr>
-                <w:noProof/>
-                <w:webHidden/>
-                <w:sz w:val="20"/>
-                <w:szCs w:val="20"/>
+              </w:rPr>
+              <w:t>24</w:t>
+            </w:r>
+            <w:r>
+              <w:rPr>
+                <w:noProof/>
+                <w:webHidden/>
               </w:rPr>
               <w:fldChar w:fldCharType="end"/>
             </w:r>
@@ -2702,12 +2288,10 @@
             <w:rPr>
               <w:rFonts w:eastAsiaTheme="minorEastAsia"/>
               <w:noProof/>
-              <w:sz w:val="20"/>
-              <w:szCs w:val="20"/>
               <w:lang w:eastAsia="es-MX"/>
             </w:rPr>
           </w:pPr>
-          <w:hyperlink w:anchor="_Toc113955046" w:history="1">
+          <w:hyperlink w:anchor="_Toc115073447" w:history="1">
             <w:r>
               <w:rPr>
                 <w:rStyle w:val="Hipervnculo"/>
@@ -2715,8 +2299,6 @@
                 <w:b/>
                 <w:bCs/>
                 <w:noProof/>
-                <w:sz w:val="20"/>
-                <w:szCs w:val="20"/>
               </w:rPr>
               <w:t>Diseño del instrumentó de medición</w:t>
             </w:r>
@@ -2724,8 +2306,6 @@
               <w:rPr>
                 <w:noProof/>
                 <w:webHidden/>
-                <w:sz w:val="20"/>
-                <w:szCs w:val="20"/>
               </w:rPr>
               <w:tab/>
             </w:r>
@@ -2733,8 +2313,6 @@
               <w:rPr>
                 <w:noProof/>
                 <w:webHidden/>
-                <w:sz w:val="20"/>
-                <w:szCs w:val="20"/>
               </w:rPr>
               <w:fldChar w:fldCharType="begin"/>
             </w:r>
@@ -2742,25 +2320,19 @@
               <w:rPr>
                 <w:noProof/>
                 <w:webHidden/>
-                <w:sz w:val="20"/>
-                <w:szCs w:val="20"/>
-              </w:rPr>
-              <w:instrText xml:space="preserve"> PAGEREF _Toc113955046 \h </w:instrText>
-            </w:r>
-            <w:r>
-              <w:rPr>
-                <w:noProof/>
-                <w:webHidden/>
-                <w:sz w:val="20"/>
-                <w:szCs w:val="20"/>
-              </w:rPr>
-            </w:r>
-            <w:r>
-              <w:rPr>
-                <w:noProof/>
-                <w:webHidden/>
-                <w:sz w:val="20"/>
-                <w:szCs w:val="20"/>
+              </w:rPr>
+              <w:instrText xml:space="preserve"> PAGEREF _Toc115073447 \h </w:instrText>
+            </w:r>
+            <w:r>
+              <w:rPr>
+                <w:noProof/>
+                <w:webHidden/>
+              </w:rPr>
+            </w:r>
+            <w:r>
+              <w:rPr>
+                <w:noProof/>
+                <w:webHidden/>
               </w:rPr>
               <w:fldChar w:fldCharType="separate"/>
             </w:r>
@@ -2768,17 +2340,13 @@
               <w:rPr>
                 <w:noProof/>
                 <w:webHidden/>
-                <w:sz w:val="20"/>
-                <w:szCs w:val="20"/>
-              </w:rPr>
-              <w:t>24</w:t>
-            </w:r>
-            <w:r>
-              <w:rPr>
-                <w:noProof/>
-                <w:webHidden/>
-                <w:sz w:val="20"/>
-                <w:szCs w:val="20"/>
+              </w:rPr>
+              <w:t>25</w:t>
+            </w:r>
+            <w:r>
+              <w:rPr>
+                <w:noProof/>
+                <w:webHidden/>
               </w:rPr>
               <w:fldChar w:fldCharType="end"/>
             </w:r>
@@ -2793,12 +2361,10 @@
             <w:rPr>
               <w:rFonts w:eastAsiaTheme="minorEastAsia"/>
               <w:noProof/>
-              <w:sz w:val="20"/>
-              <w:szCs w:val="20"/>
               <w:lang w:eastAsia="es-MX"/>
             </w:rPr>
           </w:pPr>
-          <w:hyperlink w:anchor="_Toc113955047" w:history="1">
+          <w:hyperlink w:anchor="_Toc115073448" w:history="1">
             <w:r>
               <w:rPr>
                 <w:rStyle w:val="Hipervnculo"/>
@@ -2806,8 +2372,6 @@
                 <w:b/>
                 <w:bCs/>
                 <w:noProof/>
-                <w:sz w:val="20"/>
-                <w:szCs w:val="20"/>
               </w:rPr>
               <w:t>Conclusiones del estudió</w:t>
             </w:r>
@@ -2815,8 +2379,6 @@
               <w:rPr>
                 <w:noProof/>
                 <w:webHidden/>
-                <w:sz w:val="20"/>
-                <w:szCs w:val="20"/>
               </w:rPr>
               <w:tab/>
             </w:r>
@@ -2824,8 +2386,6 @@
               <w:rPr>
                 <w:noProof/>
                 <w:webHidden/>
-                <w:sz w:val="20"/>
-                <w:szCs w:val="20"/>
               </w:rPr>
               <w:fldChar w:fldCharType="begin"/>
             </w:r>
@@ -2833,25 +2393,19 @@
               <w:rPr>
                 <w:noProof/>
                 <w:webHidden/>
-                <w:sz w:val="20"/>
-                <w:szCs w:val="20"/>
-              </w:rPr>
-              <w:instrText xml:space="preserve"> PAGEREF _Toc113955047 \h </w:instrText>
-            </w:r>
-            <w:r>
-              <w:rPr>
-                <w:noProof/>
-                <w:webHidden/>
-                <w:sz w:val="20"/>
-                <w:szCs w:val="20"/>
-              </w:rPr>
-            </w:r>
-            <w:r>
-              <w:rPr>
-                <w:noProof/>
-                <w:webHidden/>
-                <w:sz w:val="20"/>
-                <w:szCs w:val="20"/>
+              </w:rPr>
+              <w:instrText xml:space="preserve"> PAGEREF _Toc115073448 \h </w:instrText>
+            </w:r>
+            <w:r>
+              <w:rPr>
+                <w:noProof/>
+                <w:webHidden/>
+              </w:rPr>
+            </w:r>
+            <w:r>
+              <w:rPr>
+                <w:noProof/>
+                <w:webHidden/>
               </w:rPr>
               <w:fldChar w:fldCharType="separate"/>
             </w:r>
@@ -2859,17 +2413,13 @@
               <w:rPr>
                 <w:noProof/>
                 <w:webHidden/>
-                <w:sz w:val="20"/>
-                <w:szCs w:val="20"/>
-              </w:rPr>
-              <w:t>25</w:t>
-            </w:r>
-            <w:r>
-              <w:rPr>
-                <w:noProof/>
-                <w:webHidden/>
-                <w:sz w:val="20"/>
-                <w:szCs w:val="20"/>
+              </w:rPr>
+              <w:t>26</w:t>
+            </w:r>
+            <w:r>
+              <w:rPr>
+                <w:noProof/>
+                <w:webHidden/>
               </w:rPr>
               <w:fldChar w:fldCharType="end"/>
             </w:r>
@@ -2884,12 +2434,10 @@
             <w:rPr>
               <w:rFonts w:eastAsiaTheme="minorEastAsia"/>
               <w:noProof/>
-              <w:sz w:val="20"/>
-              <w:szCs w:val="20"/>
               <w:lang w:eastAsia="es-MX"/>
             </w:rPr>
           </w:pPr>
-          <w:hyperlink w:anchor="_Toc113955048" w:history="1">
+          <w:hyperlink w:anchor="_Toc115073449" w:history="1">
             <w:r>
               <w:rPr>
                 <w:rStyle w:val="Hipervnculo"/>
@@ -2897,8 +2445,6 @@
                 <w:b/>
                 <w:bCs/>
                 <w:noProof/>
-                <w:sz w:val="20"/>
-                <w:szCs w:val="20"/>
               </w:rPr>
               <w:t>Recomendaciones del estudio</w:t>
             </w:r>
@@ -2906,8 +2452,6 @@
               <w:rPr>
                 <w:noProof/>
                 <w:webHidden/>
-                <w:sz w:val="20"/>
-                <w:szCs w:val="20"/>
               </w:rPr>
               <w:tab/>
             </w:r>
@@ -2915,8 +2459,6 @@
               <w:rPr>
                 <w:noProof/>
                 <w:webHidden/>
-                <w:sz w:val="20"/>
-                <w:szCs w:val="20"/>
               </w:rPr>
               <w:fldChar w:fldCharType="begin"/>
             </w:r>
@@ -2924,25 +2466,19 @@
               <w:rPr>
                 <w:noProof/>
                 <w:webHidden/>
-                <w:sz w:val="20"/>
-                <w:szCs w:val="20"/>
-              </w:rPr>
-              <w:instrText xml:space="preserve"> PAGEREF _Toc113955048 \h </w:instrText>
-            </w:r>
-            <w:r>
-              <w:rPr>
-                <w:noProof/>
-                <w:webHidden/>
-                <w:sz w:val="20"/>
-                <w:szCs w:val="20"/>
-              </w:rPr>
-            </w:r>
-            <w:r>
-              <w:rPr>
-                <w:noProof/>
-                <w:webHidden/>
-                <w:sz w:val="20"/>
-                <w:szCs w:val="20"/>
+              </w:rPr>
+              <w:instrText xml:space="preserve"> PAGEREF _Toc115073449 \h </w:instrText>
+            </w:r>
+            <w:r>
+              <w:rPr>
+                <w:noProof/>
+                <w:webHidden/>
+              </w:rPr>
+            </w:r>
+            <w:r>
+              <w:rPr>
+                <w:noProof/>
+                <w:webHidden/>
               </w:rPr>
               <w:fldChar w:fldCharType="separate"/>
             </w:r>
@@ -2950,17 +2486,13 @@
               <w:rPr>
                 <w:noProof/>
                 <w:webHidden/>
-                <w:sz w:val="20"/>
-                <w:szCs w:val="20"/>
-              </w:rPr>
-              <w:t>26</w:t>
-            </w:r>
-            <w:r>
-              <w:rPr>
-                <w:noProof/>
-                <w:webHidden/>
-                <w:sz w:val="20"/>
-                <w:szCs w:val="20"/>
+              </w:rPr>
+              <w:t>27</w:t>
+            </w:r>
+            <w:r>
+              <w:rPr>
+                <w:noProof/>
+                <w:webHidden/>
               </w:rPr>
               <w:fldChar w:fldCharType="end"/>
             </w:r>
@@ -2975,12 +2507,10 @@
             <w:rPr>
               <w:rFonts w:eastAsiaTheme="minorEastAsia"/>
               <w:noProof/>
-              <w:sz w:val="20"/>
-              <w:szCs w:val="20"/>
               <w:lang w:eastAsia="es-MX"/>
             </w:rPr>
           </w:pPr>
-          <w:hyperlink w:anchor="_Toc113955049" w:history="1">
+          <w:hyperlink w:anchor="_Toc115073450" w:history="1">
             <w:r>
               <w:rPr>
                 <w:rStyle w:val="Hipervnculo"/>
@@ -2988,8 +2518,6 @@
                 <w:b/>
                 <w:bCs/>
                 <w:noProof/>
-                <w:sz w:val="20"/>
-                <w:szCs w:val="20"/>
               </w:rPr>
               <w:t>Anexos</w:t>
             </w:r>
@@ -2997,8 +2525,6 @@
               <w:rPr>
                 <w:noProof/>
                 <w:webHidden/>
-                <w:sz w:val="20"/>
-                <w:szCs w:val="20"/>
               </w:rPr>
               <w:tab/>
             </w:r>
@@ -3006,8 +2532,6 @@
               <w:rPr>
                 <w:noProof/>
                 <w:webHidden/>
-                <w:sz w:val="20"/>
-                <w:szCs w:val="20"/>
               </w:rPr>
               <w:fldChar w:fldCharType="begin"/>
             </w:r>
@@ -3015,25 +2539,19 @@
               <w:rPr>
                 <w:noProof/>
                 <w:webHidden/>
-                <w:sz w:val="20"/>
-                <w:szCs w:val="20"/>
-              </w:rPr>
-              <w:instrText xml:space="preserve"> PAGEREF _Toc113955049 \h </w:instrText>
-            </w:r>
-            <w:r>
-              <w:rPr>
-                <w:noProof/>
-                <w:webHidden/>
-                <w:sz w:val="20"/>
-                <w:szCs w:val="20"/>
-              </w:rPr>
-            </w:r>
-            <w:r>
-              <w:rPr>
-                <w:noProof/>
-                <w:webHidden/>
-                <w:sz w:val="20"/>
-                <w:szCs w:val="20"/>
+              </w:rPr>
+              <w:instrText xml:space="preserve"> PAGEREF _Toc115073450 \h </w:instrText>
+            </w:r>
+            <w:r>
+              <w:rPr>
+                <w:noProof/>
+                <w:webHidden/>
+              </w:rPr>
+            </w:r>
+            <w:r>
+              <w:rPr>
+                <w:noProof/>
+                <w:webHidden/>
               </w:rPr>
               <w:fldChar w:fldCharType="separate"/>
             </w:r>
@@ -3041,17 +2559,13 @@
               <w:rPr>
                 <w:noProof/>
                 <w:webHidden/>
-                <w:sz w:val="20"/>
-                <w:szCs w:val="20"/>
-              </w:rPr>
-              <w:t>27</w:t>
-            </w:r>
-            <w:r>
-              <w:rPr>
-                <w:noProof/>
-                <w:webHidden/>
-                <w:sz w:val="20"/>
-                <w:szCs w:val="20"/>
+              </w:rPr>
+              <w:t>28</w:t>
+            </w:r>
+            <w:r>
+              <w:rPr>
+                <w:noProof/>
+                <w:webHidden/>
               </w:rPr>
               <w:fldChar w:fldCharType="end"/>
             </w:r>
@@ -3066,12 +2580,10 @@
             <w:rPr>
               <w:rFonts w:eastAsiaTheme="minorEastAsia"/>
               <w:noProof/>
-              <w:sz w:val="20"/>
-              <w:szCs w:val="20"/>
               <w:lang w:eastAsia="es-MX"/>
             </w:rPr>
           </w:pPr>
-          <w:hyperlink w:anchor="_Toc113955050" w:history="1">
+          <w:hyperlink w:anchor="_Toc115073451" w:history="1">
             <w:r>
               <w:rPr>
                 <w:rStyle w:val="Hipervnculo"/>
@@ -3079,8 +2591,6 @@
                 <w:b/>
                 <w:bCs/>
                 <w:noProof/>
-                <w:sz w:val="20"/>
-                <w:szCs w:val="20"/>
               </w:rPr>
               <w:t>Glosario de términos</w:t>
             </w:r>
@@ -3088,8 +2598,6 @@
               <w:rPr>
                 <w:noProof/>
                 <w:webHidden/>
-                <w:sz w:val="20"/>
-                <w:szCs w:val="20"/>
               </w:rPr>
               <w:tab/>
             </w:r>
@@ -3097,8 +2605,6 @@
               <w:rPr>
                 <w:noProof/>
                 <w:webHidden/>
-                <w:sz w:val="20"/>
-                <w:szCs w:val="20"/>
               </w:rPr>
               <w:fldChar w:fldCharType="begin"/>
             </w:r>
@@ -3106,25 +2612,19 @@
               <w:rPr>
                 <w:noProof/>
                 <w:webHidden/>
-                <w:sz w:val="20"/>
-                <w:szCs w:val="20"/>
-              </w:rPr>
-              <w:instrText xml:space="preserve"> PAGEREF _Toc113955050 \h </w:instrText>
-            </w:r>
-            <w:r>
-              <w:rPr>
-                <w:noProof/>
-                <w:webHidden/>
-                <w:sz w:val="20"/>
-                <w:szCs w:val="20"/>
-              </w:rPr>
-            </w:r>
-            <w:r>
-              <w:rPr>
-                <w:noProof/>
-                <w:webHidden/>
-                <w:sz w:val="20"/>
-                <w:szCs w:val="20"/>
+              </w:rPr>
+              <w:instrText xml:space="preserve"> PAGEREF _Toc115073451 \h </w:instrText>
+            </w:r>
+            <w:r>
+              <w:rPr>
+                <w:noProof/>
+                <w:webHidden/>
+              </w:rPr>
+            </w:r>
+            <w:r>
+              <w:rPr>
+                <w:noProof/>
+                <w:webHidden/>
               </w:rPr>
               <w:fldChar w:fldCharType="separate"/>
             </w:r>
@@ -3132,17 +2632,13 @@
               <w:rPr>
                 <w:noProof/>
                 <w:webHidden/>
-                <w:sz w:val="20"/>
-                <w:szCs w:val="20"/>
-              </w:rPr>
-              <w:t>28</w:t>
-            </w:r>
-            <w:r>
-              <w:rPr>
-                <w:noProof/>
-                <w:webHidden/>
-                <w:sz w:val="20"/>
-                <w:szCs w:val="20"/>
+              </w:rPr>
+              <w:t>29</w:t>
+            </w:r>
+            <w:r>
+              <w:rPr>
+                <w:noProof/>
+                <w:webHidden/>
               </w:rPr>
               <w:fldChar w:fldCharType="end"/>
             </w:r>
@@ -3157,12 +2653,10 @@
             <w:rPr>
               <w:rFonts w:eastAsiaTheme="minorEastAsia"/>
               <w:noProof/>
-              <w:sz w:val="20"/>
-              <w:szCs w:val="20"/>
               <w:lang w:eastAsia="es-MX"/>
             </w:rPr>
           </w:pPr>
-          <w:hyperlink w:anchor="_Toc113955051" w:history="1">
+          <w:hyperlink w:anchor="_Toc115073452" w:history="1">
             <w:r>
               <w:rPr>
                 <w:rStyle w:val="Hipervnculo"/>
@@ -3170,8 +2664,6 @@
                 <w:b/>
                 <w:bCs/>
                 <w:noProof/>
-                <w:sz w:val="20"/>
-                <w:szCs w:val="20"/>
               </w:rPr>
               <w:t>Bibliografía</w:t>
             </w:r>
@@ -3179,8 +2671,6 @@
               <w:rPr>
                 <w:noProof/>
                 <w:webHidden/>
-                <w:sz w:val="20"/>
-                <w:szCs w:val="20"/>
               </w:rPr>
               <w:tab/>
             </w:r>
@@ -3188,8 +2678,6 @@
               <w:rPr>
                 <w:noProof/>
                 <w:webHidden/>
-                <w:sz w:val="20"/>
-                <w:szCs w:val="20"/>
               </w:rPr>
               <w:fldChar w:fldCharType="begin"/>
             </w:r>
@@ -3197,25 +2685,19 @@
               <w:rPr>
                 <w:noProof/>
                 <w:webHidden/>
-                <w:sz w:val="20"/>
-                <w:szCs w:val="20"/>
-              </w:rPr>
-              <w:instrText xml:space="preserve"> PAGEREF _Toc113955051 \h </w:instrText>
-            </w:r>
-            <w:r>
-              <w:rPr>
-                <w:noProof/>
-                <w:webHidden/>
-                <w:sz w:val="20"/>
-                <w:szCs w:val="20"/>
-              </w:rPr>
-            </w:r>
-            <w:r>
-              <w:rPr>
-                <w:noProof/>
-                <w:webHidden/>
-                <w:sz w:val="20"/>
-                <w:szCs w:val="20"/>
+              </w:rPr>
+              <w:instrText xml:space="preserve"> PAGEREF _Toc115073452 \h </w:instrText>
+            </w:r>
+            <w:r>
+              <w:rPr>
+                <w:noProof/>
+                <w:webHidden/>
+              </w:rPr>
+            </w:r>
+            <w:r>
+              <w:rPr>
+                <w:noProof/>
+                <w:webHidden/>
               </w:rPr>
               <w:fldChar w:fldCharType="separate"/>
             </w:r>
@@ -3223,17 +2705,13 @@
               <w:rPr>
                 <w:noProof/>
                 <w:webHidden/>
-                <w:sz w:val="20"/>
-                <w:szCs w:val="20"/>
-              </w:rPr>
-              <w:t>29</w:t>
-            </w:r>
-            <w:r>
-              <w:rPr>
-                <w:noProof/>
-                <w:webHidden/>
-                <w:sz w:val="20"/>
-                <w:szCs w:val="20"/>
+              </w:rPr>
+              <w:t>30</w:t>
+            </w:r>
+            <w:r>
+              <w:rPr>
+                <w:noProof/>
+                <w:webHidden/>
               </w:rPr>
               <w:fldChar w:fldCharType="end"/>
             </w:r>
@@ -3249,6 +2727,7 @@
               <w:szCs w:val="20"/>
               <w:lang w:val="es-ES"/>
             </w:rPr>
+            <w:lastRenderedPageBreak/>
             <w:fldChar w:fldCharType="end"/>
           </w:r>
         </w:p>
@@ -3267,7 +2746,7 @@
           <w:color w:val="auto"/>
         </w:rPr>
       </w:pPr>
-      <w:bookmarkStart w:id="0" w:name="_Toc113955023"/>
+      <w:bookmarkStart w:id="0" w:name="_Toc115073424"/>
       <w:r>
         <w:rPr>
           <w:rFonts w:ascii="Times New Roman" w:hAnsi="Times New Roman" w:cs="Times New Roman"/>
@@ -3275,12 +2754,209 @@
           <w:bCs/>
           <w:color w:val="auto"/>
         </w:rPr>
+        <w:t>Introducción</w:t>
+      </w:r>
+      <w:bookmarkEnd w:id="0"/>
+    </w:p>
+    <w:p/>
+    <w:p>
+      <w:pPr>
+        <w:spacing w:line="360" w:lineRule="auto"/>
+        <w:jc w:val="both"/>
+        <w:rPr>
+          <w:rFonts w:ascii="Arial" w:hAnsi="Arial" w:cs="Arial"/>
+          <w:sz w:val="24"/>
+          <w:szCs w:val="24"/>
+        </w:rPr>
+      </w:pPr>
+      <w:r>
+        <w:rPr>
+          <w:rFonts w:ascii="Arial" w:hAnsi="Arial" w:cs="Arial"/>
+          <w:sz w:val="24"/>
+          <w:szCs w:val="24"/>
+        </w:rPr>
+        <w:t>Los microchips son pequeñas láminas de estructuras que están compuestas de material semiconductor que principalmente son silicio, germanio o arseniuro de galio que tienen un circuito impreso en su cuerpo, cuenta con un encapsulado de plástico o cerámica en la que se desprenden conectores que permiten enlazarse con otras unidades; pueden actuar como conductores o aislantes de electricidad. La producción de microchips es fundamental para el buen funcionamiento de los dispositivos electrónicos que utilizamos día a día para mantenernos en contacto, ejemplos teléfonos celulares, computadoras, automóviles, etc. Los microchips son sumamente necesarios para muchos sectores industriales, forman parte de los dispositivos electrónicos como electrodomésticos, ordenadores y vehículos.</w:t>
+      </w:r>
+    </w:p>
+    <w:p>
+      <w:pPr>
+        <w:spacing w:line="360" w:lineRule="auto"/>
+        <w:jc w:val="both"/>
+        <w:rPr>
+          <w:rFonts w:ascii="Arial" w:hAnsi="Arial" w:cs="Arial"/>
+          <w:sz w:val="24"/>
+          <w:szCs w:val="24"/>
+        </w:rPr>
+      </w:pPr>
+      <w:r>
+        <w:rPr>
+          <w:rFonts w:ascii="Arial" w:hAnsi="Arial" w:cs="Arial"/>
+          <w:sz w:val="24"/>
+          <w:szCs w:val="24"/>
+        </w:rPr>
+        <w:t>En la actualidad la crisis de microchips es uno de los temas con mayor presencia por la alta falta de suministros, de materia prima. Además, esto trae consigo el desabastecimiento de los productos en el mercado y su alto precio. Se redujo la producción a partir de la pandemia.</w:t>
+      </w:r>
+    </w:p>
+    <w:p>
+      <w:pPr>
+        <w:spacing w:line="360" w:lineRule="auto"/>
+        <w:jc w:val="both"/>
+        <w:rPr>
+          <w:rFonts w:ascii="Arial" w:hAnsi="Arial" w:cs="Arial"/>
+          <w:sz w:val="24"/>
+          <w:szCs w:val="24"/>
+        </w:rPr>
+      </w:pPr>
+      <w:r>
+        <w:rPr>
+          <w:rFonts w:ascii="Arial" w:hAnsi="Arial" w:cs="Arial"/>
+          <w:sz w:val="24"/>
+          <w:szCs w:val="24"/>
+        </w:rPr>
+        <w:t xml:space="preserve">La pandemia ocasionó una alta demanda en el consumo de estos bienes electrónicos. Antes de la pandemia ya existían problemas con suministros de microchips, pero por </w:t>
+      </w:r>
+      <w:proofErr w:type="spellStart"/>
+      <w:r>
+        <w:rPr>
+          <w:rFonts w:ascii="Arial" w:hAnsi="Arial" w:cs="Arial"/>
+          <w:sz w:val="24"/>
+          <w:szCs w:val="24"/>
+        </w:rPr>
+        <w:t>ls</w:t>
+      </w:r>
+      <w:proofErr w:type="spellEnd"/>
+      <w:r>
+        <w:rPr>
+          <w:rFonts w:ascii="Arial" w:hAnsi="Arial" w:cs="Arial"/>
+          <w:sz w:val="24"/>
+          <w:szCs w:val="24"/>
+        </w:rPr>
+        <w:t xml:space="preserve"> contingencia creció exponencialmente.</w:t>
+      </w:r>
+    </w:p>
+    <w:p>
+      <w:pPr>
+        <w:spacing w:line="360" w:lineRule="auto"/>
+        <w:jc w:val="both"/>
+        <w:rPr>
+          <w:rFonts w:ascii="Arial" w:hAnsi="Arial" w:cs="Arial"/>
+          <w:sz w:val="24"/>
+          <w:szCs w:val="24"/>
+        </w:rPr>
+      </w:pPr>
+      <w:r>
+        <w:rPr>
+          <w:rFonts w:ascii="Arial" w:hAnsi="Arial" w:cs="Arial"/>
+          <w:sz w:val="24"/>
+          <w:szCs w:val="24"/>
+        </w:rPr>
+        <w:t>El gran aumento de demanda y los pocos suministros hacen que incrementen sus precios por lo que las empresas gigantes tecnológicas deben buscar fabricar sus propias producciones de semiconductores.</w:t>
+      </w:r>
+    </w:p>
+    <w:p>
+      <w:pPr>
+        <w:spacing w:line="360" w:lineRule="auto"/>
+        <w:jc w:val="both"/>
+        <w:rPr>
+          <w:rFonts w:ascii="Arial" w:hAnsi="Arial" w:cs="Arial"/>
+          <w:sz w:val="24"/>
+          <w:szCs w:val="24"/>
+        </w:rPr>
+      </w:pPr>
+      <w:r>
+        <w:rPr>
+          <w:rFonts w:ascii="Arial" w:hAnsi="Arial" w:cs="Arial"/>
+          <w:sz w:val="24"/>
+          <w:szCs w:val="24"/>
+        </w:rPr>
+        <w:t>Las causas que originan esta crisis son que la demanda supera con creces la oferta disponible, acaparamiento de microchips por parte de algunas marcas.</w:t>
+      </w:r>
+    </w:p>
+    <w:p>
+      <w:pPr>
+        <w:spacing w:line="360" w:lineRule="auto"/>
+        <w:jc w:val="both"/>
+        <w:rPr>
+          <w:rFonts w:ascii="Arial" w:hAnsi="Arial" w:cs="Arial"/>
+          <w:sz w:val="24"/>
+          <w:szCs w:val="24"/>
+        </w:rPr>
+      </w:pPr>
+      <w:r>
+        <w:rPr>
+          <w:rFonts w:ascii="Arial" w:hAnsi="Arial" w:cs="Arial"/>
+          <w:sz w:val="24"/>
+          <w:szCs w:val="24"/>
+        </w:rPr>
+        <w:t xml:space="preserve">Esto nos afecta porque por la escasez de componentes para poder cubrir la demanda y esto provoca retrasos en la fabricación lo cual hace que no haya stock de los dispositivos que más necesitan de estos componentes, aumento en los </w:t>
+      </w:r>
+      <w:r>
+        <w:rPr>
+          <w:rFonts w:ascii="Arial" w:hAnsi="Arial" w:cs="Arial"/>
+          <w:sz w:val="24"/>
+          <w:szCs w:val="24"/>
+        </w:rPr>
         <w:lastRenderedPageBreak/>
-        <w:t>Introducción</w:t>
-      </w:r>
-      <w:bookmarkEnd w:id="0"/>
-    </w:p>
-    <w:p/>
+        <w:t>precios de los productos por la falta de microchips y las industrias se han visto afectadas por la baja de ingresos.</w:t>
+      </w:r>
+    </w:p>
+    <w:p>
+      <w:pPr>
+        <w:spacing w:line="360" w:lineRule="auto"/>
+        <w:jc w:val="both"/>
+        <w:rPr>
+          <w:rFonts w:ascii="Arial" w:hAnsi="Arial" w:cs="Arial"/>
+          <w:sz w:val="24"/>
+          <w:szCs w:val="24"/>
+        </w:rPr>
+      </w:pPr>
+      <w:r>
+        <w:rPr>
+          <w:rFonts w:ascii="Arial" w:hAnsi="Arial" w:cs="Arial"/>
+          <w:sz w:val="24"/>
+          <w:szCs w:val="24"/>
+        </w:rPr>
+        <w:t>El material que es más utilizado para la fabricación de microchips es el silicio, Taiwán y Corea del sur son los protagonistas en la producción de chips de silicio y no han podido satisfacer la gran demanda mundial.</w:t>
+      </w:r>
+    </w:p>
+    <w:p>
+      <w:pPr>
+        <w:spacing w:line="360" w:lineRule="auto"/>
+        <w:jc w:val="both"/>
+        <w:rPr>
+          <w:rFonts w:ascii="Arial" w:hAnsi="Arial" w:cs="Arial"/>
+          <w:sz w:val="24"/>
+          <w:szCs w:val="24"/>
+        </w:rPr>
+      </w:pPr>
+      <w:r>
+        <w:rPr>
+          <w:rFonts w:ascii="Arial" w:hAnsi="Arial" w:cs="Arial"/>
+          <w:sz w:val="24"/>
+          <w:szCs w:val="24"/>
+        </w:rPr>
+        <w:t>Esta problemática no se prevé que tenga solución a corto plazo, las industrias han tenido que optar por buscar otras alternativas, se ven obligados a cambiar la filosofía de su diseño para seguir en el mercado, las estructuras electrónicas deberán adaptarse nuevos diseños.</w:t>
+      </w:r>
+    </w:p>
+    <w:p>
+      <w:pPr>
+        <w:spacing w:line="360" w:lineRule="auto"/>
+        <w:jc w:val="both"/>
+        <w:rPr>
+          <w:rFonts w:ascii="Arial" w:hAnsi="Arial" w:cs="Arial"/>
+          <w:sz w:val="24"/>
+          <w:szCs w:val="24"/>
+        </w:rPr>
+      </w:pPr>
+      <w:r>
+        <w:rPr>
+          <w:rFonts w:ascii="Arial" w:hAnsi="Arial" w:cs="Arial"/>
+          <w:sz w:val="24"/>
+          <w:szCs w:val="24"/>
+        </w:rPr>
+        <w:t>Otra solución es la creación de nuevas fábricas que puedan contribuir al alza de producción de microchips para poder cubrir la demanda. Estados Unidos, China y Unión Europea, empresas como Samsung, TSMC e Intel se comprometen a invertir millones de dólares para la construcción de nuevas fábricas de semiconductores fuera de Asia para evitar una situación similar futura.</w:t>
+      </w:r>
+    </w:p>
     <w:p>
       <w:pPr>
         <w:spacing w:line="360" w:lineRule="auto"/>
@@ -3315,7 +2991,7 @@
           <w:color w:val="auto"/>
         </w:rPr>
       </w:pPr>
-      <w:bookmarkStart w:id="1" w:name="_Toc113955024"/>
+      <w:bookmarkStart w:id="1" w:name="_Toc115073425"/>
       <w:r>
         <w:rPr>
           <w:rFonts w:ascii="Times New Roman" w:hAnsi="Times New Roman" w:cs="Times New Roman"/>
@@ -3383,47 +3059,15 @@
           <w:sz w:val="24"/>
           <w:szCs w:val="24"/>
         </w:rPr>
-        <w:t xml:space="preserve">y </w:t>
-      </w:r>
-      <w:r>
-        <w:rPr>
-          <w:rFonts w:ascii="Arial" w:hAnsi="Arial" w:cs="Arial"/>
-          <w:sz w:val="24"/>
-          <w:szCs w:val="24"/>
-        </w:rPr>
-        <w:t>específica</w:t>
-      </w:r>
-      <w:r>
-        <w:rPr>
-          <w:rFonts w:ascii="Arial" w:hAnsi="Arial" w:cs="Arial"/>
-          <w:sz w:val="24"/>
-          <w:szCs w:val="24"/>
-        </w:rPr>
-        <w:t xml:space="preserve"> cual será nuestra área a abordar, en este caso hay que decir que nuestro problema inicial fue </w:t>
-      </w:r>
-      <w:r>
-        <w:rPr>
-          <w:rFonts w:ascii="Arial" w:hAnsi="Arial" w:cs="Arial"/>
-          <w:sz w:val="24"/>
-          <w:szCs w:val="24"/>
-        </w:rPr>
-        <w:t xml:space="preserve">sobre la falta de microchips y componentes electrónicos en la actualidad, esto debido a </w:t>
-      </w:r>
-      <w:r>
-        <w:rPr>
-          <w:rFonts w:ascii="Arial" w:hAnsi="Arial" w:cs="Arial"/>
-          <w:sz w:val="24"/>
-          <w:szCs w:val="24"/>
-        </w:rPr>
-        <w:t>múltiples</w:t>
-      </w:r>
-      <w:r>
-        <w:rPr>
-          <w:rFonts w:ascii="Arial" w:hAnsi="Arial" w:cs="Arial"/>
-          <w:sz w:val="24"/>
-          <w:szCs w:val="24"/>
-        </w:rPr>
-        <w:t xml:space="preserve"> causas externas en la sociedad, una de ellas fue el que durante los primeros meses de la pandemia </w:t>
+        <w:t xml:space="preserve">y específica cual será nuestra área a abordar, en este caso hay que decir que nuestro problema inicial fue </w:t>
+      </w:r>
+      <w:r>
+        <w:rPr>
+          <w:rFonts w:ascii="Arial" w:hAnsi="Arial" w:cs="Arial"/>
+          <w:sz w:val="24"/>
+          <w:szCs w:val="24"/>
+        </w:rPr>
+        <w:t xml:space="preserve">sobre la falta de microchips y componentes electrónicos en la actualidad, esto debido a múltiples causas externas en la sociedad, una de ellas fue el que durante los primeros meses de la pandemia </w:t>
       </w:r>
       <w:proofErr w:type="spellStart"/>
       <w:r>
@@ -3432,15 +3076,7 @@
           <w:sz w:val="24"/>
           <w:szCs w:val="24"/>
         </w:rPr>
-        <w:t>C</w:t>
-      </w:r>
-      <w:r>
-        <w:rPr>
-          <w:rFonts w:ascii="Arial" w:hAnsi="Arial" w:cs="Arial"/>
-          <w:sz w:val="24"/>
-          <w:szCs w:val="24"/>
-        </w:rPr>
-        <w:t>ovid</w:t>
+        <w:t>Covid</w:t>
       </w:r>
       <w:proofErr w:type="spellEnd"/>
       <w:r>
@@ -3449,39 +3085,7 @@
           <w:sz w:val="24"/>
           <w:szCs w:val="24"/>
         </w:rPr>
-        <w:t xml:space="preserve"> 19 las </w:t>
-      </w:r>
-      <w:r>
-        <w:rPr>
-          <w:rFonts w:ascii="Arial" w:hAnsi="Arial" w:cs="Arial"/>
-          <w:sz w:val="24"/>
-          <w:szCs w:val="24"/>
-        </w:rPr>
-        <w:t>fábricas</w:t>
-      </w:r>
-      <w:r>
-        <w:rPr>
-          <w:rFonts w:ascii="Arial" w:hAnsi="Arial" w:cs="Arial"/>
-          <w:sz w:val="24"/>
-          <w:szCs w:val="24"/>
-        </w:rPr>
-        <w:t xml:space="preserve"> de las macroempresas multinacionales tuvieron que verse obligadas a parar su alta producción debido a los altos contagios que estaban presentando y viendo que era una seria amenaza para la sociedad en general, a su vez que como la pandemia estuvo resguardando a prácticamente toda las personas en sus casas, trabajando y estudiando a través de casa, esto teniendo clases online, pues hizo que las personas </w:t>
-      </w:r>
-      <w:r>
-        <w:rPr>
-          <w:rFonts w:ascii="Arial" w:hAnsi="Arial" w:cs="Arial"/>
-          <w:sz w:val="24"/>
-          <w:szCs w:val="24"/>
-        </w:rPr>
-        <w:t>tuvieran</w:t>
-      </w:r>
-      <w:r>
-        <w:rPr>
-          <w:rFonts w:ascii="Arial" w:hAnsi="Arial" w:cs="Arial"/>
-          <w:sz w:val="24"/>
-          <w:szCs w:val="24"/>
-        </w:rPr>
-        <w:t xml:space="preserve"> que verse forzadas a comprar nuevos equipos electrónicos de manera masiva en el mundo.</w:t>
+        <w:t xml:space="preserve"> 19 las fábricas de las macroempresas multinacionales tuvieron que verse obligadas a parar su alta producción debido a los altos contagios que estaban presentando y viendo que era una seria amenaza para la sociedad en general, a su vez que como la pandemia estuvo resguardando a prácticamente toda las personas en sus casas, trabajando y estudiando a través de casa, esto teniendo clases online, pues hizo que las personas tuvieran que verse forzadas a comprar nuevos equipos electrónicos de manera masiva en el mundo.</w:t>
       </w:r>
     </w:p>
     <w:p>
@@ -3500,167 +3104,7 @@
           <w:sz w:val="24"/>
           <w:szCs w:val="24"/>
         </w:rPr>
-        <w:t xml:space="preserve">Como se puede ver, la pandemia jugo un papel fundamental en la escasez de los equipos electrónicos en la actualidad, haciendo que estos suban de precio de manera exagerada, o simplemente las </w:t>
-      </w:r>
-      <w:r>
-        <w:rPr>
-          <w:rFonts w:ascii="Arial" w:hAnsi="Arial" w:cs="Arial"/>
-          <w:sz w:val="24"/>
-          <w:szCs w:val="24"/>
-        </w:rPr>
-        <w:t>tiendas</w:t>
-      </w:r>
-      <w:r>
-        <w:rPr>
-          <w:rFonts w:ascii="Arial" w:hAnsi="Arial" w:cs="Arial"/>
-          <w:sz w:val="24"/>
-          <w:szCs w:val="24"/>
-        </w:rPr>
-        <w:t xml:space="preserve"> </w:t>
-      </w:r>
-      <w:r>
-        <w:rPr>
-          <w:rFonts w:ascii="Arial" w:hAnsi="Arial" w:cs="Arial"/>
-          <w:sz w:val="24"/>
-          <w:szCs w:val="24"/>
-        </w:rPr>
-        <w:t>vacías</w:t>
-      </w:r>
-      <w:r>
-        <w:rPr>
-          <w:rFonts w:ascii="Arial" w:hAnsi="Arial" w:cs="Arial"/>
-          <w:sz w:val="24"/>
-          <w:szCs w:val="24"/>
-        </w:rPr>
-        <w:t xml:space="preserve"> y sin stock, esto paso con todo, desde computadoras, y videojuegos, hasta para la empresa automotriz. Todo en lo dependemos de microchips </w:t>
-      </w:r>
-      <w:r>
-        <w:rPr>
-          <w:rFonts w:ascii="Arial" w:hAnsi="Arial" w:cs="Arial"/>
-          <w:sz w:val="24"/>
-          <w:szCs w:val="24"/>
-        </w:rPr>
-        <w:t>está</w:t>
-      </w:r>
-      <w:r>
-        <w:rPr>
-          <w:rFonts w:ascii="Arial" w:hAnsi="Arial" w:cs="Arial"/>
-          <w:sz w:val="24"/>
-          <w:szCs w:val="24"/>
-        </w:rPr>
-        <w:t xml:space="preserve"> teniendo un alto impacto en la vida cotidiana, ya que la mayor solución a este problema es la de construir nuevas </w:t>
-      </w:r>
-      <w:r>
-        <w:rPr>
-          <w:rFonts w:ascii="Arial" w:hAnsi="Arial" w:cs="Arial"/>
-          <w:sz w:val="24"/>
-          <w:szCs w:val="24"/>
-        </w:rPr>
-        <w:t>fábricas</w:t>
-      </w:r>
-      <w:r>
-        <w:rPr>
-          <w:rFonts w:ascii="Arial" w:hAnsi="Arial" w:cs="Arial"/>
-          <w:sz w:val="24"/>
-          <w:szCs w:val="24"/>
-        </w:rPr>
-        <w:t xml:space="preserve"> y acelerar el proceso de fabricación con el fin de dar abasto a todas las personas que quieren adquirir  un producto o servicio, pero la fabricación de empresa que se dedica a la creación de microchips  es demasiado </w:t>
-      </w:r>
-      <w:r>
-        <w:rPr>
-          <w:rFonts w:ascii="Arial" w:hAnsi="Arial" w:cs="Arial"/>
-          <w:sz w:val="24"/>
-          <w:szCs w:val="24"/>
-        </w:rPr>
-        <w:t>compleja</w:t>
-      </w:r>
-      <w:r>
-        <w:rPr>
-          <w:rFonts w:ascii="Arial" w:hAnsi="Arial" w:cs="Arial"/>
-          <w:sz w:val="24"/>
-          <w:szCs w:val="24"/>
-        </w:rPr>
-        <w:t xml:space="preserve"> y tardada y muy cara, de forma que es muy inviable esta opción , pero </w:t>
-      </w:r>
-      <w:r>
-        <w:rPr>
-          <w:rFonts w:ascii="Arial" w:hAnsi="Arial" w:cs="Arial"/>
-          <w:sz w:val="24"/>
-          <w:szCs w:val="24"/>
-        </w:rPr>
-        <w:t>podemos</w:t>
-      </w:r>
-      <w:r>
-        <w:rPr>
-          <w:rFonts w:ascii="Arial" w:hAnsi="Arial" w:cs="Arial"/>
-          <w:sz w:val="24"/>
-          <w:szCs w:val="24"/>
-        </w:rPr>
-        <w:t xml:space="preserve"> esperar a que se creen </w:t>
-      </w:r>
-      <w:r>
-        <w:rPr>
-          <w:rFonts w:ascii="Arial" w:hAnsi="Arial" w:cs="Arial"/>
-          <w:sz w:val="24"/>
-          <w:szCs w:val="24"/>
-        </w:rPr>
-        <w:t>más</w:t>
-      </w:r>
-      <w:r>
-        <w:rPr>
-          <w:rFonts w:ascii="Arial" w:hAnsi="Arial" w:cs="Arial"/>
-          <w:sz w:val="24"/>
-          <w:szCs w:val="24"/>
-        </w:rPr>
-        <w:t xml:space="preserve"> </w:t>
-      </w:r>
-      <w:r>
-        <w:rPr>
-          <w:rFonts w:ascii="Arial" w:hAnsi="Arial" w:cs="Arial"/>
-          <w:sz w:val="24"/>
-          <w:szCs w:val="24"/>
-        </w:rPr>
-        <w:t>fábricas</w:t>
-      </w:r>
-      <w:r>
-        <w:rPr>
-          <w:rFonts w:ascii="Arial" w:hAnsi="Arial" w:cs="Arial"/>
-          <w:sz w:val="24"/>
-          <w:szCs w:val="24"/>
-        </w:rPr>
-        <w:t xml:space="preserve"> y </w:t>
-      </w:r>
-      <w:r>
-        <w:rPr>
-          <w:rFonts w:ascii="Arial" w:hAnsi="Arial" w:cs="Arial"/>
-          <w:sz w:val="24"/>
-          <w:szCs w:val="24"/>
-        </w:rPr>
-        <w:t>así</w:t>
-      </w:r>
-      <w:r>
-        <w:rPr>
-          <w:rFonts w:ascii="Arial" w:hAnsi="Arial" w:cs="Arial"/>
-          <w:sz w:val="24"/>
-          <w:szCs w:val="24"/>
-        </w:rPr>
-        <w:t xml:space="preserve"> mejorar </w:t>
-      </w:r>
-      <w:r>
-        <w:rPr>
-          <w:rFonts w:ascii="Arial" w:hAnsi="Arial" w:cs="Arial"/>
-          <w:sz w:val="24"/>
-          <w:szCs w:val="24"/>
-        </w:rPr>
-        <w:t>la</w:t>
-      </w:r>
-      <w:r>
-        <w:rPr>
-          <w:rFonts w:ascii="Arial" w:hAnsi="Arial" w:cs="Arial"/>
-          <w:sz w:val="24"/>
-          <w:szCs w:val="24"/>
-        </w:rPr>
-        <w:t xml:space="preserve"> situación de desabasto global de microchips y componente electrónicos. Mientras tanto el ritmo de fabricación será el mismo y habrá falta de stock en las tiendas</w:t>
+        <w:t>Como se puede ver, la pandemia jugo un papel fundamental en la escasez de los equipos electrónicos en la actualidad, haciendo que estos suban de precio de manera exagerada, o simplemente las tiendas vacías y sin stock, esto paso con todo, desde computadoras, y videojuegos, hasta para la empresa automotriz. Todo en lo dependemos de microchips está teniendo un alto impacto en la vida cotidiana, ya que la mayor solución a este problema es la de construir nuevas fábricas y acelerar el proceso de fabricación con el fin de dar abasto a todas las personas que quieren adquirir  un producto o servicio, pero la fabricación de empresa que se dedica a la creación de microchips  es demasiado compleja y tardada y muy cara, de forma que es muy inviable esta opción , pero podemos esperar a que se creen más fábricas y así mejorar la situación de desabasto global de microchips y componente electrónicos. Mientras tanto el ritmo de fabricación será el mismo y habrá falta de stock en las tiendas</w:t>
       </w:r>
     </w:p>
     <w:p>
@@ -3681,7 +3125,7 @@
           <w:color w:val="auto"/>
         </w:rPr>
       </w:pPr>
-      <w:bookmarkStart w:id="2" w:name="_Toc113955025"/>
+      <w:bookmarkStart w:id="2" w:name="_Toc115073426"/>
       <w:r>
         <w:rPr>
           <w:rFonts w:ascii="Times New Roman" w:hAnsi="Times New Roman" w:cs="Times New Roman"/>
@@ -3709,7 +3153,7 @@
           <w:szCs w:val="28"/>
         </w:rPr>
       </w:pPr>
-      <w:bookmarkStart w:id="3" w:name="_Toc113955026"/>
+      <w:bookmarkStart w:id="3" w:name="_Toc115073427"/>
       <w:r>
         <w:rPr>
           <w:rFonts w:ascii="Times New Roman" w:hAnsi="Times New Roman" w:cs="Times New Roman"/>
@@ -3934,7 +3378,27 @@
           <w:szCs w:val="24"/>
           <w:lang w:val="es-ES"/>
         </w:rPr>
-        <w:t xml:space="preserve"> grande ya que tal vez no vemos los problemas ahora pero nos podría afectar a niveles </w:t>
+        <w:t xml:space="preserve"> grande ya que tal vez no vemos los problemas </w:t>
+      </w:r>
+      <w:proofErr w:type="gramStart"/>
+      <w:r>
+        <w:rPr>
+          <w:rFonts w:ascii="Arial" w:hAnsi="Arial" w:cs="Arial"/>
+          <w:sz w:val="24"/>
+          <w:szCs w:val="24"/>
+          <w:lang w:val="es-ES"/>
+        </w:rPr>
+        <w:t>ahora</w:t>
+      </w:r>
+      <w:proofErr w:type="gramEnd"/>
+      <w:r>
+        <w:rPr>
+          <w:rFonts w:ascii="Arial" w:hAnsi="Arial" w:cs="Arial"/>
+          <w:sz w:val="24"/>
+          <w:szCs w:val="24"/>
+          <w:lang w:val="es-ES"/>
+        </w:rPr>
+        <w:t xml:space="preserve"> pero nos podría afectar a niveles </w:t>
       </w:r>
       <w:proofErr w:type="spellStart"/>
       <w:r>
@@ -4104,7 +3568,7 @@
           <w:szCs w:val="28"/>
         </w:rPr>
       </w:pPr>
-      <w:bookmarkStart w:id="4" w:name="_Toc113955027"/>
+      <w:bookmarkStart w:id="4" w:name="_Toc115073428"/>
       <w:r>
         <w:rPr>
           <w:rFonts w:ascii="Times New Roman" w:hAnsi="Times New Roman" w:cs="Times New Roman"/>
@@ -4476,7 +3940,7 @@
           <w:color w:val="auto"/>
         </w:rPr>
       </w:pPr>
-      <w:bookmarkStart w:id="5" w:name="_Toc113955028"/>
+      <w:bookmarkStart w:id="5" w:name="_Toc115073429"/>
       <w:r>
         <w:rPr>
           <w:rFonts w:ascii="Times New Roman" w:hAnsi="Times New Roman" w:cs="Times New Roman"/>
@@ -5579,7 +5043,7 @@
           <w:color w:val="auto"/>
         </w:rPr>
       </w:pPr>
-      <w:bookmarkStart w:id="6" w:name="_Toc113955029"/>
+      <w:bookmarkStart w:id="6" w:name="_Toc115073430"/>
       <w:r>
         <w:rPr>
           <w:rFonts w:ascii="Times New Roman" w:hAnsi="Times New Roman" w:cs="Times New Roman"/>
@@ -6187,7 +5651,7 @@
           <w:color w:val="auto"/>
         </w:rPr>
       </w:pPr>
-      <w:bookmarkStart w:id="7" w:name="_Toc113955030"/>
+      <w:bookmarkStart w:id="7" w:name="_Toc115073431"/>
       <w:r>
         <w:rPr>
           <w:rFonts w:ascii="Times New Roman" w:hAnsi="Times New Roman" w:cs="Times New Roman"/>
@@ -6228,7 +5692,7 @@
           <w:color w:val="auto"/>
         </w:rPr>
       </w:pPr>
-      <w:bookmarkStart w:id="8" w:name="_Toc113955031"/>
+      <w:bookmarkStart w:id="8" w:name="_Toc115073432"/>
       <w:r>
         <w:rPr>
           <w:rFonts w:ascii="Times New Roman" w:hAnsi="Times New Roman" w:cs="Times New Roman"/>
@@ -6256,7 +5720,7 @@
           <w:szCs w:val="28"/>
         </w:rPr>
       </w:pPr>
-      <w:bookmarkStart w:id="9" w:name="_Toc113955032"/>
+      <w:bookmarkStart w:id="9" w:name="_Toc115073433"/>
       <w:r>
         <w:rPr>
           <w:rFonts w:ascii="Times New Roman" w:hAnsi="Times New Roman" w:cs="Times New Roman"/>
@@ -6300,7 +5764,7 @@
           <w:szCs w:val="28"/>
         </w:rPr>
       </w:pPr>
-      <w:bookmarkStart w:id="10" w:name="_Toc113955033"/>
+      <w:bookmarkStart w:id="10" w:name="_Toc115073434"/>
       <w:r>
         <w:rPr>
           <w:rFonts w:ascii="Times New Roman" w:hAnsi="Times New Roman" w:cs="Times New Roman"/>
@@ -6344,7 +5808,7 @@
           <w:szCs w:val="28"/>
         </w:rPr>
       </w:pPr>
-      <w:bookmarkStart w:id="11" w:name="_Toc113955034"/>
+      <w:bookmarkStart w:id="11" w:name="_Toc115073435"/>
       <w:r>
         <w:rPr>
           <w:rFonts w:ascii="Times New Roman" w:hAnsi="Times New Roman" w:cs="Times New Roman"/>
@@ -6400,7 +5864,7 @@
           <w:szCs w:val="28"/>
         </w:rPr>
       </w:pPr>
-      <w:bookmarkStart w:id="12" w:name="_Toc113955035"/>
+      <w:bookmarkStart w:id="12" w:name="_Toc115073436"/>
       <w:r>
         <w:rPr>
           <w:rFonts w:ascii="Times New Roman" w:hAnsi="Times New Roman" w:cs="Times New Roman"/>
@@ -6443,7 +5907,7 @@
           <w:szCs w:val="28"/>
         </w:rPr>
       </w:pPr>
-      <w:bookmarkStart w:id="13" w:name="_Toc113955036"/>
+      <w:bookmarkStart w:id="13" w:name="_Toc115073437"/>
       <w:r>
         <w:rPr>
           <w:rFonts w:ascii="Times New Roman" w:hAnsi="Times New Roman" w:cs="Times New Roman"/>
@@ -6499,7 +5963,7 @@
           <w:szCs w:val="28"/>
         </w:rPr>
       </w:pPr>
-      <w:bookmarkStart w:id="14" w:name="_Toc113955037"/>
+      <w:bookmarkStart w:id="14" w:name="_Toc115073438"/>
       <w:r>
         <w:rPr>
           <w:rFonts w:ascii="Times New Roman" w:hAnsi="Times New Roman" w:cs="Times New Roman"/>
@@ -6535,7 +5999,7 @@
           <w:color w:val="auto"/>
         </w:rPr>
       </w:pPr>
-      <w:bookmarkStart w:id="15" w:name="_Toc113955038"/>
+      <w:bookmarkStart w:id="15" w:name="_Toc115073439"/>
       <w:r>
         <w:rPr>
           <w:rFonts w:ascii="Times New Roman" w:hAnsi="Times New Roman" w:cs="Times New Roman"/>
@@ -6567,7 +6031,7 @@
           <w:color w:val="auto"/>
         </w:rPr>
       </w:pPr>
-      <w:bookmarkStart w:id="16" w:name="_Toc113955039"/>
+      <w:bookmarkStart w:id="16" w:name="_Toc115073440"/>
       <w:r>
         <w:rPr>
           <w:rFonts w:ascii="Times New Roman" w:hAnsi="Times New Roman" w:cs="Times New Roman"/>
@@ -6604,7 +6068,7 @@
           <w:szCs w:val="28"/>
         </w:rPr>
       </w:pPr>
-      <w:bookmarkStart w:id="17" w:name="_Toc113955040"/>
+      <w:bookmarkStart w:id="17" w:name="_Toc115073441"/>
       <w:r>
         <w:rPr>
           <w:rFonts w:ascii="Times New Roman" w:hAnsi="Times New Roman" w:cs="Times New Roman"/>
@@ -6660,7 +6124,7 @@
           <w:szCs w:val="28"/>
         </w:rPr>
       </w:pPr>
-      <w:bookmarkStart w:id="18" w:name="_Toc113955041"/>
+      <w:bookmarkStart w:id="18" w:name="_Toc115073442"/>
       <w:r>
         <w:rPr>
           <w:rFonts w:ascii="Times New Roman" w:hAnsi="Times New Roman" w:cs="Times New Roman"/>
@@ -6716,7 +6180,7 @@
           <w:szCs w:val="28"/>
         </w:rPr>
       </w:pPr>
-      <w:bookmarkStart w:id="19" w:name="_Toc113955042"/>
+      <w:bookmarkStart w:id="19" w:name="_Toc115073443"/>
       <w:r>
         <w:rPr>
           <w:rFonts w:ascii="Times New Roman" w:hAnsi="Times New Roman" w:cs="Times New Roman"/>
@@ -6759,7 +6223,7 @@
           <w:szCs w:val="28"/>
         </w:rPr>
       </w:pPr>
-      <w:bookmarkStart w:id="20" w:name="_Toc113955043"/>
+      <w:bookmarkStart w:id="20" w:name="_Toc115073444"/>
       <w:r>
         <w:rPr>
           <w:rFonts w:ascii="Times New Roman" w:hAnsi="Times New Roman" w:cs="Times New Roman"/>
@@ -6795,7 +6259,7 @@
           <w:color w:val="auto"/>
         </w:rPr>
       </w:pPr>
-      <w:bookmarkStart w:id="21" w:name="_Toc113955044"/>
+      <w:bookmarkStart w:id="21" w:name="_Toc115073445"/>
       <w:r>
         <w:rPr>
           <w:rFonts w:ascii="Times New Roman" w:hAnsi="Times New Roman" w:cs="Times New Roman"/>
@@ -6827,7 +6291,7 @@
           <w:color w:val="auto"/>
         </w:rPr>
       </w:pPr>
-      <w:bookmarkStart w:id="22" w:name="_Toc113955045"/>
+      <w:bookmarkStart w:id="22" w:name="_Toc115073446"/>
       <w:r>
         <w:rPr>
           <w:rFonts w:ascii="Times New Roman" w:hAnsi="Times New Roman" w:cs="Times New Roman"/>
@@ -6869,7 +6333,7 @@
           <w:color w:val="auto"/>
         </w:rPr>
       </w:pPr>
-      <w:bookmarkStart w:id="23" w:name="_Toc113955046"/>
+      <w:bookmarkStart w:id="23" w:name="_Toc115073447"/>
       <w:r>
         <w:rPr>
           <w:rFonts w:ascii="Times New Roman" w:hAnsi="Times New Roman" w:cs="Times New Roman"/>
@@ -6910,7 +6374,7 @@
           <w:color w:val="auto"/>
         </w:rPr>
       </w:pPr>
-      <w:bookmarkStart w:id="24" w:name="_Toc113955047"/>
+      <w:bookmarkStart w:id="24" w:name="_Toc115073448"/>
       <w:r>
         <w:rPr>
           <w:rFonts w:ascii="Times New Roman" w:hAnsi="Times New Roman" w:cs="Times New Roman"/>
@@ -6942,7 +6406,7 @@
           <w:color w:val="auto"/>
         </w:rPr>
       </w:pPr>
-      <w:bookmarkStart w:id="25" w:name="_Toc113955048"/>
+      <w:bookmarkStart w:id="25" w:name="_Toc115073449"/>
       <w:r>
         <w:rPr>
           <w:rFonts w:ascii="Times New Roman" w:hAnsi="Times New Roman" w:cs="Times New Roman"/>
@@ -6983,7 +6447,7 @@
           <w:color w:val="auto"/>
         </w:rPr>
       </w:pPr>
-      <w:bookmarkStart w:id="26" w:name="_Toc113955049"/>
+      <w:bookmarkStart w:id="26" w:name="_Toc115073450"/>
       <w:r>
         <w:rPr>
           <w:rFonts w:ascii="Times New Roman" w:hAnsi="Times New Roman" w:cs="Times New Roman"/>
@@ -7024,7 +6488,7 @@
           <w:color w:val="auto"/>
         </w:rPr>
       </w:pPr>
-      <w:bookmarkStart w:id="27" w:name="_Toc113955050"/>
+      <w:bookmarkStart w:id="27" w:name="_Toc115073451"/>
       <w:r>
         <w:rPr>
           <w:rFonts w:ascii="Times New Roman" w:hAnsi="Times New Roman" w:cs="Times New Roman"/>
@@ -7056,7 +6520,7 @@
           <w:color w:val="auto"/>
         </w:rPr>
       </w:pPr>
-      <w:bookmarkStart w:id="28" w:name="_Toc113955051"/>
+      <w:bookmarkStart w:id="28" w:name="_Toc115073452"/>
       <w:r>
         <w:rPr>
           <w:rFonts w:ascii="Times New Roman" w:hAnsi="Times New Roman" w:cs="Times New Roman"/>

</xml_diff>

<commit_message>
tabla de variables anteproyecto e inicio de expo tipos de negocios electronicos
</commit_message>
<xml_diff>
--- a/8 Taller de investigacion 1/Anteproyecto.docx
+++ b/8 Taller de investigacion 1/Anteproyecto.docx
@@ -5674,6 +5674,1109 @@
       </w:r>
     </w:p>
     <w:p/>
+    <w:tbl>
+      <w:tblPr>
+        <w:tblStyle w:val="Tablaconcuadrcula5oscura-nfasis3"/>
+        <w:tblW w:w="0" w:type="auto"/>
+        <w:tblLook w:val="04A0" w:firstRow="1" w:lastRow="0" w:firstColumn="1" w:lastColumn="0" w:noHBand="0" w:noVBand="1"/>
+      </w:tblPr>
+      <w:tblGrid>
+        <w:gridCol w:w="1688"/>
+        <w:gridCol w:w="1576"/>
+        <w:gridCol w:w="1585"/>
+        <w:gridCol w:w="1728"/>
+        <w:gridCol w:w="1396"/>
+        <w:gridCol w:w="1085"/>
+      </w:tblGrid>
+      <w:tr>
+        <w:trPr>
+          <w:cnfStyle w:val="100000000000" w:firstRow="1" w:lastRow="0" w:firstColumn="0" w:lastColumn="0" w:oddVBand="0" w:evenVBand="0" w:oddHBand="0" w:evenHBand="0" w:firstRowFirstColumn="0" w:firstRowLastColumn="0" w:lastRowFirstColumn="0" w:lastRowLastColumn="0"/>
+          <w:trHeight w:val="255"/>
+        </w:trPr>
+        <w:tc>
+          <w:tcPr>
+            <w:cnfStyle w:val="001000000000" w:firstRow="0" w:lastRow="0" w:firstColumn="1" w:lastColumn="0" w:oddVBand="0" w:evenVBand="0" w:oddHBand="0" w:evenHBand="0" w:firstRowFirstColumn="0" w:firstRowLastColumn="0" w:lastRowFirstColumn="0" w:lastRowLastColumn="0"/>
+            <w:tcW w:w="1754" w:type="dxa"/>
+            <w:vMerge w:val="restart"/>
+          </w:tcPr>
+          <w:p>
+            <w:pPr>
+              <w:jc w:val="center"/>
+            </w:pPr>
+            <w:r>
+              <w:t>Variables</w:t>
+            </w:r>
+          </w:p>
+        </w:tc>
+        <w:tc>
+          <w:tcPr>
+            <w:tcW w:w="1710" w:type="dxa"/>
+            <w:vMerge w:val="restart"/>
+          </w:tcPr>
+          <w:p>
+            <w:pPr>
+              <w:jc w:val="center"/>
+              <w:cnfStyle w:val="100000000000" w:firstRow="1" w:lastRow="0" w:firstColumn="0" w:lastColumn="0" w:oddVBand="0" w:evenVBand="0" w:oddHBand="0" w:evenHBand="0" w:firstRowFirstColumn="0" w:firstRowLastColumn="0" w:lastRowFirstColumn="0" w:lastRowLastColumn="0"/>
+            </w:pPr>
+            <w:r>
+              <w:t>Definición conceptual</w:t>
+            </w:r>
+          </w:p>
+        </w:tc>
+        <w:tc>
+          <w:tcPr>
+            <w:tcW w:w="1704" w:type="dxa"/>
+            <w:vMerge w:val="restart"/>
+          </w:tcPr>
+          <w:p>
+            <w:pPr>
+              <w:jc w:val="center"/>
+              <w:cnfStyle w:val="100000000000" w:firstRow="1" w:lastRow="0" w:firstColumn="0" w:lastColumn="0" w:oddVBand="0" w:evenVBand="0" w:oddHBand="0" w:evenHBand="0" w:firstRowFirstColumn="0" w:firstRowLastColumn="0" w:lastRowFirstColumn="0" w:lastRowLastColumn="0"/>
+            </w:pPr>
+            <w:r>
+              <w:t>Dimensiones</w:t>
+            </w:r>
+          </w:p>
+        </w:tc>
+        <w:tc>
+          <w:tcPr>
+            <w:tcW w:w="1705" w:type="dxa"/>
+            <w:vMerge w:val="restart"/>
+          </w:tcPr>
+          <w:p>
+            <w:pPr>
+              <w:jc w:val="center"/>
+              <w:cnfStyle w:val="100000000000" w:firstRow="1" w:lastRow="0" w:firstColumn="0" w:lastColumn="0" w:oddVBand="0" w:evenVBand="0" w:oddHBand="0" w:evenHBand="0" w:firstRowFirstColumn="0" w:firstRowLastColumn="0" w:lastRowFirstColumn="0" w:lastRowLastColumn="0"/>
+            </w:pPr>
+            <w:r>
+              <w:t>Sub Dimensiones</w:t>
+            </w:r>
+          </w:p>
+        </w:tc>
+        <w:tc>
+          <w:tcPr>
+            <w:tcW w:w="2185" w:type="dxa"/>
+            <w:gridSpan w:val="2"/>
+          </w:tcPr>
+          <w:p>
+            <w:pPr>
+              <w:jc w:val="center"/>
+              <w:cnfStyle w:val="100000000000" w:firstRow="1" w:lastRow="0" w:firstColumn="0" w:lastColumn="0" w:oddVBand="0" w:evenVBand="0" w:oddHBand="0" w:evenHBand="0" w:firstRowFirstColumn="0" w:firstRowLastColumn="0" w:lastRowFirstColumn="0" w:lastRowLastColumn="0"/>
+            </w:pPr>
+            <w:r>
+              <w:t>Operacionalización</w:t>
+            </w:r>
+          </w:p>
+        </w:tc>
+      </w:tr>
+      <w:tr>
+        <w:trPr>
+          <w:cnfStyle w:val="000000100000" w:firstRow="0" w:lastRow="0" w:firstColumn="0" w:lastColumn="0" w:oddVBand="0" w:evenVBand="0" w:oddHBand="1" w:evenHBand="0" w:firstRowFirstColumn="0" w:firstRowLastColumn="0" w:lastRowFirstColumn="0" w:lastRowLastColumn="0"/>
+          <w:trHeight w:val="270"/>
+        </w:trPr>
+        <w:tc>
+          <w:tcPr>
+            <w:cnfStyle w:val="001000000000" w:firstRow="0" w:lastRow="0" w:firstColumn="1" w:lastColumn="0" w:oddVBand="0" w:evenVBand="0" w:oddHBand="0" w:evenHBand="0" w:firstRowFirstColumn="0" w:firstRowLastColumn="0" w:lastRowFirstColumn="0" w:lastRowLastColumn="0"/>
+            <w:tcW w:w="1754" w:type="dxa"/>
+            <w:vMerge/>
+          </w:tcPr>
+          <w:p>
+            <w:pPr>
+              <w:jc w:val="center"/>
+            </w:pPr>
+          </w:p>
+        </w:tc>
+        <w:tc>
+          <w:tcPr>
+            <w:tcW w:w="1710" w:type="dxa"/>
+            <w:vMerge/>
+          </w:tcPr>
+          <w:p>
+            <w:pPr>
+              <w:jc w:val="center"/>
+              <w:cnfStyle w:val="000000100000" w:firstRow="0" w:lastRow="0" w:firstColumn="0" w:lastColumn="0" w:oddVBand="0" w:evenVBand="0" w:oddHBand="1" w:evenHBand="0" w:firstRowFirstColumn="0" w:firstRowLastColumn="0" w:lastRowFirstColumn="0" w:lastRowLastColumn="0"/>
+            </w:pPr>
+          </w:p>
+        </w:tc>
+        <w:tc>
+          <w:tcPr>
+            <w:tcW w:w="1704" w:type="dxa"/>
+            <w:vMerge/>
+          </w:tcPr>
+          <w:p>
+            <w:pPr>
+              <w:jc w:val="center"/>
+              <w:cnfStyle w:val="000000100000" w:firstRow="0" w:lastRow="0" w:firstColumn="0" w:lastColumn="0" w:oddVBand="0" w:evenVBand="0" w:oddHBand="1" w:evenHBand="0" w:firstRowFirstColumn="0" w:firstRowLastColumn="0" w:lastRowFirstColumn="0" w:lastRowLastColumn="0"/>
+            </w:pPr>
+          </w:p>
+        </w:tc>
+        <w:tc>
+          <w:tcPr>
+            <w:tcW w:w="1705" w:type="dxa"/>
+            <w:vMerge/>
+          </w:tcPr>
+          <w:p>
+            <w:pPr>
+              <w:jc w:val="center"/>
+              <w:cnfStyle w:val="000000100000" w:firstRow="0" w:lastRow="0" w:firstColumn="0" w:lastColumn="0" w:oddVBand="0" w:evenVBand="0" w:oddHBand="1" w:evenHBand="0" w:firstRowFirstColumn="0" w:firstRowLastColumn="0" w:lastRowFirstColumn="0" w:lastRowLastColumn="0"/>
+            </w:pPr>
+          </w:p>
+        </w:tc>
+        <w:tc>
+          <w:tcPr>
+            <w:tcW w:w="1256" w:type="dxa"/>
+          </w:tcPr>
+          <w:p>
+            <w:pPr>
+              <w:jc w:val="center"/>
+              <w:cnfStyle w:val="000000100000" w:firstRow="0" w:lastRow="0" w:firstColumn="0" w:lastColumn="0" w:oddVBand="0" w:evenVBand="0" w:oddHBand="1" w:evenHBand="0" w:firstRowFirstColumn="0" w:firstRowLastColumn="0" w:lastRowFirstColumn="0" w:lastRowLastColumn="0"/>
+            </w:pPr>
+            <w:r>
+              <w:t>Indicadores</w:t>
+            </w:r>
+          </w:p>
+        </w:tc>
+        <w:tc>
+          <w:tcPr>
+            <w:tcW w:w="929" w:type="dxa"/>
+          </w:tcPr>
+          <w:p>
+            <w:pPr>
+              <w:jc w:val="center"/>
+              <w:cnfStyle w:val="000000100000" w:firstRow="0" w:lastRow="0" w:firstColumn="0" w:lastColumn="0" w:oddVBand="0" w:evenVBand="0" w:oddHBand="1" w:evenHBand="0" w:firstRowFirstColumn="0" w:firstRowLastColumn="0" w:lastRowFirstColumn="0" w:lastRowLastColumn="0"/>
+            </w:pPr>
+            <w:r>
+              <w:t>Tipo de variable</w:t>
+            </w:r>
+          </w:p>
+        </w:tc>
+      </w:tr>
+      <w:tr>
+        <w:trPr>
+          <w:trHeight w:val="570"/>
+        </w:trPr>
+        <w:tc>
+          <w:tcPr>
+            <w:cnfStyle w:val="001000000000" w:firstRow="0" w:lastRow="0" w:firstColumn="1" w:lastColumn="0" w:oddVBand="0" w:evenVBand="0" w:oddHBand="0" w:evenHBand="0" w:firstRowFirstColumn="0" w:firstRowLastColumn="0" w:lastRowFirstColumn="0" w:lastRowLastColumn="0"/>
+            <w:tcW w:w="1754" w:type="dxa"/>
+            <w:vMerge w:val="restart"/>
+          </w:tcPr>
+          <w:p>
+            <w:pPr>
+              <w:jc w:val="center"/>
+              <w:rPr>
+                <w:b w:val="0"/>
+                <w:bCs w:val="0"/>
+                <w:u w:val="single"/>
+              </w:rPr>
+            </w:pPr>
+            <w:r>
+              <w:rPr>
+                <w:u w:val="single"/>
+              </w:rPr>
+              <w:t>Variable independiente:</w:t>
+            </w:r>
+          </w:p>
+          <w:p>
+            <w:pPr>
+              <w:jc w:val="center"/>
+              <w:rPr>
+                <w:b w:val="0"/>
+                <w:bCs w:val="0"/>
+              </w:rPr>
+            </w:pPr>
+            <w:r>
+              <w:rPr>
+                <w:b w:val="0"/>
+                <w:bCs w:val="0"/>
+              </w:rPr>
+              <w:t>La falta de microchips</w:t>
+            </w:r>
+          </w:p>
+        </w:tc>
+        <w:tc>
+          <w:tcPr>
+            <w:tcW w:w="1710" w:type="dxa"/>
+            <w:vMerge w:val="restart"/>
+          </w:tcPr>
+          <w:p>
+            <w:pPr>
+              <w:jc w:val="center"/>
+              <w:cnfStyle w:val="000000000000" w:firstRow="0" w:lastRow="0" w:firstColumn="0" w:lastColumn="0" w:oddVBand="0" w:evenVBand="0" w:oddHBand="0" w:evenHBand="0" w:firstRowFirstColumn="0" w:firstRowLastColumn="0" w:lastRowFirstColumn="0" w:lastRowLastColumn="0"/>
+            </w:pPr>
+            <w:r>
+              <w:t>Estado actual de la cantidad de procesadores disponibles</w:t>
+            </w:r>
+          </w:p>
+        </w:tc>
+        <w:tc>
+          <w:tcPr>
+            <w:tcW w:w="1704" w:type="dxa"/>
+          </w:tcPr>
+          <w:p>
+            <w:pPr>
+              <w:jc w:val="center"/>
+              <w:cnfStyle w:val="000000000000" w:firstRow="0" w:lastRow="0" w:firstColumn="0" w:lastColumn="0" w:oddVBand="0" w:evenVBand="0" w:oddHBand="0" w:evenHBand="0" w:firstRowFirstColumn="0" w:firstRowLastColumn="0" w:lastRowFirstColumn="0" w:lastRowLastColumn="0"/>
+            </w:pPr>
+            <w:r>
+              <w:t xml:space="preserve">Dificultad de </w:t>
+            </w:r>
+            <w:r>
+              <w:t>avance</w:t>
+            </w:r>
+          </w:p>
+        </w:tc>
+        <w:tc>
+          <w:tcPr>
+            <w:tcW w:w="1705" w:type="dxa"/>
+          </w:tcPr>
+          <w:p>
+            <w:pPr>
+              <w:jc w:val="center"/>
+              <w:cnfStyle w:val="000000000000" w:firstRow="0" w:lastRow="0" w:firstColumn="0" w:lastColumn="0" w:oddVBand="0" w:evenVBand="0" w:oddHBand="0" w:evenHBand="0" w:firstRowFirstColumn="0" w:firstRowLastColumn="0" w:lastRowFirstColumn="0" w:lastRowLastColumn="0"/>
+            </w:pPr>
+            <w:r>
+              <w:t>Largo tiempo de estudios</w:t>
+            </w:r>
+          </w:p>
+        </w:tc>
+        <w:tc>
+          <w:tcPr>
+            <w:tcW w:w="1256" w:type="dxa"/>
+          </w:tcPr>
+          <w:p>
+            <w:pPr>
+              <w:jc w:val="center"/>
+              <w:cnfStyle w:val="000000000000" w:firstRow="0" w:lastRow="0" w:firstColumn="0" w:lastColumn="0" w:oddVBand="0" w:evenVBand="0" w:oddHBand="0" w:evenHBand="0" w:firstRowFirstColumn="0" w:firstRowLastColumn="0" w:lastRowFirstColumn="0" w:lastRowLastColumn="0"/>
+            </w:pPr>
+            <w:r>
+              <w:t>Chips más rápidos</w:t>
+            </w:r>
+          </w:p>
+        </w:tc>
+        <w:tc>
+          <w:tcPr>
+            <w:tcW w:w="929" w:type="dxa"/>
+            <w:vMerge w:val="restart"/>
+          </w:tcPr>
+          <w:p>
+            <w:pPr>
+              <w:jc w:val="center"/>
+              <w:cnfStyle w:val="000000000000" w:firstRow="0" w:lastRow="0" w:firstColumn="0" w:lastColumn="0" w:oddVBand="0" w:evenVBand="0" w:oddHBand="0" w:evenHBand="0" w:firstRowFirstColumn="0" w:firstRowLastColumn="0" w:lastRowFirstColumn="0" w:lastRowLastColumn="0"/>
+            </w:pPr>
+            <w:r>
+              <w:t>Numérica razón</w:t>
+            </w:r>
+          </w:p>
+        </w:tc>
+      </w:tr>
+      <w:tr>
+        <w:trPr>
+          <w:cnfStyle w:val="000000100000" w:firstRow="0" w:lastRow="0" w:firstColumn="0" w:lastColumn="0" w:oddVBand="0" w:evenVBand="0" w:oddHBand="1" w:evenHBand="0" w:firstRowFirstColumn="0" w:firstRowLastColumn="0" w:lastRowFirstColumn="0" w:lastRowLastColumn="0"/>
+          <w:trHeight w:val="495"/>
+        </w:trPr>
+        <w:tc>
+          <w:tcPr>
+            <w:cnfStyle w:val="001000000000" w:firstRow="0" w:lastRow="0" w:firstColumn="1" w:lastColumn="0" w:oddVBand="0" w:evenVBand="0" w:oddHBand="0" w:evenHBand="0" w:firstRowFirstColumn="0" w:firstRowLastColumn="0" w:lastRowFirstColumn="0" w:lastRowLastColumn="0"/>
+            <w:tcW w:w="1754" w:type="dxa"/>
+            <w:vMerge/>
+          </w:tcPr>
+          <w:p>
+            <w:pPr>
+              <w:jc w:val="center"/>
+              <w:rPr>
+                <w:u w:val="single"/>
+              </w:rPr>
+            </w:pPr>
+          </w:p>
+        </w:tc>
+        <w:tc>
+          <w:tcPr>
+            <w:tcW w:w="1710" w:type="dxa"/>
+            <w:vMerge/>
+          </w:tcPr>
+          <w:p>
+            <w:pPr>
+              <w:jc w:val="center"/>
+              <w:cnfStyle w:val="000000100000" w:firstRow="0" w:lastRow="0" w:firstColumn="0" w:lastColumn="0" w:oddVBand="0" w:evenVBand="0" w:oddHBand="1" w:evenHBand="0" w:firstRowFirstColumn="0" w:firstRowLastColumn="0" w:lastRowFirstColumn="0" w:lastRowLastColumn="0"/>
+            </w:pPr>
+          </w:p>
+        </w:tc>
+        <w:tc>
+          <w:tcPr>
+            <w:tcW w:w="1704" w:type="dxa"/>
+          </w:tcPr>
+          <w:p>
+            <w:pPr>
+              <w:jc w:val="center"/>
+              <w:cnfStyle w:val="000000100000" w:firstRow="0" w:lastRow="0" w:firstColumn="0" w:lastColumn="0" w:oddVBand="0" w:evenVBand="0" w:oddHBand="1" w:evenHBand="0" w:firstRowFirstColumn="0" w:firstRowLastColumn="0" w:lastRowFirstColumn="0" w:lastRowLastColumn="0"/>
+            </w:pPr>
+            <w:r>
+              <w:t>Falta de recursos</w:t>
+            </w:r>
+          </w:p>
+        </w:tc>
+        <w:tc>
+          <w:tcPr>
+            <w:tcW w:w="1705" w:type="dxa"/>
+          </w:tcPr>
+          <w:p>
+            <w:pPr>
+              <w:jc w:val="center"/>
+              <w:cnfStyle w:val="000000100000" w:firstRow="0" w:lastRow="0" w:firstColumn="0" w:lastColumn="0" w:oddVBand="0" w:evenVBand="0" w:oddHBand="1" w:evenHBand="0" w:firstRowFirstColumn="0" w:firstRowLastColumn="0" w:lastRowFirstColumn="0" w:lastRowLastColumn="0"/>
+            </w:pPr>
+            <w:r>
+              <w:t>Fabricación y experimentación</w:t>
+            </w:r>
+          </w:p>
+        </w:tc>
+        <w:tc>
+          <w:tcPr>
+            <w:tcW w:w="1256" w:type="dxa"/>
+          </w:tcPr>
+          <w:p>
+            <w:pPr>
+              <w:jc w:val="center"/>
+              <w:cnfStyle w:val="000000100000" w:firstRow="0" w:lastRow="0" w:firstColumn="0" w:lastColumn="0" w:oddVBand="0" w:evenVBand="0" w:oddHBand="1" w:evenHBand="0" w:firstRowFirstColumn="0" w:firstRowLastColumn="0" w:lastRowFirstColumn="0" w:lastRowLastColumn="0"/>
+            </w:pPr>
+            <w:r>
+              <w:t>Recursos para litografía</w:t>
+            </w:r>
+          </w:p>
+        </w:tc>
+        <w:tc>
+          <w:tcPr>
+            <w:tcW w:w="929" w:type="dxa"/>
+            <w:vMerge/>
+          </w:tcPr>
+          <w:p>
+            <w:pPr>
+              <w:jc w:val="center"/>
+              <w:cnfStyle w:val="000000100000" w:firstRow="0" w:lastRow="0" w:firstColumn="0" w:lastColumn="0" w:oddVBand="0" w:evenVBand="0" w:oddHBand="1" w:evenHBand="0" w:firstRowFirstColumn="0" w:firstRowLastColumn="0" w:lastRowFirstColumn="0" w:lastRowLastColumn="0"/>
+            </w:pPr>
+          </w:p>
+        </w:tc>
+      </w:tr>
+      <w:tr>
+        <w:trPr>
+          <w:trHeight w:val="720"/>
+        </w:trPr>
+        <w:tc>
+          <w:tcPr>
+            <w:cnfStyle w:val="001000000000" w:firstRow="0" w:lastRow="0" w:firstColumn="1" w:lastColumn="0" w:oddVBand="0" w:evenVBand="0" w:oddHBand="0" w:evenHBand="0" w:firstRowFirstColumn="0" w:firstRowLastColumn="0" w:lastRowFirstColumn="0" w:lastRowLastColumn="0"/>
+            <w:tcW w:w="1754" w:type="dxa"/>
+            <w:vMerge w:val="restart"/>
+          </w:tcPr>
+          <w:p>
+            <w:pPr>
+              <w:jc w:val="center"/>
+              <w:rPr>
+                <w:b w:val="0"/>
+                <w:bCs w:val="0"/>
+                <w:u w:val="single"/>
+              </w:rPr>
+            </w:pPr>
+            <w:r>
+              <w:rPr>
+                <w:u w:val="single"/>
+              </w:rPr>
+              <w:t>Variable dependiente:</w:t>
+            </w:r>
+          </w:p>
+          <w:p>
+            <w:pPr>
+              <w:jc w:val="center"/>
+              <w:rPr>
+                <w:b w:val="0"/>
+                <w:bCs w:val="0"/>
+              </w:rPr>
+            </w:pPr>
+            <w:r>
+              <w:rPr>
+                <w:b w:val="0"/>
+                <w:bCs w:val="0"/>
+              </w:rPr>
+              <w:t>Aumento de precios</w:t>
+            </w:r>
+          </w:p>
+        </w:tc>
+        <w:tc>
+          <w:tcPr>
+            <w:tcW w:w="1710" w:type="dxa"/>
+            <w:vMerge w:val="restart"/>
+          </w:tcPr>
+          <w:p>
+            <w:pPr>
+              <w:jc w:val="center"/>
+              <w:cnfStyle w:val="000000000000" w:firstRow="0" w:lastRow="0" w:firstColumn="0" w:lastColumn="0" w:oddVBand="0" w:evenVBand="0" w:oddHBand="0" w:evenHBand="0" w:firstRowFirstColumn="0" w:firstRowLastColumn="0" w:lastRowFirstColumn="0" w:lastRowLastColumn="0"/>
+            </w:pPr>
+            <w:r>
+              <w:t>Precio generalizado al publico y privados en el mercado</w:t>
+            </w:r>
+          </w:p>
+        </w:tc>
+        <w:tc>
+          <w:tcPr>
+            <w:tcW w:w="1704" w:type="dxa"/>
+          </w:tcPr>
+          <w:p>
+            <w:pPr>
+              <w:jc w:val="center"/>
+              <w:cnfStyle w:val="000000000000" w:firstRow="0" w:lastRow="0" w:firstColumn="0" w:lastColumn="0" w:oddVBand="0" w:evenVBand="0" w:oddHBand="0" w:evenHBand="0" w:firstRowFirstColumn="0" w:firstRowLastColumn="0" w:lastRowFirstColumn="0" w:lastRowLastColumn="0"/>
+            </w:pPr>
+            <w:r>
+              <w:t>Sector público privado</w:t>
+            </w:r>
+          </w:p>
+        </w:tc>
+        <w:tc>
+          <w:tcPr>
+            <w:tcW w:w="1705" w:type="dxa"/>
+          </w:tcPr>
+          <w:p>
+            <w:pPr>
+              <w:jc w:val="center"/>
+              <w:cnfStyle w:val="000000000000" w:firstRow="0" w:lastRow="0" w:firstColumn="0" w:lastColumn="0" w:oddVBand="0" w:evenVBand="0" w:oddHBand="0" w:evenHBand="0" w:firstRowFirstColumn="0" w:firstRowLastColumn="0" w:lastRowFirstColumn="0" w:lastRowLastColumn="0"/>
+            </w:pPr>
+            <w:r>
+              <w:t xml:space="preserve">Industria </w:t>
+            </w:r>
+            <w:proofErr w:type="spellStart"/>
+            <w:r>
+              <w:t>tech</w:t>
+            </w:r>
+            <w:proofErr w:type="spellEnd"/>
+          </w:p>
+        </w:tc>
+        <w:tc>
+          <w:tcPr>
+            <w:tcW w:w="1256" w:type="dxa"/>
+          </w:tcPr>
+          <w:p>
+            <w:pPr>
+              <w:jc w:val="center"/>
+              <w:cnfStyle w:val="000000000000" w:firstRow="0" w:lastRow="0" w:firstColumn="0" w:lastColumn="0" w:oddVBand="0" w:evenVBand="0" w:oddHBand="0" w:evenHBand="0" w:firstRowFirstColumn="0" w:firstRowLastColumn="0" w:lastRowFirstColumn="0" w:lastRowLastColumn="0"/>
+            </w:pPr>
+            <w:r>
+              <w:t>Aceptación de las IA</w:t>
+            </w:r>
+          </w:p>
+        </w:tc>
+        <w:tc>
+          <w:tcPr>
+            <w:tcW w:w="929" w:type="dxa"/>
+            <w:vMerge w:val="restart"/>
+          </w:tcPr>
+          <w:p>
+            <w:pPr>
+              <w:jc w:val="center"/>
+              <w:cnfStyle w:val="000000000000" w:firstRow="0" w:lastRow="0" w:firstColumn="0" w:lastColumn="0" w:oddVBand="0" w:evenVBand="0" w:oddHBand="0" w:evenHBand="0" w:firstRowFirstColumn="0" w:firstRowLastColumn="0" w:lastRowFirstColumn="0" w:lastRowLastColumn="0"/>
+            </w:pPr>
+            <w:r>
+              <w:t xml:space="preserve">Numérica razón </w:t>
+            </w:r>
+          </w:p>
+        </w:tc>
+      </w:tr>
+      <w:tr>
+        <w:trPr>
+          <w:cnfStyle w:val="000000100000" w:firstRow="0" w:lastRow="0" w:firstColumn="0" w:lastColumn="0" w:oddVBand="0" w:evenVBand="0" w:oddHBand="1" w:evenHBand="0" w:firstRowFirstColumn="0" w:firstRowLastColumn="0" w:lastRowFirstColumn="0" w:lastRowLastColumn="0"/>
+          <w:trHeight w:val="630"/>
+        </w:trPr>
+        <w:tc>
+          <w:tcPr>
+            <w:cnfStyle w:val="001000000000" w:firstRow="0" w:lastRow="0" w:firstColumn="1" w:lastColumn="0" w:oddVBand="0" w:evenVBand="0" w:oddHBand="0" w:evenHBand="0" w:firstRowFirstColumn="0" w:firstRowLastColumn="0" w:lastRowFirstColumn="0" w:lastRowLastColumn="0"/>
+            <w:tcW w:w="1754" w:type="dxa"/>
+            <w:vMerge/>
+          </w:tcPr>
+          <w:p>
+            <w:pPr>
+              <w:jc w:val="center"/>
+              <w:rPr>
+                <w:u w:val="single"/>
+              </w:rPr>
+            </w:pPr>
+          </w:p>
+        </w:tc>
+        <w:tc>
+          <w:tcPr>
+            <w:tcW w:w="1710" w:type="dxa"/>
+            <w:vMerge/>
+          </w:tcPr>
+          <w:p>
+            <w:pPr>
+              <w:jc w:val="center"/>
+              <w:cnfStyle w:val="000000100000" w:firstRow="0" w:lastRow="0" w:firstColumn="0" w:lastColumn="0" w:oddVBand="0" w:evenVBand="0" w:oddHBand="1" w:evenHBand="0" w:firstRowFirstColumn="0" w:firstRowLastColumn="0" w:lastRowFirstColumn="0" w:lastRowLastColumn="0"/>
+            </w:pPr>
+          </w:p>
+        </w:tc>
+        <w:tc>
+          <w:tcPr>
+            <w:tcW w:w="1704" w:type="dxa"/>
+          </w:tcPr>
+          <w:p>
+            <w:pPr>
+              <w:jc w:val="center"/>
+              <w:cnfStyle w:val="000000100000" w:firstRow="0" w:lastRow="0" w:firstColumn="0" w:lastColumn="0" w:oddVBand="0" w:evenVBand="0" w:oddHBand="1" w:evenHBand="0" w:firstRowFirstColumn="0" w:firstRowLastColumn="0" w:lastRowFirstColumn="0" w:lastRowLastColumn="0"/>
+            </w:pPr>
+            <w:r>
+              <w:t>Criptomineria</w:t>
+            </w:r>
+          </w:p>
+        </w:tc>
+        <w:tc>
+          <w:tcPr>
+            <w:tcW w:w="1705" w:type="dxa"/>
+          </w:tcPr>
+          <w:p>
+            <w:pPr>
+              <w:jc w:val="center"/>
+              <w:cnfStyle w:val="000000100000" w:firstRow="0" w:lastRow="0" w:firstColumn="0" w:lastColumn="0" w:oddVBand="0" w:evenVBand="0" w:oddHBand="1" w:evenHBand="0" w:firstRowFirstColumn="0" w:firstRowLastColumn="0" w:lastRowFirstColumn="0" w:lastRowLastColumn="0"/>
+            </w:pPr>
+            <w:r>
+              <w:t>Especulación del mercado</w:t>
+            </w:r>
+          </w:p>
+        </w:tc>
+        <w:tc>
+          <w:tcPr>
+            <w:tcW w:w="1256" w:type="dxa"/>
+          </w:tcPr>
+          <w:p>
+            <w:pPr>
+              <w:jc w:val="center"/>
+              <w:cnfStyle w:val="000000100000" w:firstRow="0" w:lastRow="0" w:firstColumn="0" w:lastColumn="0" w:oddVBand="0" w:evenVBand="0" w:oddHBand="1" w:evenHBand="0" w:firstRowFirstColumn="0" w:firstRowLastColumn="0" w:lastRowFirstColumn="0" w:lastRowLastColumn="0"/>
+            </w:pPr>
+            <w:r>
+              <w:t>Valor de las cripto</w:t>
+            </w:r>
+          </w:p>
+        </w:tc>
+        <w:tc>
+          <w:tcPr>
+            <w:tcW w:w="929" w:type="dxa"/>
+            <w:vMerge/>
+          </w:tcPr>
+          <w:p>
+            <w:pPr>
+              <w:jc w:val="center"/>
+              <w:cnfStyle w:val="000000100000" w:firstRow="0" w:lastRow="0" w:firstColumn="0" w:lastColumn="0" w:oddVBand="0" w:evenVBand="0" w:oddHBand="1" w:evenHBand="0" w:firstRowFirstColumn="0" w:firstRowLastColumn="0" w:lastRowFirstColumn="0" w:lastRowLastColumn="0"/>
+            </w:pPr>
+          </w:p>
+        </w:tc>
+      </w:tr>
+      <w:tr>
+        <w:trPr>
+          <w:trHeight w:val="540"/>
+        </w:trPr>
+        <w:tc>
+          <w:tcPr>
+            <w:cnfStyle w:val="001000000000" w:firstRow="0" w:lastRow="0" w:firstColumn="1" w:lastColumn="0" w:oddVBand="0" w:evenVBand="0" w:oddHBand="0" w:evenHBand="0" w:firstRowFirstColumn="0" w:firstRowLastColumn="0" w:lastRowFirstColumn="0" w:lastRowLastColumn="0"/>
+            <w:tcW w:w="1754" w:type="dxa"/>
+            <w:vMerge w:val="restart"/>
+          </w:tcPr>
+          <w:p>
+            <w:pPr>
+              <w:jc w:val="center"/>
+              <w:rPr>
+                <w:b w:val="0"/>
+                <w:bCs w:val="0"/>
+                <w:u w:val="single"/>
+              </w:rPr>
+            </w:pPr>
+            <w:r>
+              <w:rPr>
+                <w:u w:val="single"/>
+              </w:rPr>
+              <w:t>Variables intervinientes:</w:t>
+            </w:r>
+          </w:p>
+          <w:p>
+            <w:pPr>
+              <w:jc w:val="center"/>
+            </w:pPr>
+            <w:r>
+              <w:rPr>
+                <w:b w:val="0"/>
+                <w:bCs w:val="0"/>
+              </w:rPr>
+              <w:t>-Guerras comerciales</w:t>
+            </w:r>
+          </w:p>
+          <w:p>
+            <w:pPr>
+              <w:jc w:val="center"/>
+              <w:rPr>
+                <w:b w:val="0"/>
+                <w:bCs w:val="0"/>
+              </w:rPr>
+            </w:pPr>
+            <w:r>
+              <w:rPr>
+                <w:b w:val="0"/>
+                <w:bCs w:val="0"/>
+              </w:rPr>
+              <w:t>-Guerras militares</w:t>
+            </w:r>
+          </w:p>
+        </w:tc>
+        <w:tc>
+          <w:tcPr>
+            <w:tcW w:w="1710" w:type="dxa"/>
+            <w:vMerge w:val="restart"/>
+          </w:tcPr>
+          <w:p>
+            <w:pPr>
+              <w:jc w:val="center"/>
+              <w:cnfStyle w:val="000000000000" w:firstRow="0" w:lastRow="0" w:firstColumn="0" w:lastColumn="0" w:oddVBand="0" w:evenVBand="0" w:oddHBand="0" w:evenHBand="0" w:firstRowFirstColumn="0" w:firstRowLastColumn="0" w:lastRowFirstColumn="0" w:lastRowLastColumn="0"/>
+            </w:pPr>
+            <w:r>
+              <w:t xml:space="preserve">Causantes indirectas </w:t>
+            </w:r>
+          </w:p>
+        </w:tc>
+        <w:tc>
+          <w:tcPr>
+            <w:tcW w:w="1704" w:type="dxa"/>
+            <w:vMerge w:val="restart"/>
+          </w:tcPr>
+          <w:p>
+            <w:pPr>
+              <w:jc w:val="center"/>
+              <w:cnfStyle w:val="000000000000" w:firstRow="0" w:lastRow="0" w:firstColumn="0" w:lastColumn="0" w:oddVBand="0" w:evenVBand="0" w:oddHBand="0" w:evenHBand="0" w:firstRowFirstColumn="0" w:firstRowLastColumn="0" w:lastRowFirstColumn="0" w:lastRowLastColumn="0"/>
+            </w:pPr>
+            <w:r>
+              <w:t>Guerras comerciales</w:t>
+            </w:r>
+          </w:p>
+        </w:tc>
+        <w:tc>
+          <w:tcPr>
+            <w:tcW w:w="1705" w:type="dxa"/>
+          </w:tcPr>
+          <w:p>
+            <w:pPr>
+              <w:jc w:val="center"/>
+              <w:cnfStyle w:val="000000000000" w:firstRow="0" w:lastRow="0" w:firstColumn="0" w:lastColumn="0" w:oddVBand="0" w:evenVBand="0" w:oddHBand="0" w:evenHBand="0" w:firstRowFirstColumn="0" w:firstRowLastColumn="0" w:lastRowFirstColumn="0" w:lastRowLastColumn="0"/>
+            </w:pPr>
+            <w:r>
+              <w:t>Conflictos EUA-CHINA</w:t>
+            </w:r>
+          </w:p>
+        </w:tc>
+        <w:tc>
+          <w:tcPr>
+            <w:tcW w:w="1256" w:type="dxa"/>
+          </w:tcPr>
+          <w:p>
+            <w:pPr>
+              <w:jc w:val="center"/>
+              <w:cnfStyle w:val="000000000000" w:firstRow="0" w:lastRow="0" w:firstColumn="0" w:lastColumn="0" w:oddVBand="0" w:evenVBand="0" w:oddHBand="0" w:evenHBand="0" w:firstRowFirstColumn="0" w:firstRowLastColumn="0" w:lastRowFirstColumn="0" w:lastRowLastColumn="0"/>
+            </w:pPr>
+            <w:r>
+              <w:t>Restricciones y amenazas comerciales</w:t>
+            </w:r>
+          </w:p>
+        </w:tc>
+        <w:tc>
+          <w:tcPr>
+            <w:tcW w:w="929" w:type="dxa"/>
+            <w:vMerge w:val="restart"/>
+          </w:tcPr>
+          <w:p>
+            <w:pPr>
+              <w:jc w:val="center"/>
+              <w:cnfStyle w:val="000000000000" w:firstRow="0" w:lastRow="0" w:firstColumn="0" w:lastColumn="0" w:oddVBand="0" w:evenVBand="0" w:oddHBand="0" w:evenHBand="0" w:firstRowFirstColumn="0" w:firstRowLastColumn="0" w:lastRowFirstColumn="0" w:lastRowLastColumn="0"/>
+            </w:pPr>
+            <w:r>
+              <w:t>Numérica de intervalo</w:t>
+            </w:r>
+          </w:p>
+        </w:tc>
+      </w:tr>
+      <w:tr>
+        <w:trPr>
+          <w:cnfStyle w:val="000000100000" w:firstRow="0" w:lastRow="0" w:firstColumn="0" w:lastColumn="0" w:oddVBand="0" w:evenVBand="0" w:oddHBand="1" w:evenHBand="0" w:firstRowFirstColumn="0" w:firstRowLastColumn="0" w:lastRowFirstColumn="0" w:lastRowLastColumn="0"/>
+          <w:trHeight w:val="315"/>
+        </w:trPr>
+        <w:tc>
+          <w:tcPr>
+            <w:cnfStyle w:val="001000000000" w:firstRow="0" w:lastRow="0" w:firstColumn="1" w:lastColumn="0" w:oddVBand="0" w:evenVBand="0" w:oddHBand="0" w:evenHBand="0" w:firstRowFirstColumn="0" w:firstRowLastColumn="0" w:lastRowFirstColumn="0" w:lastRowLastColumn="0"/>
+            <w:tcW w:w="1754" w:type="dxa"/>
+            <w:vMerge/>
+          </w:tcPr>
+          <w:p>
+            <w:pPr>
+              <w:jc w:val="center"/>
+              <w:rPr>
+                <w:u w:val="single"/>
+              </w:rPr>
+            </w:pPr>
+          </w:p>
+        </w:tc>
+        <w:tc>
+          <w:tcPr>
+            <w:tcW w:w="1710" w:type="dxa"/>
+            <w:vMerge/>
+          </w:tcPr>
+          <w:p>
+            <w:pPr>
+              <w:jc w:val="center"/>
+              <w:cnfStyle w:val="000000100000" w:firstRow="0" w:lastRow="0" w:firstColumn="0" w:lastColumn="0" w:oddVBand="0" w:evenVBand="0" w:oddHBand="1" w:evenHBand="0" w:firstRowFirstColumn="0" w:firstRowLastColumn="0" w:lastRowFirstColumn="0" w:lastRowLastColumn="0"/>
+            </w:pPr>
+          </w:p>
+        </w:tc>
+        <w:tc>
+          <w:tcPr>
+            <w:tcW w:w="1704" w:type="dxa"/>
+            <w:vMerge/>
+          </w:tcPr>
+          <w:p>
+            <w:pPr>
+              <w:jc w:val="center"/>
+              <w:cnfStyle w:val="000000100000" w:firstRow="0" w:lastRow="0" w:firstColumn="0" w:lastColumn="0" w:oddVBand="0" w:evenVBand="0" w:oddHBand="1" w:evenHBand="0" w:firstRowFirstColumn="0" w:firstRowLastColumn="0" w:lastRowFirstColumn="0" w:lastRowLastColumn="0"/>
+            </w:pPr>
+          </w:p>
+        </w:tc>
+        <w:tc>
+          <w:tcPr>
+            <w:tcW w:w="1705" w:type="dxa"/>
+          </w:tcPr>
+          <w:p>
+            <w:pPr>
+              <w:jc w:val="center"/>
+              <w:cnfStyle w:val="000000100000" w:firstRow="0" w:lastRow="0" w:firstColumn="0" w:lastColumn="0" w:oddVBand="0" w:evenVBand="0" w:oddHBand="1" w:evenHBand="0" w:firstRowFirstColumn="0" w:firstRowLastColumn="0" w:lastRowFirstColumn="0" w:lastRowLastColumn="0"/>
+            </w:pPr>
+            <w:r>
+              <w:t>Conflictos TAIWAN-CHINA</w:t>
+            </w:r>
+          </w:p>
+        </w:tc>
+        <w:tc>
+          <w:tcPr>
+            <w:tcW w:w="1256" w:type="dxa"/>
+          </w:tcPr>
+          <w:p>
+            <w:pPr>
+              <w:jc w:val="center"/>
+              <w:cnfStyle w:val="000000100000" w:firstRow="0" w:lastRow="0" w:firstColumn="0" w:lastColumn="0" w:oddVBand="0" w:evenVBand="0" w:oddHBand="1" w:evenHBand="0" w:firstRowFirstColumn="0" w:firstRowLastColumn="0" w:lastRowFirstColumn="0" w:lastRowLastColumn="0"/>
+            </w:pPr>
+            <w:r>
+              <w:t>Amenazas de ataque</w:t>
+            </w:r>
+          </w:p>
+        </w:tc>
+        <w:tc>
+          <w:tcPr>
+            <w:tcW w:w="929" w:type="dxa"/>
+            <w:vMerge/>
+          </w:tcPr>
+          <w:p>
+            <w:pPr>
+              <w:jc w:val="center"/>
+              <w:cnfStyle w:val="000000100000" w:firstRow="0" w:lastRow="0" w:firstColumn="0" w:lastColumn="0" w:oddVBand="0" w:evenVBand="0" w:oddHBand="1" w:evenHBand="0" w:firstRowFirstColumn="0" w:firstRowLastColumn="0" w:lastRowFirstColumn="0" w:lastRowLastColumn="0"/>
+            </w:pPr>
+          </w:p>
+        </w:tc>
+      </w:tr>
+      <w:tr>
+        <w:trPr>
+          <w:trHeight w:val="735"/>
+        </w:trPr>
+        <w:tc>
+          <w:tcPr>
+            <w:cnfStyle w:val="001000000000" w:firstRow="0" w:lastRow="0" w:firstColumn="1" w:lastColumn="0" w:oddVBand="0" w:evenVBand="0" w:oddHBand="0" w:evenHBand="0" w:firstRowFirstColumn="0" w:firstRowLastColumn="0" w:lastRowFirstColumn="0" w:lastRowLastColumn="0"/>
+            <w:tcW w:w="1754" w:type="dxa"/>
+            <w:vMerge/>
+          </w:tcPr>
+          <w:p>
+            <w:pPr>
+              <w:jc w:val="center"/>
+              <w:rPr>
+                <w:u w:val="single"/>
+              </w:rPr>
+            </w:pPr>
+          </w:p>
+        </w:tc>
+        <w:tc>
+          <w:tcPr>
+            <w:tcW w:w="1710" w:type="dxa"/>
+            <w:vMerge/>
+          </w:tcPr>
+          <w:p>
+            <w:pPr>
+              <w:jc w:val="center"/>
+              <w:cnfStyle w:val="000000000000" w:firstRow="0" w:lastRow="0" w:firstColumn="0" w:lastColumn="0" w:oddVBand="0" w:evenVBand="0" w:oddHBand="0" w:evenHBand="0" w:firstRowFirstColumn="0" w:firstRowLastColumn="0" w:lastRowFirstColumn="0" w:lastRowLastColumn="0"/>
+            </w:pPr>
+          </w:p>
+        </w:tc>
+        <w:tc>
+          <w:tcPr>
+            <w:tcW w:w="1704" w:type="dxa"/>
+          </w:tcPr>
+          <w:p>
+            <w:pPr>
+              <w:jc w:val="center"/>
+              <w:cnfStyle w:val="000000000000" w:firstRow="0" w:lastRow="0" w:firstColumn="0" w:lastColumn="0" w:oddVBand="0" w:evenVBand="0" w:oddHBand="0" w:evenHBand="0" w:firstRowFirstColumn="0" w:firstRowLastColumn="0" w:lastRowFirstColumn="0" w:lastRowLastColumn="0"/>
+            </w:pPr>
+            <w:r>
+              <w:t>Guerras militares</w:t>
+            </w:r>
+          </w:p>
+        </w:tc>
+        <w:tc>
+          <w:tcPr>
+            <w:tcW w:w="1705" w:type="dxa"/>
+          </w:tcPr>
+          <w:p>
+            <w:pPr>
+              <w:jc w:val="center"/>
+              <w:cnfStyle w:val="000000000000" w:firstRow="0" w:lastRow="0" w:firstColumn="0" w:lastColumn="0" w:oddVBand="0" w:evenVBand="0" w:oddHBand="0" w:evenHBand="0" w:firstRowFirstColumn="0" w:firstRowLastColumn="0" w:lastRowFirstColumn="0" w:lastRowLastColumn="0"/>
+            </w:pPr>
+            <w:r>
+              <w:t>Conflictos UCRANIA-RUSIA</w:t>
+            </w:r>
+          </w:p>
+        </w:tc>
+        <w:tc>
+          <w:tcPr>
+            <w:tcW w:w="1256" w:type="dxa"/>
+          </w:tcPr>
+          <w:p>
+            <w:pPr>
+              <w:jc w:val="center"/>
+              <w:cnfStyle w:val="000000000000" w:firstRow="0" w:lastRow="0" w:firstColumn="0" w:lastColumn="0" w:oddVBand="0" w:evenVBand="0" w:oddHBand="0" w:evenHBand="0" w:firstRowFirstColumn="0" w:firstRowLastColumn="0" w:lastRowFirstColumn="0" w:lastRowLastColumn="0"/>
+            </w:pPr>
+            <w:r>
+              <w:t>Sanciones y falta de recursos</w:t>
+            </w:r>
+          </w:p>
+        </w:tc>
+        <w:tc>
+          <w:tcPr>
+            <w:tcW w:w="929" w:type="dxa"/>
+          </w:tcPr>
+          <w:p>
+            <w:pPr>
+              <w:jc w:val="center"/>
+              <w:cnfStyle w:val="000000000000" w:firstRow="0" w:lastRow="0" w:firstColumn="0" w:lastColumn="0" w:oddVBand="0" w:evenVBand="0" w:oddHBand="0" w:evenHBand="0" w:firstRowFirstColumn="0" w:firstRowLastColumn="0" w:lastRowFirstColumn="0" w:lastRowLastColumn="0"/>
+            </w:pPr>
+            <w:r>
+              <w:t>Numérica</w:t>
+            </w:r>
+            <w:r>
+              <w:t xml:space="preserve"> </w:t>
+            </w:r>
+            <w:r>
+              <w:t>razón</w:t>
+            </w:r>
+          </w:p>
+        </w:tc>
+      </w:tr>
+      <w:tr>
+        <w:trPr>
+          <w:cnfStyle w:val="000000100000" w:firstRow="0" w:lastRow="0" w:firstColumn="0" w:lastColumn="0" w:oddVBand="0" w:evenVBand="0" w:oddHBand="1" w:evenHBand="0" w:firstRowFirstColumn="0" w:firstRowLastColumn="0" w:lastRowFirstColumn="0" w:lastRowLastColumn="0"/>
+          <w:trHeight w:val="585"/>
+        </w:trPr>
+        <w:tc>
+          <w:tcPr>
+            <w:cnfStyle w:val="001000000000" w:firstRow="0" w:lastRow="0" w:firstColumn="1" w:lastColumn="0" w:oddVBand="0" w:evenVBand="0" w:oddHBand="0" w:evenHBand="0" w:firstRowFirstColumn="0" w:firstRowLastColumn="0" w:lastRowFirstColumn="0" w:lastRowLastColumn="0"/>
+            <w:tcW w:w="1754" w:type="dxa"/>
+            <w:vMerge w:val="restart"/>
+          </w:tcPr>
+          <w:p>
+            <w:pPr>
+              <w:jc w:val="center"/>
+              <w:rPr>
+                <w:b w:val="0"/>
+                <w:bCs w:val="0"/>
+                <w:u w:val="single"/>
+              </w:rPr>
+            </w:pPr>
+            <w:r>
+              <w:rPr>
+                <w:u w:val="single"/>
+              </w:rPr>
+              <w:t>Variable extraña:</w:t>
+            </w:r>
+          </w:p>
+          <w:p>
+            <w:pPr>
+              <w:jc w:val="center"/>
+              <w:rPr>
+                <w:b w:val="0"/>
+                <w:bCs w:val="0"/>
+              </w:rPr>
+            </w:pPr>
+            <w:r>
+              <w:rPr>
+                <w:b w:val="0"/>
+                <w:bCs w:val="0"/>
+              </w:rPr>
+              <w:t>Pandemia 2019</w:t>
+            </w:r>
+          </w:p>
+        </w:tc>
+        <w:tc>
+          <w:tcPr>
+            <w:tcW w:w="1710" w:type="dxa"/>
+            <w:vMerge w:val="restart"/>
+          </w:tcPr>
+          <w:p>
+            <w:pPr>
+              <w:jc w:val="center"/>
+              <w:cnfStyle w:val="000000100000" w:firstRow="0" w:lastRow="0" w:firstColumn="0" w:lastColumn="0" w:oddVBand="0" w:evenVBand="0" w:oddHBand="1" w:evenHBand="0" w:firstRowFirstColumn="0" w:firstRowLastColumn="0" w:lastRowFirstColumn="0" w:lastRowLastColumn="0"/>
+            </w:pPr>
+            <w:r>
+              <w:t>Anomalía que obligo el trabajo y estudio remoto</w:t>
+            </w:r>
+          </w:p>
+        </w:tc>
+        <w:tc>
+          <w:tcPr>
+            <w:tcW w:w="1704" w:type="dxa"/>
+          </w:tcPr>
+          <w:p>
+            <w:pPr>
+              <w:jc w:val="center"/>
+              <w:cnfStyle w:val="000000100000" w:firstRow="0" w:lastRow="0" w:firstColumn="0" w:lastColumn="0" w:oddVBand="0" w:evenVBand="0" w:oddHBand="1" w:evenHBand="0" w:firstRowFirstColumn="0" w:firstRowLastColumn="0" w:lastRowFirstColumn="0" w:lastRowLastColumn="0"/>
+            </w:pPr>
+            <w:r>
+              <w:t>Estudio</w:t>
+            </w:r>
+          </w:p>
+        </w:tc>
+        <w:tc>
+          <w:tcPr>
+            <w:tcW w:w="1705" w:type="dxa"/>
+          </w:tcPr>
+          <w:p>
+            <w:pPr>
+              <w:jc w:val="center"/>
+              <w:cnfStyle w:val="000000100000" w:firstRow="0" w:lastRow="0" w:firstColumn="0" w:lastColumn="0" w:oddVBand="0" w:evenVBand="0" w:oddHBand="1" w:evenHBand="0" w:firstRowFirstColumn="0" w:firstRowLastColumn="0" w:lastRowFirstColumn="0" w:lastRowLastColumn="0"/>
+            </w:pPr>
+            <w:r>
+              <w:t>Estudio remoto</w:t>
+            </w:r>
+          </w:p>
+        </w:tc>
+        <w:tc>
+          <w:tcPr>
+            <w:tcW w:w="1256" w:type="dxa"/>
+          </w:tcPr>
+          <w:p>
+            <w:pPr>
+              <w:jc w:val="center"/>
+              <w:cnfStyle w:val="000000100000" w:firstRow="0" w:lastRow="0" w:firstColumn="0" w:lastColumn="0" w:oddVBand="0" w:evenVBand="0" w:oddHBand="1" w:evenHBand="0" w:firstRowFirstColumn="0" w:firstRowLastColumn="0" w:lastRowFirstColumn="0" w:lastRowLastColumn="0"/>
+            </w:pPr>
+            <w:r>
+              <w:t>Adquisición de equipos de computo</w:t>
+            </w:r>
+          </w:p>
+        </w:tc>
+        <w:tc>
+          <w:tcPr>
+            <w:tcW w:w="929" w:type="dxa"/>
+            <w:vMerge w:val="restart"/>
+          </w:tcPr>
+          <w:p>
+            <w:pPr>
+              <w:jc w:val="center"/>
+              <w:cnfStyle w:val="000000100000" w:firstRow="0" w:lastRow="0" w:firstColumn="0" w:lastColumn="0" w:oddVBand="0" w:evenVBand="0" w:oddHBand="1" w:evenHBand="0" w:firstRowFirstColumn="0" w:firstRowLastColumn="0" w:lastRowFirstColumn="0" w:lastRowLastColumn="0"/>
+            </w:pPr>
+            <w:r>
+              <w:t>Numérica razón</w:t>
+            </w:r>
+          </w:p>
+        </w:tc>
+      </w:tr>
+      <w:tr>
+        <w:trPr>
+          <w:trHeight w:val="480"/>
+        </w:trPr>
+        <w:tc>
+          <w:tcPr>
+            <w:cnfStyle w:val="001000000000" w:firstRow="0" w:lastRow="0" w:firstColumn="1" w:lastColumn="0" w:oddVBand="0" w:evenVBand="0" w:oddHBand="0" w:evenHBand="0" w:firstRowFirstColumn="0" w:firstRowLastColumn="0" w:lastRowFirstColumn="0" w:lastRowLastColumn="0"/>
+            <w:tcW w:w="1754" w:type="dxa"/>
+            <w:vMerge/>
+          </w:tcPr>
+          <w:p>
+            <w:pPr>
+              <w:jc w:val="center"/>
+              <w:rPr>
+                <w:u w:val="single"/>
+              </w:rPr>
+            </w:pPr>
+          </w:p>
+        </w:tc>
+        <w:tc>
+          <w:tcPr>
+            <w:tcW w:w="1710" w:type="dxa"/>
+            <w:vMerge/>
+          </w:tcPr>
+          <w:p>
+            <w:pPr>
+              <w:jc w:val="center"/>
+              <w:cnfStyle w:val="000000000000" w:firstRow="0" w:lastRow="0" w:firstColumn="0" w:lastColumn="0" w:oddVBand="0" w:evenVBand="0" w:oddHBand="0" w:evenHBand="0" w:firstRowFirstColumn="0" w:firstRowLastColumn="0" w:lastRowFirstColumn="0" w:lastRowLastColumn="0"/>
+            </w:pPr>
+          </w:p>
+        </w:tc>
+        <w:tc>
+          <w:tcPr>
+            <w:tcW w:w="1704" w:type="dxa"/>
+          </w:tcPr>
+          <w:p>
+            <w:pPr>
+              <w:jc w:val="center"/>
+              <w:cnfStyle w:val="000000000000" w:firstRow="0" w:lastRow="0" w:firstColumn="0" w:lastColumn="0" w:oddVBand="0" w:evenVBand="0" w:oddHBand="0" w:evenHBand="0" w:firstRowFirstColumn="0" w:firstRowLastColumn="0" w:lastRowFirstColumn="0" w:lastRowLastColumn="0"/>
+            </w:pPr>
+            <w:r>
+              <w:t>Trabajo</w:t>
+            </w:r>
+          </w:p>
+        </w:tc>
+        <w:tc>
+          <w:tcPr>
+            <w:tcW w:w="1705" w:type="dxa"/>
+          </w:tcPr>
+          <w:p>
+            <w:pPr>
+              <w:jc w:val="center"/>
+              <w:cnfStyle w:val="000000000000" w:firstRow="0" w:lastRow="0" w:firstColumn="0" w:lastColumn="0" w:oddVBand="0" w:evenVBand="0" w:oddHBand="0" w:evenHBand="0" w:firstRowFirstColumn="0" w:firstRowLastColumn="0" w:lastRowFirstColumn="0" w:lastRowLastColumn="0"/>
+            </w:pPr>
+            <w:r>
+              <w:t>Trabajo remoto</w:t>
+            </w:r>
+          </w:p>
+        </w:tc>
+        <w:tc>
+          <w:tcPr>
+            <w:tcW w:w="1256" w:type="dxa"/>
+          </w:tcPr>
+          <w:p>
+            <w:pPr>
+              <w:jc w:val="center"/>
+              <w:cnfStyle w:val="000000000000" w:firstRow="0" w:lastRow="0" w:firstColumn="0" w:lastColumn="0" w:oddVBand="0" w:evenVBand="0" w:oddHBand="0" w:evenHBand="0" w:firstRowFirstColumn="0" w:firstRowLastColumn="0" w:lastRowFirstColumn="0" w:lastRowLastColumn="0"/>
+            </w:pPr>
+            <w:r>
+              <w:t>Migración de oficinas</w:t>
+            </w:r>
+          </w:p>
+        </w:tc>
+        <w:tc>
+          <w:tcPr>
+            <w:tcW w:w="929" w:type="dxa"/>
+            <w:vMerge/>
+          </w:tcPr>
+          <w:p>
+            <w:pPr>
+              <w:jc w:val="center"/>
+              <w:cnfStyle w:val="000000000000" w:firstRow="0" w:lastRow="0" w:firstColumn="0" w:lastColumn="0" w:oddVBand="0" w:evenVBand="0" w:oddHBand="0" w:evenHBand="0" w:firstRowFirstColumn="0" w:firstRowLastColumn="0" w:lastRowFirstColumn="0" w:lastRowLastColumn="0"/>
+            </w:pPr>
+          </w:p>
+        </w:tc>
+      </w:tr>
+    </w:tbl>
     <w:p>
       <w:r>
         <w:br w:type="page"/>
@@ -6451,55 +7554,7 @@
           <w:sz w:val="24"/>
           <w:szCs w:val="24"/>
         </w:rPr>
-        <w:t xml:space="preserve"> la alta demanda de equipos electrónicos, con este tema se refiere a que hace unos años la oferta y demanda de electrónicos era constante y si se lograba dar abasto a la cantidad de tecnología y productos que se requerían a nivel mundial y las fábricas de microchips trabajaban a un ritmo muy rápido pero constante. En el 2020 cuando ocurrió el suceso de la pandemia, pues las personas necesitaron comprar y/o actualizar sus equipos de </w:t>
-      </w:r>
-      <w:r>
-        <w:rPr>
-          <w:rFonts w:ascii="Arial" w:hAnsi="Arial" w:cs="Arial"/>
-          <w:sz w:val="24"/>
-          <w:szCs w:val="24"/>
-        </w:rPr>
-        <w:t>cómputo</w:t>
-      </w:r>
-      <w:r>
-        <w:rPr>
-          <w:rFonts w:ascii="Arial" w:hAnsi="Arial" w:cs="Arial"/>
-          <w:sz w:val="24"/>
-          <w:szCs w:val="24"/>
-        </w:rPr>
-        <w:t xml:space="preserve"> o celulares, para poder trabajar o estudiar en línea y por eso las </w:t>
-      </w:r>
-      <w:r>
-        <w:rPr>
-          <w:rFonts w:ascii="Arial" w:hAnsi="Arial" w:cs="Arial"/>
-          <w:sz w:val="24"/>
-          <w:szCs w:val="24"/>
-        </w:rPr>
-        <w:t>fábricas</w:t>
-      </w:r>
-      <w:r>
-        <w:rPr>
-          <w:rFonts w:ascii="Arial" w:hAnsi="Arial" w:cs="Arial"/>
-          <w:sz w:val="24"/>
-          <w:szCs w:val="24"/>
-        </w:rPr>
-        <w:t xml:space="preserve"> no dieron abasto y por eso se </w:t>
-      </w:r>
-      <w:r>
-        <w:rPr>
-          <w:rFonts w:ascii="Arial" w:hAnsi="Arial" w:cs="Arial"/>
-          <w:sz w:val="24"/>
-          <w:szCs w:val="24"/>
-        </w:rPr>
-        <w:t>creó</w:t>
-      </w:r>
-      <w:r>
-        <w:rPr>
-          <w:rFonts w:ascii="Arial" w:hAnsi="Arial" w:cs="Arial"/>
-          <w:sz w:val="24"/>
-          <w:szCs w:val="24"/>
-        </w:rPr>
-        <w:t xml:space="preserve"> esa falta de microchips, ya que la demanda aumento a niveles increíbles.</w:t>
+        <w:t xml:space="preserve"> la alta demanda de equipos electrónicos, con este tema se refiere a que hace unos años la oferta y demanda de electrónicos era constante y si se lograba dar abasto a la cantidad de tecnología y productos que se requerían a nivel mundial y las fábricas de microchips trabajaban a un ritmo muy rápido pero constante. En el 2020 cuando ocurrió el suceso de la pandemia, pues las personas necesitaron comprar y/o actualizar sus equipos de cómputo o celulares, para poder trabajar o estudiar en línea y por eso las fábricas no dieron abasto y por eso se creó esa falta de microchips, ya que la demanda aumento a niveles increíbles.</w:t>
       </w:r>
     </w:p>
     <w:p>
@@ -6562,74 +7617,26 @@
           <w:sz w:val="24"/>
           <w:szCs w:val="24"/>
         </w:rPr>
-        <w:t xml:space="preserve">En este tipo de estudio se puede decir que en la actualidad cuando el mundo </w:t>
-      </w:r>
-      <w:r>
-        <w:rPr>
-          <w:rFonts w:ascii="Arial" w:hAnsi="Arial" w:cs="Arial"/>
-          <w:sz w:val="24"/>
-          <w:szCs w:val="24"/>
-        </w:rPr>
-        <w:t>está</w:t>
-      </w:r>
-      <w:r>
-        <w:rPr>
-          <w:rFonts w:ascii="Arial" w:hAnsi="Arial" w:cs="Arial"/>
-          <w:sz w:val="24"/>
-          <w:szCs w:val="24"/>
-        </w:rPr>
-        <w:t xml:space="preserve"> pasando por un mal momento en cuanto a la escasez de microchips, y componentes electrónicos, las persona han optado por la reparación de sus equipos electrónicos dado a que no hay computadoras o consolas disponibles, y si las hay el precio de estos es muy elevado y prefieren mandar a reparar sus equipos o incluso actualizar sus partes internas con el objetivo de mejorar su rendimiento.</w:t>
-      </w:r>
-    </w:p>
-    <w:p>
-      <w:pPr>
-        <w:spacing w:line="360" w:lineRule="auto"/>
-        <w:jc w:val="both"/>
-        <w:rPr>
-          <w:rFonts w:ascii="Arial" w:hAnsi="Arial" w:cs="Arial"/>
-          <w:sz w:val="24"/>
-          <w:szCs w:val="24"/>
-        </w:rPr>
-      </w:pPr>
-      <w:r>
-        <w:rPr>
-          <w:rFonts w:ascii="Arial" w:hAnsi="Arial" w:cs="Arial"/>
-          <w:sz w:val="24"/>
-          <w:szCs w:val="24"/>
-        </w:rPr>
-        <w:t xml:space="preserve">También se registra que  los microchips para la mayoría de autos les están dando prioridad para que salgan rápido los productos, en especial a los autos eléctricos que utilizan muchos componentes electrónicos y por ende muchos microchips, y si este fabricante le </w:t>
-      </w:r>
-      <w:r>
-        <w:rPr>
-          <w:rFonts w:ascii="Arial" w:hAnsi="Arial" w:cs="Arial"/>
-          <w:sz w:val="24"/>
-          <w:szCs w:val="24"/>
-        </w:rPr>
-        <w:t>está</w:t>
-      </w:r>
-      <w:r>
-        <w:rPr>
-          <w:rFonts w:ascii="Arial" w:hAnsi="Arial" w:cs="Arial"/>
-          <w:sz w:val="24"/>
-          <w:szCs w:val="24"/>
-        </w:rPr>
-        <w:t xml:space="preserve"> retardando sus componentes que mando a pedir, dicha empresa busca a otra </w:t>
-      </w:r>
-      <w:r>
-        <w:rPr>
-          <w:rFonts w:ascii="Arial" w:hAnsi="Arial" w:cs="Arial"/>
-          <w:sz w:val="24"/>
-          <w:szCs w:val="24"/>
-        </w:rPr>
-        <w:t>fábrica</w:t>
-      </w:r>
-      <w:r>
-        <w:rPr>
-          <w:rFonts w:ascii="Arial" w:hAnsi="Arial" w:cs="Arial"/>
-          <w:sz w:val="24"/>
-          <w:szCs w:val="24"/>
-        </w:rPr>
-        <w:t xml:space="preserve"> de chips que le pueda entregar el pedido que solicito, y así es como muchas empresas automotrices han ido cambiando constantemente con el fin de cumplir con sus fechas de entrega con el cliente.</w:t>
+        <w:t>En este tipo de estudio se puede decir que en la actualidad cuando el mundo está pasando por un mal momento en cuanto a la escasez de microchips, y componentes electrónicos, las persona han optado por la reparación de sus equipos electrónicos dado a que no hay computadoras o consolas disponibles, y si las hay el precio de estos es muy elevado y prefieren mandar a reparar sus equipos o incluso actualizar sus partes internas con el objetivo de mejorar su rendimiento.</w:t>
+      </w:r>
+    </w:p>
+    <w:p>
+      <w:pPr>
+        <w:spacing w:line="360" w:lineRule="auto"/>
+        <w:jc w:val="both"/>
+        <w:rPr>
+          <w:rFonts w:ascii="Arial" w:hAnsi="Arial" w:cs="Arial"/>
+          <w:sz w:val="24"/>
+          <w:szCs w:val="24"/>
+        </w:rPr>
+      </w:pPr>
+      <w:r>
+        <w:rPr>
+          <w:rFonts w:ascii="Arial" w:hAnsi="Arial" w:cs="Arial"/>
+          <w:sz w:val="24"/>
+          <w:szCs w:val="24"/>
+        </w:rPr>
+        <w:t>También se registra que  los microchips para la mayoría de autos les están dando prioridad para que salgan rápido los productos, en especial a los autos eléctricos que utilizan muchos componentes electrónicos y por ende muchos microchips, y si este fabricante le está retardando sus componentes que mando a pedir, dicha empresa busca a otra fábrica de chips que le pueda entregar el pedido que solicito, y así es como muchas empresas automotrices han ido cambiando constantemente con el fin de cumplir con sus fechas de entrega con el cliente.</w:t>
       </w:r>
     </w:p>
     <w:p>
@@ -6667,23 +7674,7 @@
           <w:sz w:val="24"/>
           <w:szCs w:val="24"/>
         </w:rPr>
-        <w:t xml:space="preserve">Se puede asumir que gracias ese tipo de desafortunadas situaciones la gran mayoría de personas están adoptando una posición diferente a la que tenían antes ya que ya no buscan tener la mejor computadora, ni el mejor celular o el mejor automóvil, ya que cuando quieren comprar el </w:t>
-      </w:r>
-      <w:r>
-        <w:rPr>
-          <w:rFonts w:ascii="Arial" w:hAnsi="Arial" w:cs="Arial"/>
-          <w:sz w:val="24"/>
-          <w:szCs w:val="24"/>
-        </w:rPr>
-        <w:t>más</w:t>
-      </w:r>
-      <w:r>
-        <w:rPr>
-          <w:rFonts w:ascii="Arial" w:hAnsi="Arial" w:cs="Arial"/>
-          <w:sz w:val="24"/>
-          <w:szCs w:val="24"/>
-        </w:rPr>
-        <w:t xml:space="preserve"> nuevo o el mejor y no había disponible, ellos tuvieron que pensar “¿realmente lo necesito?” y en la mayoría de los casos no era necesario, así que de cierto modo las personas están aprendiendo a valorar </w:t>
+        <w:t xml:space="preserve">Se puede asumir que gracias ese tipo de desafortunadas situaciones la gran mayoría de personas están adoptando una posición diferente a la que tenían antes ya que ya no buscan tener la mejor computadora, ni el mejor celular o el mejor automóvil, ya que cuando quieren comprar el más nuevo o el mejor y no había disponible, ellos tuvieron que pensar “¿realmente lo necesito?” y en la mayoría de los casos no era necesario, así que de cierto modo las personas están aprendiendo a valorar </w:t>
       </w:r>
       <w:proofErr w:type="spellStart"/>
       <w:r>
@@ -6751,87 +7742,7 @@
           <w:sz w:val="24"/>
           <w:szCs w:val="24"/>
         </w:rPr>
-        <w:t xml:space="preserve">En el estudio correlacional entran algunas variables en juego, por </w:t>
-      </w:r>
-      <w:r>
-        <w:rPr>
-          <w:rFonts w:ascii="Arial" w:hAnsi="Arial" w:cs="Arial"/>
-          <w:sz w:val="24"/>
-          <w:szCs w:val="24"/>
-        </w:rPr>
-        <w:t>ejemplo,</w:t>
-      </w:r>
-      <w:r>
-        <w:rPr>
-          <w:rFonts w:ascii="Arial" w:hAnsi="Arial" w:cs="Arial"/>
-          <w:sz w:val="24"/>
-          <w:szCs w:val="24"/>
-        </w:rPr>
-        <w:t xml:space="preserve"> podemos </w:t>
-      </w:r>
-      <w:r>
-        <w:rPr>
-          <w:rFonts w:ascii="Arial" w:hAnsi="Arial" w:cs="Arial"/>
-          <w:sz w:val="24"/>
-          <w:szCs w:val="24"/>
-        </w:rPr>
-        <w:t>asociar la</w:t>
-      </w:r>
-      <w:r>
-        <w:rPr>
-          <w:rFonts w:ascii="Arial" w:hAnsi="Arial" w:cs="Arial"/>
-          <w:sz w:val="24"/>
-          <w:szCs w:val="24"/>
-        </w:rPr>
-        <w:t xml:space="preserve"> escasez de microchips con la sobredemanda de ellos y que las </w:t>
-      </w:r>
-      <w:r>
-        <w:rPr>
-          <w:rFonts w:ascii="Arial" w:hAnsi="Arial" w:cs="Arial"/>
-          <w:sz w:val="24"/>
-          <w:szCs w:val="24"/>
-        </w:rPr>
-        <w:t>fábricas</w:t>
-      </w:r>
-      <w:r>
-        <w:rPr>
-          <w:rFonts w:ascii="Arial" w:hAnsi="Arial" w:cs="Arial"/>
-          <w:sz w:val="24"/>
-          <w:szCs w:val="24"/>
-        </w:rPr>
-        <w:t xml:space="preserve"> de chips no estaban preparadas para un alto pico de demanda, en la actualidad ya se han abierto </w:t>
-      </w:r>
-      <w:r>
-        <w:rPr>
-          <w:rFonts w:ascii="Arial" w:hAnsi="Arial" w:cs="Arial"/>
-          <w:sz w:val="24"/>
-          <w:szCs w:val="24"/>
-        </w:rPr>
-        <w:t>más</w:t>
-      </w:r>
-      <w:r>
-        <w:rPr>
-          <w:rFonts w:ascii="Arial" w:hAnsi="Arial" w:cs="Arial"/>
-          <w:sz w:val="24"/>
-          <w:szCs w:val="24"/>
-        </w:rPr>
-        <w:t xml:space="preserve"> </w:t>
-      </w:r>
-      <w:r>
-        <w:rPr>
-          <w:rFonts w:ascii="Arial" w:hAnsi="Arial" w:cs="Arial"/>
-          <w:sz w:val="24"/>
-          <w:szCs w:val="24"/>
-        </w:rPr>
-        <w:t>fábricas</w:t>
-      </w:r>
-      <w:r>
-        <w:rPr>
-          <w:rFonts w:ascii="Arial" w:hAnsi="Arial" w:cs="Arial"/>
-          <w:sz w:val="24"/>
-          <w:szCs w:val="24"/>
-        </w:rPr>
-        <w:t xml:space="preserve"> y muchas están en construcción, para que tengan más producción y puedan estar preparadas para cualquier fenómeno o catástrofe como fue la del covid-19.</w:t>
+        <w:t>En el estudio correlacional entran algunas variables en juego, por ejemplo, podemos asociar la escasez de microchips con la sobredemanda de ellos y que las fábricas de chips no estaban preparadas para un alto pico de demanda, en la actualidad ya se han abierto más fábricas y muchas están en construcción, para que tengan más producción y puedan estar preparadas para cualquier fenómeno o catástrofe como fue la del covid-19.</w:t>
       </w:r>
     </w:p>
     <w:p>
@@ -8480,6 +9391,131 @@
       <w:contextualSpacing/>
     </w:pPr>
   </w:style>
+  <w:style w:type="table" w:styleId="Tablaconcuadrcula">
+    <w:name w:val="Table Grid"/>
+    <w:basedOn w:val="Tablanormal"/>
+    <w:uiPriority w:val="39"/>
+    <w:rsid w:val="00C814BC"/>
+    <w:pPr>
+      <w:spacing w:after="0" w:line="240" w:lineRule="auto"/>
+    </w:pPr>
+    <w:tblPr>
+      <w:tblBorders>
+        <w:top w:val="single" w:sz="4" w:space="0" w:color="auto"/>
+        <w:left w:val="single" w:sz="4" w:space="0" w:color="auto"/>
+        <w:bottom w:val="single" w:sz="4" w:space="0" w:color="auto"/>
+        <w:right w:val="single" w:sz="4" w:space="0" w:color="auto"/>
+        <w:insideH w:val="single" w:sz="4" w:space="0" w:color="auto"/>
+        <w:insideV w:val="single" w:sz="4" w:space="0" w:color="auto"/>
+      </w:tblBorders>
+    </w:tblPr>
+  </w:style>
+  <w:style w:type="table" w:styleId="Tablaconcuadrcula5oscura-nfasis3">
+    <w:name w:val="Grid Table 5 Dark Accent 3"/>
+    <w:basedOn w:val="Tablanormal"/>
+    <w:uiPriority w:val="50"/>
+    <w:rsid w:val="001C7668"/>
+    <w:pPr>
+      <w:spacing w:after="0" w:line="240" w:lineRule="auto"/>
+    </w:pPr>
+    <w:tblPr>
+      <w:tblStyleRowBandSize w:val="1"/>
+      <w:tblStyleColBandSize w:val="1"/>
+      <w:tblBorders>
+        <w:top w:val="single" w:sz="4" w:space="0" w:color="FFFFFF" w:themeColor="background1"/>
+        <w:left w:val="single" w:sz="4" w:space="0" w:color="FFFFFF" w:themeColor="background1"/>
+        <w:bottom w:val="single" w:sz="4" w:space="0" w:color="FFFFFF" w:themeColor="background1"/>
+        <w:right w:val="single" w:sz="4" w:space="0" w:color="FFFFFF" w:themeColor="background1"/>
+        <w:insideH w:val="single" w:sz="4" w:space="0" w:color="FFFFFF" w:themeColor="background1"/>
+        <w:insideV w:val="single" w:sz="4" w:space="0" w:color="FFFFFF" w:themeColor="background1"/>
+      </w:tblBorders>
+    </w:tblPr>
+    <w:tcPr>
+      <w:shd w:val="clear" w:color="auto" w:fill="EDEDED" w:themeFill="accent3" w:themeFillTint="33"/>
+    </w:tcPr>
+    <w:tblStylePr w:type="firstRow">
+      <w:rPr>
+        <w:b/>
+        <w:bCs/>
+        <w:color w:val="FFFFFF" w:themeColor="background1"/>
+      </w:rPr>
+      <w:tblPr/>
+      <w:tcPr>
+        <w:tcBorders>
+          <w:top w:val="single" w:sz="4" w:space="0" w:color="FFFFFF" w:themeColor="background1"/>
+          <w:left w:val="single" w:sz="4" w:space="0" w:color="FFFFFF" w:themeColor="background1"/>
+          <w:right w:val="single" w:sz="4" w:space="0" w:color="FFFFFF" w:themeColor="background1"/>
+          <w:insideH w:val="nil"/>
+          <w:insideV w:val="nil"/>
+        </w:tcBorders>
+        <w:shd w:val="clear" w:color="auto" w:fill="A5A5A5" w:themeFill="accent3"/>
+      </w:tcPr>
+    </w:tblStylePr>
+    <w:tblStylePr w:type="lastRow">
+      <w:rPr>
+        <w:b/>
+        <w:bCs/>
+        <w:color w:val="FFFFFF" w:themeColor="background1"/>
+      </w:rPr>
+      <w:tblPr/>
+      <w:tcPr>
+        <w:tcBorders>
+          <w:left w:val="single" w:sz="4" w:space="0" w:color="FFFFFF" w:themeColor="background1"/>
+          <w:bottom w:val="single" w:sz="4" w:space="0" w:color="FFFFFF" w:themeColor="background1"/>
+          <w:right w:val="single" w:sz="4" w:space="0" w:color="FFFFFF" w:themeColor="background1"/>
+          <w:insideH w:val="nil"/>
+          <w:insideV w:val="nil"/>
+        </w:tcBorders>
+        <w:shd w:val="clear" w:color="auto" w:fill="A5A5A5" w:themeFill="accent3"/>
+      </w:tcPr>
+    </w:tblStylePr>
+    <w:tblStylePr w:type="firstCol">
+      <w:rPr>
+        <w:b/>
+        <w:bCs/>
+        <w:color w:val="FFFFFF" w:themeColor="background1"/>
+      </w:rPr>
+      <w:tblPr/>
+      <w:tcPr>
+        <w:tcBorders>
+          <w:top w:val="single" w:sz="4" w:space="0" w:color="FFFFFF" w:themeColor="background1"/>
+          <w:left w:val="single" w:sz="4" w:space="0" w:color="FFFFFF" w:themeColor="background1"/>
+          <w:bottom w:val="single" w:sz="4" w:space="0" w:color="FFFFFF" w:themeColor="background1"/>
+          <w:insideV w:val="nil"/>
+        </w:tcBorders>
+        <w:shd w:val="clear" w:color="auto" w:fill="A5A5A5" w:themeFill="accent3"/>
+      </w:tcPr>
+    </w:tblStylePr>
+    <w:tblStylePr w:type="lastCol">
+      <w:rPr>
+        <w:b/>
+        <w:bCs/>
+        <w:color w:val="FFFFFF" w:themeColor="background1"/>
+      </w:rPr>
+      <w:tblPr/>
+      <w:tcPr>
+        <w:tcBorders>
+          <w:top w:val="single" w:sz="4" w:space="0" w:color="FFFFFF" w:themeColor="background1"/>
+          <w:bottom w:val="single" w:sz="4" w:space="0" w:color="FFFFFF" w:themeColor="background1"/>
+          <w:right w:val="single" w:sz="4" w:space="0" w:color="FFFFFF" w:themeColor="background1"/>
+          <w:insideV w:val="nil"/>
+        </w:tcBorders>
+        <w:shd w:val="clear" w:color="auto" w:fill="A5A5A5" w:themeFill="accent3"/>
+      </w:tcPr>
+    </w:tblStylePr>
+    <w:tblStylePr w:type="band1Vert">
+      <w:tblPr/>
+      <w:tcPr>
+        <w:shd w:val="clear" w:color="auto" w:fill="DBDBDB" w:themeFill="accent3" w:themeFillTint="66"/>
+      </w:tcPr>
+    </w:tblStylePr>
+    <w:tblStylePr w:type="band1Horz">
+      <w:tblPr/>
+      <w:tcPr>
+        <w:shd w:val="clear" w:color="auto" w:fill="DBDBDB" w:themeFill="accent3" w:themeFillTint="66"/>
+      </w:tcPr>
+    </w:tblStylePr>
+  </w:style>
 </w:styles>
 </file>
 

</xml_diff>